<commit_message>
update bab 3 and add skripsi reference
</commit_message>
<xml_diff>
--- a/Penulisan Skripsi/BAB 3 Metodologi.docx
+++ b/Penulisan Skripsi/BAB 3 Metodologi.docx
@@ -616,7 +616,7 @@
       <w:pPr>
         <w:pStyle w:val="ListParagraph"/>
         <w:spacing w:after="0" w:line="360" w:lineRule="auto"/>
-        <w:ind w:left="0"/>
+        <w:ind w:left="426" w:hanging="426"/>
         <w:jc w:val="both"/>
         <w:rPr>
           <w:rFonts w:ascii="Times New Roman" w:eastAsia="Times New Roman" w:cs="Times New Roman"/>
@@ -655,32 +655,196 @@
           <w:sz w:val="24"/>
           <w:szCs w:val="24"/>
         </w:rPr>
-        <w:t>Mencoba berbagai algoritma Machine Learning untuk training dan membandingkan akurasi yang paling tinggi untuk setiap traits dari Big Five.</w:t>
-      </w:r>
-    </w:p>
-    <w:p>
-      <w:pPr>
-        <w:pStyle w:val="ListParagraph"/>
-        <w:spacing w:after="0" w:line="360" w:lineRule="auto"/>
-        <w:ind w:left="0"/>
-        <w:jc w:val="both"/>
-        <w:rPr>
-          <w:rFonts w:ascii="Times New Roman" w:eastAsia="Times New Roman" w:cs="Times New Roman"/>
-          <w:bCs/>
-          <w:color w:val="000000" w:themeColor="text1"/>
-          <w:sz w:val="24"/>
-          <w:szCs w:val="24"/>
-        </w:rPr>
-      </w:pPr>
-      <w:r>
-        <w:rPr>
-          <w:rFonts w:ascii="Times New Roman" w:eastAsia="Times New Roman" w:cs="Times New Roman"/>
-          <w:bCs/>
-          <w:color w:val="000000" w:themeColor="text1"/>
-          <w:sz w:val="24"/>
-          <w:szCs w:val="24"/>
-        </w:rPr>
-        <w:t>2.</w:t>
+        <w:t xml:space="preserve">Mencoba berbagai algoritma </w:t>
+      </w:r>
+      <w:r>
+        <w:rPr>
+          <w:rFonts w:ascii="Times New Roman" w:eastAsia="Times New Roman" w:cs="Times New Roman"/>
+          <w:bCs/>
+          <w:i/>
+          <w:color w:val="000000" w:themeColor="text1"/>
+          <w:sz w:val="24"/>
+          <w:szCs w:val="24"/>
+        </w:rPr>
+        <w:t>Machine Learning</w:t>
+      </w:r>
+      <w:r>
+        <w:rPr>
+          <w:rFonts w:ascii="Times New Roman" w:eastAsia="Times New Roman" w:cs="Times New Roman"/>
+          <w:bCs/>
+          <w:color w:val="000000" w:themeColor="text1"/>
+          <w:sz w:val="24"/>
+          <w:szCs w:val="24"/>
+        </w:rPr>
+        <w:t xml:space="preserve"> untuk </w:t>
+      </w:r>
+      <w:r>
+        <w:rPr>
+          <w:rFonts w:ascii="Times New Roman" w:eastAsia="Times New Roman" w:cs="Times New Roman"/>
+          <w:bCs/>
+          <w:i/>
+          <w:color w:val="000000" w:themeColor="text1"/>
+          <w:sz w:val="24"/>
+          <w:szCs w:val="24"/>
+        </w:rPr>
+        <w:t>training</w:t>
+      </w:r>
+      <w:r>
+        <w:rPr>
+          <w:rFonts w:ascii="Times New Roman" w:eastAsia="Times New Roman" w:cs="Times New Roman"/>
+          <w:bCs/>
+          <w:color w:val="000000" w:themeColor="text1"/>
+          <w:sz w:val="24"/>
+          <w:szCs w:val="24"/>
+        </w:rPr>
+        <w:t xml:space="preserve"> dan membandingkan akurasi yang paling tinggi untuk setiap </w:t>
+      </w:r>
+      <w:r>
+        <w:rPr>
+          <w:rFonts w:ascii="Times New Roman" w:eastAsia="Times New Roman" w:cs="Times New Roman"/>
+          <w:bCs/>
+          <w:i/>
+          <w:color w:val="000000" w:themeColor="text1"/>
+          <w:sz w:val="24"/>
+          <w:szCs w:val="24"/>
+        </w:rPr>
+        <w:t>traits</w:t>
+      </w:r>
+      <w:r>
+        <w:rPr>
+          <w:rFonts w:ascii="Times New Roman" w:eastAsia="Times New Roman" w:cs="Times New Roman"/>
+          <w:bCs/>
+          <w:color w:val="000000" w:themeColor="text1"/>
+          <w:sz w:val="24"/>
+          <w:szCs w:val="24"/>
+        </w:rPr>
+        <w:t xml:space="preserve"> dari </w:t>
+      </w:r>
+      <w:bookmarkStart w:id="0" w:name="_GoBack"/>
+      <w:r>
+        <w:rPr>
+          <w:rFonts w:ascii="Times New Roman" w:eastAsia="Times New Roman" w:cs="Times New Roman"/>
+          <w:bCs/>
+          <w:i/>
+          <w:color w:val="000000" w:themeColor="text1"/>
+          <w:sz w:val="24"/>
+          <w:szCs w:val="24"/>
+        </w:rPr>
+        <w:t>Big Five</w:t>
+      </w:r>
+      <w:bookmarkEnd w:id="0"/>
+      <w:r>
+        <w:rPr>
+          <w:rFonts w:ascii="Times New Roman" w:eastAsia="Times New Roman" w:cs="Times New Roman"/>
+          <w:bCs/>
+          <w:color w:val="000000" w:themeColor="text1"/>
+          <w:sz w:val="24"/>
+          <w:szCs w:val="24"/>
+        </w:rPr>
+        <w:t>.</w:t>
+      </w:r>
+    </w:p>
+    <w:p>
+      <w:pPr>
+        <w:pStyle w:val="ListParagraph"/>
+        <w:spacing w:after="0" w:line="360" w:lineRule="auto"/>
+        <w:ind w:left="426" w:hanging="426"/>
+        <w:jc w:val="both"/>
+        <w:rPr>
+          <w:rFonts w:ascii="Times New Roman" w:eastAsia="Times New Roman" w:cs="Times New Roman"/>
+          <w:bCs/>
+          <w:color w:val="000000" w:themeColor="text1"/>
+          <w:sz w:val="24"/>
+          <w:szCs w:val="24"/>
+        </w:rPr>
+      </w:pPr>
+      <w:r>
+        <w:rPr>
+          <w:rFonts w:ascii="Times New Roman" w:eastAsia="Times New Roman" w:cs="Times New Roman"/>
+          <w:bCs/>
+          <w:color w:val="000000" w:themeColor="text1"/>
+          <w:sz w:val="24"/>
+          <w:szCs w:val="24"/>
+          <w:lang w:val="en-US"/>
+        </w:rPr>
+        <w:t xml:space="preserve">2.   </w:t>
+      </w:r>
+      <w:r>
+        <w:rPr>
+          <w:rFonts w:ascii="Times New Roman" w:eastAsia="Times New Roman" w:cs="Times New Roman"/>
+          <w:bCs/>
+          <w:color w:val="000000" w:themeColor="text1"/>
+          <w:sz w:val="24"/>
+          <w:szCs w:val="24"/>
+        </w:rPr>
+        <w:t xml:space="preserve">Melakukan perbandingan berbagai </w:t>
+      </w:r>
+      <w:r>
+        <w:rPr>
+          <w:rFonts w:ascii="Times New Roman" w:eastAsia="Times New Roman" w:cs="Times New Roman"/>
+          <w:bCs/>
+          <w:i/>
+          <w:color w:val="000000" w:themeColor="text1"/>
+          <w:sz w:val="24"/>
+          <w:szCs w:val="24"/>
+        </w:rPr>
+        <w:t>feature pre-defined</w:t>
+      </w:r>
+      <w:r>
+        <w:rPr>
+          <w:rFonts w:ascii="Times New Roman" w:eastAsia="Times New Roman" w:cs="Times New Roman"/>
+          <w:bCs/>
+          <w:color w:val="000000" w:themeColor="text1"/>
+          <w:sz w:val="24"/>
+          <w:szCs w:val="24"/>
+        </w:rPr>
+        <w:t xml:space="preserve"> (</w:t>
+      </w:r>
+      <w:r>
+        <w:rPr>
+          <w:rFonts w:ascii="Times New Roman" w:eastAsia="Times New Roman" w:cs="Times New Roman"/>
+          <w:bCs/>
+          <w:i/>
+          <w:color w:val="000000" w:themeColor="text1"/>
+          <w:sz w:val="24"/>
+          <w:szCs w:val="24"/>
+        </w:rPr>
+        <w:t>closed vocabulary</w:t>
+      </w:r>
+      <w:r>
+        <w:rPr>
+          <w:rFonts w:ascii="Times New Roman" w:eastAsia="Times New Roman" w:cs="Times New Roman"/>
+          <w:bCs/>
+          <w:color w:val="000000" w:themeColor="text1"/>
+          <w:sz w:val="24"/>
+          <w:szCs w:val="24"/>
+        </w:rPr>
+        <w:t>) yang paling akurat untuk sistem prediksi.</w:t>
+      </w:r>
+    </w:p>
+    <w:p>
+      <w:pPr>
+        <w:pStyle w:val="ListParagraph"/>
+        <w:spacing w:after="0" w:line="360" w:lineRule="auto"/>
+        <w:ind w:left="426" w:hanging="426"/>
+        <w:jc w:val="both"/>
+        <w:rPr>
+          <w:rFonts w:ascii="Times New Roman" w:eastAsia="Times New Roman" w:cs="Times New Roman"/>
+          <w:bCs/>
+          <w:color w:val="000000" w:themeColor="text1"/>
+          <w:sz w:val="24"/>
+          <w:szCs w:val="24"/>
+        </w:rPr>
+      </w:pPr>
+      <w:r>
+        <w:rPr>
+          <w:rFonts w:ascii="Times New Roman" w:eastAsia="Times New Roman" w:cs="Times New Roman"/>
+          <w:bCs/>
+          <w:color w:val="000000" w:themeColor="text1"/>
+          <w:sz w:val="24"/>
+          <w:szCs w:val="24"/>
+        </w:rPr>
+        <w:t>3.</w:t>
       </w:r>
       <w:r>
         <w:rPr>
@@ -700,42 +864,59 @@
           <w:color w:val="000000" w:themeColor="text1"/>
           <w:sz w:val="24"/>
           <w:szCs w:val="24"/>
-        </w:rPr>
-        <w:t>Melakukan perbandingan berbagai feature pre-defined (closed vocabulary) yang paling akurat untuk sistem prediksi.</w:t>
-      </w:r>
-    </w:p>
-    <w:p>
-      <w:pPr>
-        <w:pStyle w:val="ListParagraph"/>
-        <w:spacing w:after="0" w:line="360" w:lineRule="auto"/>
-        <w:ind w:left="0"/>
-        <w:jc w:val="both"/>
-        <w:rPr>
-          <w:rFonts w:ascii="Times New Roman" w:eastAsia="Times New Roman" w:cs="Times New Roman"/>
-          <w:bCs/>
-          <w:color w:val="000000" w:themeColor="text1"/>
-          <w:sz w:val="24"/>
-          <w:szCs w:val="24"/>
-        </w:rPr>
-      </w:pPr>
-      <w:r>
-        <w:rPr>
-          <w:rFonts w:ascii="Times New Roman" w:eastAsia="Times New Roman" w:cs="Times New Roman"/>
-          <w:bCs/>
-          <w:color w:val="000000" w:themeColor="text1"/>
-          <w:sz w:val="24"/>
-          <w:szCs w:val="24"/>
-        </w:rPr>
-        <w:t>3.</w:t>
-      </w:r>
-      <w:r>
-        <w:rPr>
-          <w:rFonts w:ascii="Times New Roman" w:eastAsia="Times New Roman" w:cs="Times New Roman"/>
-          <w:bCs/>
-          <w:color w:val="000000" w:themeColor="text1"/>
-          <w:sz w:val="24"/>
-          <w:szCs w:val="24"/>
-          <w:lang w:val="en-US"/>
+          <w:lang w:val="en-US"/>
+        </w:rPr>
+        <w:t xml:space="preserve">  </w:t>
+      </w:r>
+      <w:r>
+        <w:rPr>
+          <w:rFonts w:ascii="Times New Roman" w:eastAsia="Times New Roman" w:cs="Times New Roman"/>
+          <w:bCs/>
+          <w:color w:val="000000" w:themeColor="text1"/>
+          <w:sz w:val="24"/>
+          <w:szCs w:val="24"/>
+        </w:rPr>
+        <w:t xml:space="preserve">Mencoba menerapkan </w:t>
+      </w:r>
+      <w:r>
+        <w:rPr>
+          <w:rFonts w:ascii="Times New Roman" w:eastAsia="Times New Roman" w:cs="Times New Roman"/>
+          <w:bCs/>
+          <w:i/>
+          <w:color w:val="000000" w:themeColor="text1"/>
+          <w:sz w:val="24"/>
+          <w:szCs w:val="24"/>
+        </w:rPr>
+        <w:t>Deep Learning</w:t>
+      </w:r>
+      <w:r>
+        <w:rPr>
+          <w:rFonts w:ascii="Times New Roman" w:eastAsia="Times New Roman" w:cs="Times New Roman"/>
+          <w:bCs/>
+          <w:color w:val="000000" w:themeColor="text1"/>
+          <w:sz w:val="24"/>
+          <w:szCs w:val="24"/>
+        </w:rPr>
+        <w:t xml:space="preserve"> untuk training sistem dengan metode </w:t>
+      </w:r>
+      <w:r>
+        <w:rPr>
+          <w:rFonts w:ascii="Times New Roman" w:eastAsia="Times New Roman" w:cs="Times New Roman"/>
+          <w:bCs/>
+          <w:i/>
+          <w:color w:val="000000" w:themeColor="text1"/>
+          <w:sz w:val="24"/>
+          <w:szCs w:val="24"/>
+        </w:rPr>
+        <w:t>open</w:t>
+      </w:r>
+      <w:r>
+        <w:rPr>
+          <w:rFonts w:ascii="Times New Roman" w:eastAsia="Times New Roman" w:cs="Times New Roman"/>
+          <w:bCs/>
+          <w:color w:val="000000" w:themeColor="text1"/>
+          <w:sz w:val="24"/>
+          <w:szCs w:val="24"/>
         </w:rPr>
         <w:t xml:space="preserve"> </w:t>
       </w:r>
@@ -743,11 +924,22 @@
         <w:rPr>
           <w:rFonts w:ascii="Times New Roman" w:eastAsia="Times New Roman" w:cs="Times New Roman"/>
           <w:bCs/>
-          <w:color w:val="000000" w:themeColor="text1"/>
-          <w:sz w:val="24"/>
-          <w:szCs w:val="24"/>
-        </w:rPr>
-        <w:t>Mencoba menerapkan Deep Learning untuk training sistem dengan metode open vocabulary.</w:t>
+          <w:i/>
+          <w:color w:val="000000" w:themeColor="text1"/>
+          <w:sz w:val="24"/>
+          <w:szCs w:val="24"/>
+        </w:rPr>
+        <w:t>vocabulary</w:t>
+      </w:r>
+      <w:r>
+        <w:rPr>
+          <w:rFonts w:ascii="Times New Roman" w:eastAsia="Times New Roman" w:cs="Times New Roman"/>
+          <w:bCs/>
+          <w:color w:val="000000" w:themeColor="text1"/>
+          <w:sz w:val="24"/>
+          <w:szCs w:val="24"/>
+        </w:rPr>
+        <w:t>.</w:t>
       </w:r>
     </w:p>
     <w:p>
@@ -2265,8 +2457,6 @@
         </w:rPr>
         <w:t>Setelah didapatkan susunan status per user. Kemudian kami menggunakan API yang disediakan LIWC melalui Receptiviti untuk mendapatkan hasil dari nilai fitur dengan status dari user.</w:t>
       </w:r>
-      <w:bookmarkStart w:id="0" w:name="_GoBack"/>
-      <w:bookmarkEnd w:id="0"/>
     </w:p>
     <w:p>
       <w:pPr>
@@ -2651,11 +2841,85 @@
         <w:rPr>
           <w:rFonts w:ascii="Times New Roman" w:eastAsia="Times New Roman" w:cs="Times New Roman"/>
           <w:bCs/>
-          <w:color w:val="000000" w:themeColor="text1"/>
-          <w:sz w:val="24"/>
-          <w:szCs w:val="24"/>
-        </w:rPr>
-        <w:t xml:space="preserve">Social Networks Analysis dari user. Social Networks Analysis adalah suatu alat atau studi yang memetakan hubungan pengetahuan yang penting antar individu (Pryke, 2004). SNA dikembangkan untuk memahami hubungan –hubungan (ties/edge) dari aktor-aktor (nodes/points) yang ada dalam sebuah sistem dengan 2 fokus, yaitu </w:t>
+          <w:i/>
+          <w:color w:val="000000" w:themeColor="text1"/>
+          <w:sz w:val="24"/>
+          <w:szCs w:val="24"/>
+        </w:rPr>
+        <w:t>Social Networks Analysis</w:t>
+      </w:r>
+      <w:r>
+        <w:rPr>
+          <w:rFonts w:ascii="Times New Roman" w:eastAsia="Times New Roman" w:cs="Times New Roman"/>
+          <w:bCs/>
+          <w:color w:val="000000" w:themeColor="text1"/>
+          <w:sz w:val="24"/>
+          <w:szCs w:val="24"/>
+        </w:rPr>
+        <w:t xml:space="preserve"> dari user. </w:t>
+      </w:r>
+      <w:r>
+        <w:rPr>
+          <w:rFonts w:ascii="Times New Roman" w:eastAsia="Times New Roman" w:cs="Times New Roman"/>
+          <w:bCs/>
+          <w:i/>
+          <w:color w:val="000000" w:themeColor="text1"/>
+          <w:sz w:val="24"/>
+          <w:szCs w:val="24"/>
+        </w:rPr>
+        <w:t>Social Networks Analysis</w:t>
+      </w:r>
+      <w:r>
+        <w:rPr>
+          <w:rFonts w:ascii="Times New Roman" w:eastAsia="Times New Roman" w:cs="Times New Roman"/>
+          <w:bCs/>
+          <w:color w:val="000000" w:themeColor="text1"/>
+          <w:sz w:val="24"/>
+          <w:szCs w:val="24"/>
+        </w:rPr>
+        <w:t xml:space="preserve"> adalah suatu alat atau studi yang memetakan hubungan pengetahuan yang penting antar individu (Pryke, 2004). SNA dikembangkan untuk memahami hubungan –hubungan (</w:t>
+      </w:r>
+      <w:r>
+        <w:rPr>
+          <w:rFonts w:ascii="Times New Roman" w:eastAsia="Times New Roman" w:cs="Times New Roman"/>
+          <w:bCs/>
+          <w:i/>
+          <w:color w:val="000000" w:themeColor="text1"/>
+          <w:sz w:val="24"/>
+          <w:szCs w:val="24"/>
+        </w:rPr>
+        <w:t>ties/edge</w:t>
+      </w:r>
+      <w:r>
+        <w:rPr>
+          <w:rFonts w:ascii="Times New Roman" w:eastAsia="Times New Roman" w:cs="Times New Roman"/>
+          <w:bCs/>
+          <w:color w:val="000000" w:themeColor="text1"/>
+          <w:sz w:val="24"/>
+          <w:szCs w:val="24"/>
+        </w:rPr>
+        <w:t>) dari aktor-aktor (</w:t>
+      </w:r>
+      <w:r>
+        <w:rPr>
+          <w:rFonts w:ascii="Times New Roman" w:eastAsia="Times New Roman" w:cs="Times New Roman"/>
+          <w:bCs/>
+          <w:i/>
+          <w:color w:val="000000" w:themeColor="text1"/>
+          <w:sz w:val="24"/>
+          <w:szCs w:val="24"/>
+        </w:rPr>
+        <w:t>nodes/points</w:t>
+      </w:r>
+      <w:r>
+        <w:rPr>
+          <w:rFonts w:ascii="Times New Roman" w:eastAsia="Times New Roman" w:cs="Times New Roman"/>
+          <w:bCs/>
+          <w:color w:val="000000" w:themeColor="text1"/>
+          <w:sz w:val="24"/>
+          <w:szCs w:val="24"/>
+        </w:rPr>
+        <w:t xml:space="preserve">) yang ada dalam sebuah sistem dengan 2 fokus, yaitu </w:t>
       </w:r>
       <w:r>
         <w:rPr>
@@ -2729,16 +2993,18 @@
         <w:rPr>
           <w:rFonts w:ascii="Times New Roman" w:eastAsia="Times New Roman" w:cs="Times New Roman"/>
           <w:bCs/>
-          <w:color w:val="000000" w:themeColor="text1"/>
-          <w:sz w:val="24"/>
-          <w:szCs w:val="24"/>
-          <w:lang w:val="en-US"/>
-        </w:rPr>
-      </w:pPr>
-      <w:r>
-        <w:rPr>
-          <w:rFonts w:ascii="Times New Roman" w:eastAsia="Times New Roman" w:cs="Times New Roman"/>
-          <w:bCs/>
+          <w:i/>
+          <w:color w:val="000000" w:themeColor="text1"/>
+          <w:sz w:val="24"/>
+          <w:szCs w:val="24"/>
+          <w:lang w:val="en-US"/>
+        </w:rPr>
+      </w:pPr>
+      <w:r>
+        <w:rPr>
+          <w:rFonts w:ascii="Times New Roman" w:eastAsia="Times New Roman" w:cs="Times New Roman"/>
+          <w:bCs/>
+          <w:i/>
           <w:color w:val="000000" w:themeColor="text1"/>
           <w:sz w:val="24"/>
           <w:szCs w:val="24"/>
@@ -2760,16 +3026,18 @@
         <w:rPr>
           <w:rFonts w:ascii="Times New Roman" w:eastAsia="Times New Roman" w:cs="Times New Roman"/>
           <w:bCs/>
-          <w:color w:val="000000" w:themeColor="text1"/>
-          <w:sz w:val="24"/>
-          <w:szCs w:val="24"/>
-          <w:lang w:val="en-US"/>
-        </w:rPr>
-      </w:pPr>
-      <w:r>
-        <w:rPr>
-          <w:rFonts w:ascii="Times New Roman" w:eastAsia="Times New Roman" w:cs="Times New Roman"/>
-          <w:bCs/>
+          <w:i/>
+          <w:color w:val="000000" w:themeColor="text1"/>
+          <w:sz w:val="24"/>
+          <w:szCs w:val="24"/>
+          <w:lang w:val="en-US"/>
+        </w:rPr>
+      </w:pPr>
+      <w:r>
+        <w:rPr>
+          <w:rFonts w:ascii="Times New Roman" w:eastAsia="Times New Roman" w:cs="Times New Roman"/>
+          <w:bCs/>
+          <w:i/>
           <w:color w:val="000000" w:themeColor="text1"/>
           <w:sz w:val="24"/>
           <w:szCs w:val="24"/>
@@ -2791,16 +3059,18 @@
         <w:rPr>
           <w:rFonts w:ascii="Times New Roman" w:eastAsia="Times New Roman" w:cs="Times New Roman"/>
           <w:bCs/>
-          <w:color w:val="000000" w:themeColor="text1"/>
-          <w:sz w:val="24"/>
-          <w:szCs w:val="24"/>
-          <w:lang w:val="en-US"/>
-        </w:rPr>
-      </w:pPr>
-      <w:r>
-        <w:rPr>
-          <w:rFonts w:ascii="Times New Roman" w:eastAsia="Times New Roman" w:cs="Times New Roman"/>
-          <w:bCs/>
+          <w:i/>
+          <w:color w:val="000000" w:themeColor="text1"/>
+          <w:sz w:val="24"/>
+          <w:szCs w:val="24"/>
+          <w:lang w:val="en-US"/>
+        </w:rPr>
+      </w:pPr>
+      <w:r>
+        <w:rPr>
+          <w:rFonts w:ascii="Times New Roman" w:eastAsia="Times New Roman" w:cs="Times New Roman"/>
+          <w:bCs/>
+          <w:i/>
           <w:color w:val="000000" w:themeColor="text1"/>
           <w:sz w:val="24"/>
           <w:szCs w:val="24"/>
@@ -2822,16 +3092,18 @@
         <w:rPr>
           <w:rFonts w:ascii="Times New Roman" w:eastAsia="Times New Roman" w:cs="Times New Roman"/>
           <w:bCs/>
-          <w:color w:val="000000" w:themeColor="text1"/>
-          <w:sz w:val="24"/>
-          <w:szCs w:val="24"/>
-          <w:lang w:val="en-US"/>
-        </w:rPr>
-      </w:pPr>
-      <w:r>
-        <w:rPr>
-          <w:rFonts w:ascii="Times New Roman" w:eastAsia="Times New Roman" w:cs="Times New Roman"/>
-          <w:bCs/>
+          <w:i/>
+          <w:color w:val="000000" w:themeColor="text1"/>
+          <w:sz w:val="24"/>
+          <w:szCs w:val="24"/>
+          <w:lang w:val="en-US"/>
+        </w:rPr>
+      </w:pPr>
+      <w:r>
+        <w:rPr>
+          <w:rFonts w:ascii="Times New Roman" w:eastAsia="Times New Roman" w:cs="Times New Roman"/>
+          <w:bCs/>
+          <w:i/>
           <w:color w:val="000000" w:themeColor="text1"/>
           <w:sz w:val="24"/>
           <w:szCs w:val="24"/>
@@ -2853,16 +3125,18 @@
         <w:rPr>
           <w:rFonts w:ascii="Times New Roman" w:eastAsia="Times New Roman" w:cs="Times New Roman"/>
           <w:bCs/>
-          <w:color w:val="000000" w:themeColor="text1"/>
-          <w:sz w:val="24"/>
-          <w:szCs w:val="24"/>
-          <w:lang w:val="en-US"/>
-        </w:rPr>
-      </w:pPr>
-      <w:r>
-        <w:rPr>
-          <w:rFonts w:ascii="Times New Roman" w:eastAsia="Times New Roman" w:cs="Times New Roman"/>
-          <w:bCs/>
+          <w:i/>
+          <w:color w:val="000000" w:themeColor="text1"/>
+          <w:sz w:val="24"/>
+          <w:szCs w:val="24"/>
+          <w:lang w:val="en-US"/>
+        </w:rPr>
+      </w:pPr>
+      <w:r>
+        <w:rPr>
+          <w:rFonts w:ascii="Times New Roman" w:eastAsia="Times New Roman" w:cs="Times New Roman"/>
+          <w:bCs/>
+          <w:i/>
           <w:color w:val="000000" w:themeColor="text1"/>
           <w:sz w:val="24"/>
           <w:szCs w:val="24"/>
@@ -2884,16 +3158,18 @@
         <w:rPr>
           <w:rFonts w:ascii="Times New Roman" w:eastAsia="Times New Roman" w:cs="Times New Roman"/>
           <w:bCs/>
-          <w:color w:val="000000" w:themeColor="text1"/>
-          <w:sz w:val="24"/>
-          <w:szCs w:val="24"/>
-          <w:lang w:val="en-US"/>
-        </w:rPr>
-      </w:pPr>
-      <w:r>
-        <w:rPr>
-          <w:rFonts w:ascii="Times New Roman" w:eastAsia="Times New Roman" w:cs="Times New Roman"/>
-          <w:bCs/>
+          <w:i/>
+          <w:color w:val="000000" w:themeColor="text1"/>
+          <w:sz w:val="24"/>
+          <w:szCs w:val="24"/>
+          <w:lang w:val="en-US"/>
+        </w:rPr>
+      </w:pPr>
+      <w:r>
+        <w:rPr>
+          <w:rFonts w:ascii="Times New Roman" w:eastAsia="Times New Roman" w:cs="Times New Roman"/>
+          <w:bCs/>
+          <w:i/>
           <w:color w:val="000000" w:themeColor="text1"/>
           <w:sz w:val="24"/>
           <w:szCs w:val="24"/>
@@ -2915,16 +3191,18 @@
         <w:rPr>
           <w:rFonts w:ascii="Times New Roman" w:eastAsia="Times New Roman" w:cs="Times New Roman"/>
           <w:bCs/>
-          <w:color w:val="000000" w:themeColor="text1"/>
-          <w:sz w:val="24"/>
-          <w:szCs w:val="24"/>
-          <w:lang w:val="en-US"/>
-        </w:rPr>
-      </w:pPr>
-      <w:r>
-        <w:rPr>
-          <w:rFonts w:ascii="Times New Roman" w:eastAsia="Times New Roman" w:cs="Times New Roman"/>
-          <w:bCs/>
+          <w:i/>
+          <w:color w:val="000000" w:themeColor="text1"/>
+          <w:sz w:val="24"/>
+          <w:szCs w:val="24"/>
+          <w:lang w:val="en-US"/>
+        </w:rPr>
+      </w:pPr>
+      <w:r>
+        <w:rPr>
+          <w:rFonts w:ascii="Times New Roman" w:eastAsia="Times New Roman" w:cs="Times New Roman"/>
+          <w:bCs/>
+          <w:i/>
           <w:color w:val="000000" w:themeColor="text1"/>
           <w:sz w:val="24"/>
           <w:szCs w:val="24"/>
@@ -3141,7 +3419,20 @@
           <w:sz w:val="24"/>
           <w:szCs w:val="24"/>
         </w:rPr>
-        <w:t>Learning Process using default algorithm and Deep Learning</w:t>
+        <w:t>Learning Proces</w:t>
+      </w:r>
+      <w:r>
+        <w:rPr>
+          <w:rFonts w:ascii="Times New Roman" w:eastAsia="Times New Roman" w:cs="Times New Roman"/>
+          <w:b/>
+          <w:bCs/>
+          <w:i/>
+          <w:color w:val="000000" w:themeColor="text1"/>
+          <w:sz w:val="24"/>
+          <w:szCs w:val="24"/>
+          <w:lang w:val="en-US"/>
+        </w:rPr>
+        <w:t>s</w:t>
       </w:r>
     </w:p>
     <w:p>
@@ -3168,7 +3459,7 @@
           <w:szCs w:val="24"/>
           <w:lang w:val="en-US"/>
         </w:rPr>
-        <w:t xml:space="preserve">Setelah melalui tahap seleksi fitur, hasil-hasil tersebut kemudian dilanjutkan ke dalam proses learning dengan menerapkan beberapa algoritma classifier yaitu SVM, gradient boosting, Linear Regression dan lainnya. Setelah mendapatkan hasil dari proses learning tersebut. Peneliti kemudian mencoba kembali menggunakan proses Deep Learning dengan beberapa arsitektur seperti MLP, CNN, dan LSTM. Hasil dari penggunaan fitur yang berbeda dan proses learning yang berbeda akan terus dibandingkan akurasinya untuk mendapatkan sistem prediksi yang paling akurat. </w:t>
+        <w:t xml:space="preserve">Proses learning dibagi menjadi dua tahapan, yaitu dengan menggunakan machine learning algorithm dan percobaan penggunaan deep learning. </w:t>
       </w:r>
     </w:p>
     <w:p>
@@ -3191,6 +3482,243 @@
       <w:pPr>
         <w:pStyle w:val="ListParagraph"/>
         <w:spacing w:after="0" w:line="360" w:lineRule="auto"/>
+        <w:ind w:left="1701" w:hanging="425"/>
+        <w:jc w:val="both"/>
+        <w:rPr>
+          <w:rFonts w:ascii="Times New Roman" w:eastAsia="Times New Roman" w:cs="Times New Roman"/>
+          <w:b/>
+          <w:bCs/>
+          <w:color w:val="000000" w:themeColor="text1"/>
+          <w:sz w:val="24"/>
+          <w:szCs w:val="24"/>
+          <w:lang w:val="en-US"/>
+        </w:rPr>
+      </w:pPr>
+      <w:r>
+        <w:rPr>
+          <w:rFonts w:ascii="Times New Roman" w:eastAsia="Times New Roman" w:cs="Times New Roman"/>
+          <w:b/>
+          <w:bCs/>
+          <w:color w:val="000000" w:themeColor="text1"/>
+          <w:sz w:val="24"/>
+          <w:szCs w:val="24"/>
+          <w:lang w:val="en-US"/>
+        </w:rPr>
+        <w:t>1.</w:t>
+      </w:r>
+      <w:r>
+        <w:rPr>
+          <w:rFonts w:ascii="Times New Roman" w:eastAsia="Times New Roman" w:cs="Times New Roman"/>
+          <w:b/>
+          <w:bCs/>
+          <w:color w:val="000000" w:themeColor="text1"/>
+          <w:sz w:val="24"/>
+          <w:szCs w:val="24"/>
+          <w:lang w:val="en-US"/>
+        </w:rPr>
+        <w:tab/>
+        <w:t>Machine learning</w:t>
+      </w:r>
+    </w:p>
+    <w:p>
+      <w:pPr>
+        <w:pStyle w:val="ListParagraph"/>
+        <w:spacing w:after="0" w:line="360" w:lineRule="auto"/>
+        <w:ind w:left="1276" w:firstLine="425"/>
+        <w:jc w:val="both"/>
+        <w:rPr>
+          <w:rFonts w:ascii="Times New Roman" w:eastAsia="Times New Roman" w:cs="Times New Roman"/>
+          <w:bCs/>
+          <w:color w:val="000000" w:themeColor="text1"/>
+          <w:sz w:val="24"/>
+          <w:szCs w:val="24"/>
+          <w:lang w:val="en-US"/>
+        </w:rPr>
+      </w:pPr>
+      <w:r>
+        <w:rPr>
+          <w:rFonts w:ascii="Times New Roman" w:eastAsia="Times New Roman" w:cs="Times New Roman"/>
+          <w:bCs/>
+          <w:color w:val="000000" w:themeColor="text1"/>
+          <w:sz w:val="24"/>
+          <w:szCs w:val="24"/>
+          <w:lang w:val="en-US"/>
+        </w:rPr>
+        <w:t>Setelah melalui tahap seleksi fitur, hasil-hasil tersebut kemudian dilanjutkan ke dalam proses learning dengan menerapkan beberapa algoritma classifier yaitu SVM, gradient boosting, Linear Regression dan lainnya.</w:t>
+      </w:r>
+    </w:p>
+    <w:p>
+      <w:pPr>
+        <w:pStyle w:val="ListParagraph"/>
+        <w:spacing w:after="0" w:line="360" w:lineRule="auto"/>
+        <w:ind w:left="1276"/>
+        <w:jc w:val="both"/>
+        <w:rPr>
+          <w:rFonts w:ascii="Times New Roman" w:eastAsia="Times New Roman" w:cs="Times New Roman"/>
+          <w:bCs/>
+          <w:color w:val="000000" w:themeColor="text1"/>
+          <w:sz w:val="24"/>
+          <w:szCs w:val="24"/>
+          <w:lang w:val="en-US"/>
+        </w:rPr>
+      </w:pPr>
+    </w:p>
+    <w:p>
+      <w:pPr>
+        <w:pStyle w:val="ListParagraph"/>
+        <w:spacing w:after="0" w:line="360" w:lineRule="auto"/>
+        <w:ind w:left="1276"/>
+        <w:jc w:val="both"/>
+        <w:rPr>
+          <w:rFonts w:ascii="Times New Roman" w:eastAsia="Times New Roman" w:cs="Times New Roman"/>
+          <w:b/>
+          <w:bCs/>
+          <w:color w:val="000000" w:themeColor="text1"/>
+          <w:sz w:val="24"/>
+          <w:szCs w:val="24"/>
+          <w:lang w:val="en-US"/>
+        </w:rPr>
+      </w:pPr>
+    </w:p>
+    <w:p>
+      <w:pPr>
+        <w:pStyle w:val="ListParagraph"/>
+        <w:spacing w:after="0" w:line="360" w:lineRule="auto"/>
+        <w:ind w:left="1701" w:hanging="425"/>
+        <w:jc w:val="both"/>
+        <w:rPr>
+          <w:rFonts w:ascii="Times New Roman" w:eastAsia="Times New Roman" w:cs="Times New Roman"/>
+          <w:bCs/>
+          <w:color w:val="000000" w:themeColor="text1"/>
+          <w:sz w:val="24"/>
+          <w:szCs w:val="24"/>
+          <w:lang w:val="en-US"/>
+        </w:rPr>
+      </w:pPr>
+      <w:r>
+        <w:rPr>
+          <w:rFonts w:ascii="Times New Roman" w:eastAsia="Times New Roman" w:cs="Times New Roman"/>
+          <w:b/>
+          <w:bCs/>
+          <w:color w:val="000000" w:themeColor="text1"/>
+          <w:sz w:val="24"/>
+          <w:szCs w:val="24"/>
+          <w:lang w:val="en-US"/>
+        </w:rPr>
+        <w:t>2.</w:t>
+      </w:r>
+      <w:r>
+        <w:rPr>
+          <w:rFonts w:ascii="Times New Roman" w:eastAsia="Times New Roman" w:cs="Times New Roman"/>
+          <w:b/>
+          <w:bCs/>
+          <w:color w:val="000000" w:themeColor="text1"/>
+          <w:sz w:val="24"/>
+          <w:szCs w:val="24"/>
+          <w:lang w:val="en-US"/>
+        </w:rPr>
+        <w:tab/>
+      </w:r>
+      <w:r>
+        <w:rPr>
+          <w:rFonts w:ascii="Times New Roman" w:eastAsia="Times New Roman" w:cs="Times New Roman"/>
+          <w:b/>
+          <w:bCs/>
+          <w:color w:val="000000" w:themeColor="text1"/>
+          <w:sz w:val="24"/>
+          <w:szCs w:val="24"/>
+          <w:lang w:val="en-US"/>
+        </w:rPr>
+        <w:t>Deep</w:t>
+      </w:r>
+      <w:r>
+        <w:rPr>
+          <w:rFonts w:ascii="Times New Roman" w:eastAsia="Times New Roman" w:cs="Times New Roman"/>
+          <w:b/>
+          <w:bCs/>
+          <w:color w:val="000000" w:themeColor="text1"/>
+          <w:sz w:val="24"/>
+          <w:szCs w:val="24"/>
+          <w:lang w:val="en-US"/>
+        </w:rPr>
+        <w:t xml:space="preserve"> learning</w:t>
+      </w:r>
+    </w:p>
+    <w:p>
+      <w:pPr>
+        <w:pStyle w:val="ListParagraph"/>
+        <w:spacing w:after="0" w:line="360" w:lineRule="auto"/>
+        <w:ind w:left="1276" w:firstLine="425"/>
+        <w:jc w:val="both"/>
+        <w:rPr>
+          <w:rFonts w:ascii="Times New Roman" w:eastAsia="Times New Roman" w:cs="Times New Roman"/>
+          <w:bCs/>
+          <w:color w:val="000000" w:themeColor="text1"/>
+          <w:sz w:val="24"/>
+          <w:szCs w:val="24"/>
+          <w:lang w:val="en-US"/>
+        </w:rPr>
+      </w:pPr>
+      <w:r>
+        <w:rPr>
+          <w:rFonts w:ascii="Times New Roman" w:eastAsia="Times New Roman" w:cs="Times New Roman"/>
+          <w:bCs/>
+          <w:color w:val="000000" w:themeColor="text1"/>
+          <w:sz w:val="24"/>
+          <w:szCs w:val="24"/>
+          <w:lang w:val="en-US"/>
+        </w:rPr>
+        <w:t xml:space="preserve">Setelah mendapatkan hasil dari proses learning tersebut. Peneliti kemudian mencoba kembali menggunakan proses Deep Learning </w:t>
+      </w:r>
+      <w:r>
+        <w:rPr>
+          <w:rFonts w:ascii="Times New Roman" w:eastAsia="Times New Roman" w:cs="Times New Roman"/>
+          <w:bCs/>
+          <w:color w:val="000000" w:themeColor="text1"/>
+          <w:sz w:val="24"/>
+          <w:szCs w:val="24"/>
+          <w:lang w:val="en-US"/>
+        </w:rPr>
+        <w:lastRenderedPageBreak/>
+        <w:t xml:space="preserve">dengan beberapa arsitektur seperti MLP, CNN, dan LSTM. Hasil dari penggunaan fitur yang berbeda dan proses learning yang berbeda akan terus dibandingkan akurasinya untuk mendapatkan sistem prediksi yang paling akurat. </w:t>
+      </w:r>
+    </w:p>
+    <w:p>
+      <w:pPr>
+        <w:pStyle w:val="ListParagraph"/>
+        <w:spacing w:after="0" w:line="360" w:lineRule="auto"/>
+        <w:ind w:left="567" w:firstLine="709"/>
+        <w:jc w:val="both"/>
+        <w:rPr>
+          <w:rFonts w:ascii="Times New Roman" w:eastAsia="Times New Roman" w:cs="Times New Roman"/>
+          <w:bCs/>
+          <w:color w:val="000000" w:themeColor="text1"/>
+          <w:sz w:val="24"/>
+          <w:szCs w:val="24"/>
+          <w:lang w:val="en-US"/>
+        </w:rPr>
+      </w:pPr>
+    </w:p>
+    <w:p>
+      <w:pPr>
+        <w:pStyle w:val="ListParagraph"/>
+        <w:spacing w:after="0" w:line="360" w:lineRule="auto"/>
+        <w:ind w:left="567" w:firstLine="709"/>
+        <w:jc w:val="both"/>
+        <w:rPr>
+          <w:rFonts w:ascii="Times New Roman" w:eastAsia="Times New Roman" w:cs="Times New Roman"/>
+          <w:bCs/>
+          <w:color w:val="000000" w:themeColor="text1"/>
+          <w:sz w:val="24"/>
+          <w:szCs w:val="24"/>
+          <w:lang w:val="en-US"/>
+        </w:rPr>
+      </w:pPr>
+    </w:p>
+    <w:p>
+      <w:pPr>
+        <w:pStyle w:val="ListParagraph"/>
+        <w:spacing w:after="0" w:line="360" w:lineRule="auto"/>
         <w:ind w:left="1276" w:hanging="709"/>
         <w:jc w:val="both"/>
         <w:rPr>
@@ -3264,7 +3792,557 @@
           <w:szCs w:val="24"/>
           <w:lang w:val="en-US"/>
         </w:rPr>
-        <w:t xml:space="preserve">Pada tahap ini data training dari sistem yang telah melewati proses learning akan dibandingkan dengan data testing. Melalui tahap ini, akan didapatkan prediksi terhadap data testing tersebut. Peneliti akan melihat tingkat </w:t>
+        <w:t>Pada tahap ini data training dari sistem yang telah melewati proses learning akan dibandingkan dengan data testing. Melalui tahap ini, akan didapatkan prediksi terhadap data testing tersebut. Peneliti akan melihat tingkat akurasi dari prediksi tersebut untuk kemudian dikembangkan secara maksimal untuk mencapai tingka</w:t>
+      </w:r>
+      <w:r>
+        <w:rPr>
+          <w:rFonts w:ascii="Times New Roman" w:eastAsia="Times New Roman" w:cs="Times New Roman"/>
+          <w:bCs/>
+          <w:color w:val="000000" w:themeColor="text1"/>
+          <w:sz w:val="24"/>
+          <w:szCs w:val="24"/>
+          <w:lang w:val="en-US"/>
+        </w:rPr>
+        <w:t>t akurasi yang paling maksimal berdasarkan</w:t>
+      </w:r>
+      <w:r>
+        <w:rPr>
+          <w:rFonts w:ascii="Times New Roman" w:eastAsia="Times New Roman" w:cs="Times New Roman"/>
+          <w:bCs/>
+          <w:color w:val="000000" w:themeColor="text1"/>
+          <w:sz w:val="24"/>
+          <w:szCs w:val="24"/>
+          <w:lang w:val="en-US"/>
+        </w:rPr>
+        <w:t xml:space="preserve"> 3</w:t>
+      </w:r>
+      <w:r>
+        <w:rPr>
+          <w:rFonts w:ascii="Times New Roman" w:eastAsia="Times New Roman" w:cs="Times New Roman"/>
+          <w:bCs/>
+          <w:color w:val="000000" w:themeColor="text1"/>
+          <w:sz w:val="24"/>
+          <w:szCs w:val="24"/>
+          <w:lang w:val="en-US"/>
+        </w:rPr>
+        <w:t xml:space="preserve"> faktor paling menentukan dalam hasil sistem prediksi ini yang disebut oleh peneliti dengan FAL (</w:t>
+      </w:r>
+      <w:r>
+        <w:rPr>
+          <w:rFonts w:ascii="Times New Roman" w:eastAsia="Times New Roman" w:cs="Times New Roman"/>
+          <w:bCs/>
+          <w:i/>
+          <w:color w:val="000000" w:themeColor="text1"/>
+          <w:sz w:val="24"/>
+          <w:szCs w:val="24"/>
+          <w:lang w:val="en-US"/>
+        </w:rPr>
+        <w:t>Feature extraction</w:t>
+      </w:r>
+      <w:r>
+        <w:rPr>
+          <w:rFonts w:ascii="Times New Roman" w:eastAsia="Times New Roman" w:cs="Times New Roman"/>
+          <w:bCs/>
+          <w:color w:val="000000" w:themeColor="text1"/>
+          <w:sz w:val="24"/>
+          <w:szCs w:val="24"/>
+          <w:lang w:val="en-US"/>
+        </w:rPr>
+        <w:t xml:space="preserve">, </w:t>
+      </w:r>
+      <w:r>
+        <w:rPr>
+          <w:rFonts w:ascii="Times New Roman" w:eastAsia="Times New Roman" w:cs="Times New Roman"/>
+          <w:bCs/>
+          <w:i/>
+          <w:color w:val="000000" w:themeColor="text1"/>
+          <w:sz w:val="24"/>
+          <w:szCs w:val="24"/>
+          <w:lang w:val="en-US"/>
+        </w:rPr>
+        <w:t>Algorithm</w:t>
+      </w:r>
+      <w:r>
+        <w:rPr>
+          <w:rFonts w:ascii="Times New Roman" w:eastAsia="Times New Roman" w:cs="Times New Roman"/>
+          <w:bCs/>
+          <w:color w:val="000000" w:themeColor="text1"/>
+          <w:sz w:val="24"/>
+          <w:szCs w:val="24"/>
+          <w:lang w:val="en-US"/>
+        </w:rPr>
+        <w:t xml:space="preserve"> </w:t>
+      </w:r>
+      <w:r>
+        <w:rPr>
+          <w:rFonts w:ascii="Times New Roman" w:eastAsia="Times New Roman" w:cs="Times New Roman"/>
+          <w:bCs/>
+          <w:i/>
+          <w:color w:val="000000" w:themeColor="text1"/>
+          <w:sz w:val="24"/>
+          <w:szCs w:val="24"/>
+          <w:lang w:val="en-US"/>
+        </w:rPr>
+        <w:t>classifier</w:t>
+      </w:r>
+      <w:r>
+        <w:rPr>
+          <w:rFonts w:ascii="Times New Roman" w:eastAsia="Times New Roman" w:cs="Times New Roman"/>
+          <w:bCs/>
+          <w:color w:val="000000" w:themeColor="text1"/>
+          <w:sz w:val="24"/>
+          <w:szCs w:val="24"/>
+          <w:lang w:val="en-US"/>
+        </w:rPr>
+        <w:t xml:space="preserve">, and </w:t>
+      </w:r>
+      <w:r>
+        <w:rPr>
+          <w:rFonts w:ascii="Times New Roman" w:eastAsia="Times New Roman" w:cs="Times New Roman"/>
+          <w:bCs/>
+          <w:i/>
+          <w:color w:val="000000" w:themeColor="text1"/>
+          <w:sz w:val="24"/>
+          <w:szCs w:val="24"/>
+          <w:lang w:val="en-US"/>
+        </w:rPr>
+        <w:t>Learning</w:t>
+      </w:r>
+      <w:r>
+        <w:rPr>
+          <w:rFonts w:ascii="Times New Roman" w:eastAsia="Times New Roman" w:cs="Times New Roman"/>
+          <w:bCs/>
+          <w:color w:val="000000" w:themeColor="text1"/>
+          <w:sz w:val="24"/>
+          <w:szCs w:val="24"/>
+          <w:lang w:val="en-US"/>
+        </w:rPr>
+        <w:t xml:space="preserve"> </w:t>
+      </w:r>
+      <w:r>
+        <w:rPr>
+          <w:rFonts w:ascii="Times New Roman" w:eastAsia="Times New Roman" w:cs="Times New Roman"/>
+          <w:bCs/>
+          <w:i/>
+          <w:color w:val="000000" w:themeColor="text1"/>
+          <w:sz w:val="24"/>
+          <w:szCs w:val="24"/>
+          <w:lang w:val="en-US"/>
+        </w:rPr>
+        <w:t>process</w:t>
+      </w:r>
+      <w:r>
+        <w:rPr>
+          <w:rFonts w:ascii="Times New Roman" w:eastAsia="Times New Roman" w:cs="Times New Roman"/>
+          <w:bCs/>
+          <w:color w:val="000000" w:themeColor="text1"/>
+          <w:sz w:val="24"/>
+          <w:szCs w:val="24"/>
+          <w:lang w:val="en-US"/>
+        </w:rPr>
+        <w:t xml:space="preserve">). </w:t>
+      </w:r>
+    </w:p>
+    <w:p>
+      <w:pPr>
+        <w:pStyle w:val="ListParagraph"/>
+        <w:spacing w:after="0" w:line="360" w:lineRule="auto"/>
+        <w:ind w:left="567" w:firstLine="709"/>
+        <w:jc w:val="both"/>
+        <w:rPr>
+          <w:rFonts w:ascii="Times New Roman" w:eastAsia="Times New Roman" w:cs="Times New Roman"/>
+          <w:bCs/>
+          <w:color w:val="000000" w:themeColor="text1"/>
+          <w:sz w:val="24"/>
+          <w:szCs w:val="24"/>
+          <w:lang w:val="en-US"/>
+        </w:rPr>
+      </w:pPr>
+      <w:r>
+        <w:rPr>
+          <w:rFonts w:ascii="Times New Roman" w:eastAsia="Times New Roman" w:cs="Times New Roman"/>
+          <w:bCs/>
+          <w:color w:val="000000" w:themeColor="text1"/>
+          <w:sz w:val="24"/>
+          <w:szCs w:val="24"/>
+          <w:lang w:val="en-US"/>
+        </w:rPr>
+        <w:t xml:space="preserve">Hasil klasifikasi dari </w:t>
+      </w:r>
+      <w:r>
+        <w:rPr>
+          <w:rFonts w:ascii="Times New Roman" w:eastAsia="Times New Roman" w:cs="Times New Roman"/>
+          <w:bCs/>
+          <w:i/>
+          <w:color w:val="000000" w:themeColor="text1"/>
+          <w:sz w:val="24"/>
+          <w:szCs w:val="24"/>
+          <w:lang w:val="en-US"/>
+        </w:rPr>
+        <w:t>training</w:t>
+      </w:r>
+      <w:r>
+        <w:rPr>
+          <w:rFonts w:ascii="Times New Roman" w:eastAsia="Times New Roman" w:cs="Times New Roman"/>
+          <w:bCs/>
+          <w:color w:val="000000" w:themeColor="text1"/>
+          <w:sz w:val="24"/>
+          <w:szCs w:val="24"/>
+          <w:lang w:val="en-US"/>
+        </w:rPr>
+        <w:t xml:space="preserve"> ini akan menampilkan boolean value untuk setiap </w:t>
+      </w:r>
+      <w:r>
+        <w:rPr>
+          <w:rFonts w:ascii="Times New Roman" w:eastAsia="Times New Roman" w:cs="Times New Roman"/>
+          <w:bCs/>
+          <w:i/>
+          <w:color w:val="000000" w:themeColor="text1"/>
+          <w:sz w:val="24"/>
+          <w:szCs w:val="24"/>
+          <w:lang w:val="en-US"/>
+        </w:rPr>
+        <w:t>trait</w:t>
+      </w:r>
+      <w:r>
+        <w:rPr>
+          <w:rFonts w:ascii="Times New Roman" w:eastAsia="Times New Roman" w:cs="Times New Roman"/>
+          <w:bCs/>
+          <w:color w:val="000000" w:themeColor="text1"/>
+          <w:sz w:val="24"/>
+          <w:szCs w:val="24"/>
+          <w:lang w:val="en-US"/>
+        </w:rPr>
+        <w:t xml:space="preserve"> kepribadian dari </w:t>
+      </w:r>
+      <w:r>
+        <w:rPr>
+          <w:rFonts w:ascii="Times New Roman" w:eastAsia="Times New Roman" w:cs="Times New Roman"/>
+          <w:bCs/>
+          <w:i/>
+          <w:color w:val="000000" w:themeColor="text1"/>
+          <w:sz w:val="24"/>
+          <w:szCs w:val="24"/>
+          <w:lang w:val="en-US"/>
+        </w:rPr>
+        <w:t>Big Five Model Personality</w:t>
+      </w:r>
+      <w:r>
+        <w:rPr>
+          <w:rFonts w:ascii="Times New Roman" w:eastAsia="Times New Roman" w:cs="Times New Roman"/>
+          <w:bCs/>
+          <w:color w:val="000000" w:themeColor="text1"/>
+          <w:sz w:val="24"/>
+          <w:szCs w:val="24"/>
+          <w:lang w:val="en-US"/>
+        </w:rPr>
+        <w:t xml:space="preserve">. Nilai 1 untuk </w:t>
+      </w:r>
+      <w:r>
+        <w:rPr>
+          <w:rFonts w:ascii="Times New Roman" w:eastAsia="Times New Roman" w:cs="Times New Roman"/>
+          <w:bCs/>
+          <w:i/>
+          <w:color w:val="000000" w:themeColor="text1"/>
+          <w:sz w:val="24"/>
+          <w:szCs w:val="24"/>
+          <w:lang w:val="en-US"/>
+        </w:rPr>
+        <w:t>user</w:t>
+      </w:r>
+      <w:r>
+        <w:rPr>
+          <w:rFonts w:ascii="Times New Roman" w:eastAsia="Times New Roman" w:cs="Times New Roman"/>
+          <w:bCs/>
+          <w:color w:val="000000" w:themeColor="text1"/>
+          <w:sz w:val="24"/>
+          <w:szCs w:val="24"/>
+          <w:lang w:val="en-US"/>
+        </w:rPr>
+        <w:t xml:space="preserve"> yang dianggap memiliki persentase tinggi di </w:t>
+      </w:r>
+      <w:r>
+        <w:rPr>
+          <w:rFonts w:ascii="Times New Roman" w:eastAsia="Times New Roman" w:cs="Times New Roman"/>
+          <w:bCs/>
+          <w:i/>
+          <w:color w:val="000000" w:themeColor="text1"/>
+          <w:sz w:val="24"/>
+          <w:szCs w:val="24"/>
+          <w:lang w:val="en-US"/>
+        </w:rPr>
+        <w:t>trait</w:t>
+      </w:r>
+      <w:r>
+        <w:rPr>
+          <w:rFonts w:ascii="Times New Roman" w:eastAsia="Times New Roman" w:cs="Times New Roman"/>
+          <w:bCs/>
+          <w:color w:val="000000" w:themeColor="text1"/>
+          <w:sz w:val="24"/>
+          <w:szCs w:val="24"/>
+          <w:lang w:val="en-US"/>
+        </w:rPr>
+        <w:t xml:space="preserve"> tersebut dan nilai 0 untuk </w:t>
+      </w:r>
+      <w:r>
+        <w:rPr>
+          <w:rFonts w:ascii="Times New Roman" w:eastAsia="Times New Roman" w:cs="Times New Roman"/>
+          <w:bCs/>
+          <w:i/>
+          <w:color w:val="000000" w:themeColor="text1"/>
+          <w:sz w:val="24"/>
+          <w:szCs w:val="24"/>
+          <w:lang w:val="en-US"/>
+        </w:rPr>
+        <w:t>user</w:t>
+      </w:r>
+      <w:r>
+        <w:rPr>
+          <w:rFonts w:ascii="Times New Roman" w:eastAsia="Times New Roman" w:cs="Times New Roman"/>
+          <w:bCs/>
+          <w:color w:val="000000" w:themeColor="text1"/>
+          <w:sz w:val="24"/>
+          <w:szCs w:val="24"/>
+          <w:lang w:val="en-US"/>
+        </w:rPr>
+        <w:t xml:space="preserve"> yang dianggap memiliki persentase rendah di </w:t>
+      </w:r>
+      <w:r>
+        <w:rPr>
+          <w:rFonts w:ascii="Times New Roman" w:eastAsia="Times New Roman" w:cs="Times New Roman"/>
+          <w:bCs/>
+          <w:i/>
+          <w:color w:val="000000" w:themeColor="text1"/>
+          <w:sz w:val="24"/>
+          <w:szCs w:val="24"/>
+          <w:lang w:val="en-US"/>
+        </w:rPr>
+        <w:t>trait</w:t>
+      </w:r>
+      <w:r>
+        <w:rPr>
+          <w:rFonts w:ascii="Times New Roman" w:eastAsia="Times New Roman" w:cs="Times New Roman"/>
+          <w:bCs/>
+          <w:color w:val="000000" w:themeColor="text1"/>
+          <w:sz w:val="24"/>
+          <w:szCs w:val="24"/>
+          <w:lang w:val="en-US"/>
+        </w:rPr>
+        <w:t xml:space="preserve"> tersebut. </w:t>
+      </w:r>
+    </w:p>
+    <w:p>
+      <w:pPr>
+        <w:pStyle w:val="ListParagraph"/>
+        <w:spacing w:after="0" w:line="360" w:lineRule="auto"/>
+        <w:ind w:left="567" w:firstLine="709"/>
+        <w:jc w:val="both"/>
+        <w:rPr>
+          <w:rFonts w:ascii="Times New Roman" w:eastAsia="Times New Roman" w:cs="Times New Roman"/>
+          <w:b/>
+          <w:bCs/>
+          <w:color w:val="000000" w:themeColor="text1"/>
+          <w:sz w:val="24"/>
+          <w:szCs w:val="24"/>
+          <w:lang w:val="en-US"/>
+        </w:rPr>
+      </w:pPr>
+    </w:p>
+    <w:p>
+      <w:pPr>
+        <w:pStyle w:val="ListParagraph"/>
+        <w:spacing w:after="0" w:line="360" w:lineRule="auto"/>
+        <w:ind w:left="1276" w:hanging="709"/>
+        <w:jc w:val="both"/>
+        <w:rPr>
+          <w:rFonts w:ascii="Times New Roman" w:eastAsia="Times New Roman" w:cs="Times New Roman"/>
+          <w:b/>
+          <w:bCs/>
+          <w:i/>
+          <w:color w:val="000000" w:themeColor="text1"/>
+          <w:sz w:val="24"/>
+          <w:szCs w:val="24"/>
+          <w:lang w:val="en-US"/>
+        </w:rPr>
+      </w:pPr>
+      <w:r>
+        <w:rPr>
+          <w:rFonts w:ascii="Times New Roman" w:eastAsia="Times New Roman" w:cs="Times New Roman"/>
+          <w:b/>
+          <w:bCs/>
+          <w:color w:val="000000" w:themeColor="text1"/>
+          <w:sz w:val="24"/>
+          <w:szCs w:val="24"/>
+        </w:rPr>
+        <w:t>3.3.5</w:t>
+      </w:r>
+      <w:r>
+        <w:rPr>
+          <w:rFonts w:ascii="Times New Roman" w:eastAsia="Times New Roman" w:cs="Times New Roman"/>
+          <w:b/>
+          <w:bCs/>
+          <w:color w:val="000000" w:themeColor="text1"/>
+          <w:sz w:val="24"/>
+          <w:szCs w:val="24"/>
+          <w:lang w:val="en-US"/>
+        </w:rPr>
+        <w:tab/>
+      </w:r>
+      <w:r>
+        <w:rPr>
+          <w:rFonts w:ascii="Times New Roman" w:eastAsia="Times New Roman" w:cs="Times New Roman"/>
+          <w:b/>
+          <w:bCs/>
+          <w:i/>
+          <w:color w:val="000000" w:themeColor="text1"/>
+          <w:sz w:val="24"/>
+          <w:szCs w:val="24"/>
+        </w:rPr>
+        <w:t>Final result of Prediction based on Big Five model</w:t>
+      </w:r>
+    </w:p>
+    <w:p>
+      <w:pPr>
+        <w:pStyle w:val="ListParagraph"/>
+        <w:spacing w:after="0" w:line="360" w:lineRule="auto"/>
+        <w:ind w:left="567" w:firstLine="709"/>
+        <w:jc w:val="both"/>
+        <w:rPr>
+          <w:rFonts w:ascii="Times New Roman" w:eastAsia="Times New Roman" w:cs="Times New Roman"/>
+          <w:bCs/>
+          <w:color w:val="000000" w:themeColor="text1"/>
+          <w:sz w:val="24"/>
+          <w:szCs w:val="24"/>
+          <w:lang w:val="en-US"/>
+        </w:rPr>
+      </w:pPr>
+      <w:r>
+        <w:rPr>
+          <w:rFonts w:ascii="Times New Roman" w:eastAsia="Times New Roman" w:cs="Times New Roman"/>
+          <w:bCs/>
+          <w:color w:val="000000" w:themeColor="text1"/>
+          <w:sz w:val="24"/>
+          <w:szCs w:val="24"/>
+          <w:lang w:val="en-US"/>
+        </w:rPr>
+        <w:t>Tahap akhir dari penelitian akan berwujud sebuah user interface untuk menampilkan secara langsung hasil prediksi dari seorang user yang telah melakukan log in ke dalam Facebook sehingga terhubung ke API Facebook untuk mendapatkan data-data yang dibutuhkan dari user tersebut khususnya status. Hasil prediksi dalam interface akan menunjukkan kepribadian Big Five Model Personality dari user tersebut</w:t>
+      </w:r>
+      <w:r>
+        <w:rPr>
+          <w:rFonts w:ascii="Times New Roman" w:eastAsia="Times New Roman" w:cs="Times New Roman"/>
+          <w:bCs/>
+          <w:color w:val="000000" w:themeColor="text1"/>
+          <w:sz w:val="24"/>
+          <w:szCs w:val="24"/>
+          <w:lang w:val="en-US"/>
+        </w:rPr>
+        <w:t xml:space="preserve"> disertai dengan fitur-fitur dan informasi lainnya yang dikembangkan lebih lanjut.</w:t>
+      </w:r>
+    </w:p>
+    <w:p>
+      <w:pPr>
+        <w:spacing w:after="0" w:line="360" w:lineRule="auto"/>
+        <w:rPr>
+          <w:rFonts w:ascii="Times New Roman" w:eastAsia="Times New Roman" w:cs="Times New Roman"/>
+          <w:bCs/>
+          <w:color w:val="000000" w:themeColor="text1"/>
+          <w:sz w:val="24"/>
+          <w:szCs w:val="24"/>
+        </w:rPr>
+      </w:pPr>
+    </w:p>
+    <w:p>
+      <w:pPr>
+        <w:pStyle w:val="ListParagraph"/>
+        <w:numPr>
+          <w:ilvl w:val="1"/>
+          <w:numId w:val="3"/>
+        </w:numPr>
+        <w:spacing w:after="0" w:line="360" w:lineRule="auto"/>
+        <w:ind w:left="567" w:hanging="567"/>
+        <w:jc w:val="both"/>
+        <w:rPr>
+          <w:rFonts w:ascii="Times New Roman" w:eastAsia="Times New Roman" w:cs="Times New Roman"/>
+          <w:b/>
+          <w:bCs/>
+          <w:color w:val="000000" w:themeColor="text1"/>
+          <w:sz w:val="24"/>
+          <w:szCs w:val="24"/>
+        </w:rPr>
+      </w:pPr>
+      <w:r>
+        <w:rPr>
+          <w:rFonts w:ascii="Times New Roman" w:eastAsia="Times New Roman" w:cs="Times New Roman"/>
+          <w:b/>
+          <w:bCs/>
+          <w:color w:val="000000" w:themeColor="text1"/>
+          <w:sz w:val="24"/>
+          <w:szCs w:val="24"/>
+          <w:lang w:val="en-US"/>
+        </w:rPr>
+        <w:t>Rancangan Layar</w:t>
+      </w:r>
+    </w:p>
+    <w:p>
+      <w:pPr>
+        <w:pStyle w:val="ListParagraph"/>
+        <w:spacing w:after="0" w:line="360" w:lineRule="auto"/>
+        <w:ind w:left="0" w:firstLine="567"/>
+        <w:jc w:val="both"/>
+        <w:rPr>
+          <w:rFonts w:ascii="Times New Roman" w:eastAsia="Times New Roman" w:cs="Times New Roman"/>
+          <w:bCs/>
+          <w:color w:val="000000" w:themeColor="text1"/>
+          <w:sz w:val="24"/>
+          <w:szCs w:val="24"/>
+          <w:lang w:val="en-US"/>
+        </w:rPr>
+      </w:pPr>
+      <w:r>
+        <w:rPr>
+          <w:rFonts w:ascii="Times New Roman" w:eastAsia="Times New Roman" w:cs="Times New Roman"/>
+          <w:bCs/>
+          <w:color w:val="000000" w:themeColor="text1"/>
+          <w:sz w:val="24"/>
+          <w:szCs w:val="24"/>
+          <w:lang w:val="en-US"/>
+        </w:rPr>
+        <w:t xml:space="preserve">Hasil akhir dari aplikasi akan berupa sebuah aplikasi berbasis </w:t>
+      </w:r>
+      <w:r>
+        <w:rPr>
+          <w:rFonts w:ascii="Times New Roman" w:eastAsia="Times New Roman" w:cs="Times New Roman"/>
+          <w:bCs/>
+          <w:i/>
+          <w:color w:val="000000" w:themeColor="text1"/>
+          <w:sz w:val="24"/>
+          <w:szCs w:val="24"/>
+          <w:lang w:val="en-US"/>
+        </w:rPr>
+        <w:t>web</w:t>
+      </w:r>
+      <w:r>
+        <w:rPr>
+          <w:rFonts w:ascii="Times New Roman" w:eastAsia="Times New Roman" w:cs="Times New Roman"/>
+          <w:bCs/>
+          <w:i/>
+          <w:color w:val="000000" w:themeColor="text1"/>
+          <w:sz w:val="24"/>
+          <w:szCs w:val="24"/>
+          <w:lang w:val="en-US"/>
+        </w:rPr>
+        <w:t xml:space="preserve"> </w:t>
+      </w:r>
+      <w:r>
+        <w:rPr>
+          <w:rFonts w:ascii="Times New Roman" w:eastAsia="Times New Roman" w:cs="Times New Roman"/>
+          <w:bCs/>
+          <w:color w:val="000000" w:themeColor="text1"/>
+          <w:sz w:val="24"/>
+          <w:szCs w:val="24"/>
+          <w:lang w:val="en-US"/>
+        </w:rPr>
+        <w:t xml:space="preserve">yang memungkinkan pengguna untuk mencoba langsung sistem prediksi yang telah kami </w:t>
       </w:r>
       <w:r>
         <w:rPr>
@@ -3276,81 +4354,72 @@
           <w:lang w:val="en-US"/>
         </w:rPr>
         <w:lastRenderedPageBreak/>
-        <w:t>akurasi dari prediksi tersebut untuk kemudian dikembangkan secara maksimal untuk mencapai tingka</w:t>
-      </w:r>
-      <w:r>
-        <w:rPr>
-          <w:rFonts w:ascii="Times New Roman" w:eastAsia="Times New Roman" w:cs="Times New Roman"/>
-          <w:bCs/>
-          <w:color w:val="000000" w:themeColor="text1"/>
-          <w:sz w:val="24"/>
-          <w:szCs w:val="24"/>
-          <w:lang w:val="en-US"/>
-        </w:rPr>
-        <w:t>t akurasi yang paling maksimal berdasarkan</w:t>
-      </w:r>
-      <w:r>
-        <w:rPr>
-          <w:rFonts w:ascii="Times New Roman" w:eastAsia="Times New Roman" w:cs="Times New Roman"/>
-          <w:bCs/>
-          <w:color w:val="000000" w:themeColor="text1"/>
-          <w:sz w:val="24"/>
-          <w:szCs w:val="24"/>
-          <w:lang w:val="en-US"/>
-        </w:rPr>
-        <w:t xml:space="preserve"> 3</w:t>
-      </w:r>
-      <w:r>
-        <w:rPr>
-          <w:rFonts w:ascii="Times New Roman" w:eastAsia="Times New Roman" w:cs="Times New Roman"/>
-          <w:bCs/>
-          <w:color w:val="000000" w:themeColor="text1"/>
-          <w:sz w:val="24"/>
-          <w:szCs w:val="24"/>
-          <w:lang w:val="en-US"/>
-        </w:rPr>
-        <w:t xml:space="preserve"> faktor paling menentukan dalam hasil sistem prediksi ini yang disebut oleh peneliti dengan FAL (</w:t>
-      </w:r>
-      <w:r>
-        <w:rPr>
-          <w:rFonts w:ascii="Times New Roman" w:eastAsia="Times New Roman" w:cs="Times New Roman"/>
-          <w:bCs/>
-          <w:i/>
-          <w:color w:val="000000" w:themeColor="text1"/>
-          <w:sz w:val="24"/>
-          <w:szCs w:val="24"/>
-          <w:lang w:val="en-US"/>
-        </w:rPr>
-        <w:t>Feature extraction</w:t>
-      </w:r>
-      <w:r>
-        <w:rPr>
-          <w:rFonts w:ascii="Times New Roman" w:eastAsia="Times New Roman" w:cs="Times New Roman"/>
-          <w:bCs/>
-          <w:color w:val="000000" w:themeColor="text1"/>
-          <w:sz w:val="24"/>
-          <w:szCs w:val="24"/>
-          <w:lang w:val="en-US"/>
-        </w:rPr>
-        <w:t xml:space="preserve">, </w:t>
-      </w:r>
-      <w:r>
-        <w:rPr>
-          <w:rFonts w:ascii="Times New Roman" w:eastAsia="Times New Roman" w:cs="Times New Roman"/>
-          <w:bCs/>
-          <w:i/>
-          <w:color w:val="000000" w:themeColor="text1"/>
-          <w:sz w:val="24"/>
-          <w:szCs w:val="24"/>
-          <w:lang w:val="en-US"/>
-        </w:rPr>
-        <w:t>Algorithm</w:t>
-      </w:r>
-      <w:r>
-        <w:rPr>
-          <w:rFonts w:ascii="Times New Roman" w:eastAsia="Times New Roman" w:cs="Times New Roman"/>
-          <w:bCs/>
-          <w:color w:val="000000" w:themeColor="text1"/>
+        <w:t>kembangkan dan mendapatkan hasil dari kepribadian mereka dengan terhubung ke akun Facebook mereka. Berikut adalah perancangan layar aplikasi yang akan dibuat:</w:t>
+      </w:r>
+    </w:p>
+    <w:p>
+      <w:pPr>
+        <w:pStyle w:val="ListParagraph"/>
+        <w:spacing w:after="0" w:line="360" w:lineRule="auto"/>
+        <w:ind w:left="0" w:firstLine="567"/>
+        <w:jc w:val="both"/>
+        <w:rPr>
+          <w:rFonts w:ascii="Times New Roman" w:eastAsia="Times New Roman" w:cs="Times New Roman"/>
+          <w:bCs/>
+          <w:color w:val="000000" w:themeColor="text1"/>
+          <w:sz w:val="24"/>
+          <w:szCs w:val="24"/>
+          <w:lang w:val="en-US"/>
+        </w:rPr>
+      </w:pPr>
+    </w:p>
+    <w:p>
+      <w:pPr>
+        <w:pStyle w:val="ListParagraph"/>
+        <w:spacing w:after="0" w:line="360" w:lineRule="auto"/>
+        <w:ind w:left="0" w:firstLine="567"/>
+        <w:jc w:val="both"/>
+        <w:rPr>
+          <w:rFonts w:ascii="Times New Roman" w:eastAsia="Times New Roman" w:cs="Times New Roman"/>
+          <w:bCs/>
+          <w:color w:val="000000" w:themeColor="text1"/>
+          <w:sz w:val="24"/>
+          <w:szCs w:val="24"/>
+          <w:lang w:val="en-US"/>
+        </w:rPr>
+      </w:pPr>
+      <w:r>
+        <w:rPr>
+          <w:rFonts w:ascii="Times New Roman" w:eastAsiaTheme="minorHAnsi" w:cs="Times New Roman"/>
+          <w:b/>
+          <w:bCs/>
+          <w:noProof w:val="0"/>
+          <w:sz w:val="24"/>
+          <w:szCs w:val="24"/>
+          <w:lang w:val="en-US"/>
+        </w:rPr>
+        <w:t xml:space="preserve">3.4.1 </w:t>
+      </w:r>
+      <w:proofErr w:type="spellStart"/>
+      <w:r>
+        <w:rPr>
+          <w:rFonts w:ascii="Times New Roman" w:eastAsiaTheme="minorHAnsi" w:cs="Times New Roman"/>
+          <w:b/>
+          <w:bCs/>
+          <w:noProof w:val="0"/>
+          <w:sz w:val="24"/>
+          <w:szCs w:val="24"/>
+          <w:lang w:val="en-US"/>
+        </w:rPr>
+        <w:t>Rancangan</w:t>
+      </w:r>
+      <w:proofErr w:type="spellEnd"/>
+      <w:r>
+        <w:rPr>
+          <w:rFonts w:ascii="Times New Roman" w:eastAsiaTheme="minorHAnsi" w:cs="Times New Roman"/>
+          <w:b/>
+          <w:bCs/>
+          <w:noProof w:val="0"/>
           <w:sz w:val="24"/>
           <w:szCs w:val="24"/>
           <w:lang w:val="en-US"/>
@@ -3359,456 +4428,46 @@
       </w:r>
       <w:r>
         <w:rPr>
-          <w:rFonts w:ascii="Times New Roman" w:eastAsia="Times New Roman" w:cs="Times New Roman"/>
-          <w:bCs/>
-          <w:i/>
-          <w:color w:val="000000" w:themeColor="text1"/>
-          <w:sz w:val="24"/>
-          <w:szCs w:val="24"/>
-          <w:lang w:val="en-US"/>
-        </w:rPr>
-        <w:t>classifier</w:t>
-      </w:r>
-      <w:r>
-        <w:rPr>
-          <w:rFonts w:ascii="Times New Roman" w:eastAsia="Times New Roman" w:cs="Times New Roman"/>
-          <w:bCs/>
-          <w:color w:val="000000" w:themeColor="text1"/>
-          <w:sz w:val="24"/>
-          <w:szCs w:val="24"/>
-          <w:lang w:val="en-US"/>
-        </w:rPr>
-        <w:t xml:space="preserve">, and </w:t>
-      </w:r>
-      <w:r>
-        <w:rPr>
-          <w:rFonts w:ascii="Times New Roman" w:eastAsia="Times New Roman" w:cs="Times New Roman"/>
-          <w:bCs/>
-          <w:i/>
-          <w:color w:val="000000" w:themeColor="text1"/>
-          <w:sz w:val="24"/>
-          <w:szCs w:val="24"/>
-          <w:lang w:val="en-US"/>
-        </w:rPr>
-        <w:t>Learning</w:t>
-      </w:r>
-      <w:r>
-        <w:rPr>
-          <w:rFonts w:ascii="Times New Roman" w:eastAsia="Times New Roman" w:cs="Times New Roman"/>
-          <w:bCs/>
-          <w:color w:val="000000" w:themeColor="text1"/>
+          <w:rFonts w:ascii="Times New Roman" w:eastAsiaTheme="minorHAnsi" w:cs="Times New Roman"/>
+          <w:b/>
+          <w:bCs/>
+          <w:i/>
+          <w:iCs/>
+          <w:noProof w:val="0"/>
+          <w:sz w:val="24"/>
+          <w:szCs w:val="24"/>
+          <w:lang w:val="en-US"/>
+        </w:rPr>
+        <w:t>Homepage</w:t>
+      </w:r>
+      <w:r>
+        <w:rPr>
+          <w:rFonts w:ascii="Times New Roman" w:eastAsiaTheme="minorHAnsi" w:cs="Times New Roman"/>
+          <w:b/>
+          <w:bCs/>
+          <w:iCs/>
+          <w:noProof w:val="0"/>
           <w:sz w:val="24"/>
           <w:szCs w:val="24"/>
           <w:lang w:val="en-US"/>
         </w:rPr>
         <w:t xml:space="preserve"> </w:t>
       </w:r>
-      <w:r>
-        <w:rPr>
-          <w:rFonts w:ascii="Times New Roman" w:eastAsia="Times New Roman" w:cs="Times New Roman"/>
-          <w:bCs/>
-          <w:i/>
-          <w:color w:val="000000" w:themeColor="text1"/>
-          <w:sz w:val="24"/>
-          <w:szCs w:val="24"/>
-          <w:lang w:val="en-US"/>
-        </w:rPr>
-        <w:t>process</w:t>
-      </w:r>
-      <w:r>
-        <w:rPr>
-          <w:rFonts w:ascii="Times New Roman" w:eastAsia="Times New Roman" w:cs="Times New Roman"/>
-          <w:bCs/>
-          <w:color w:val="000000" w:themeColor="text1"/>
-          <w:sz w:val="24"/>
-          <w:szCs w:val="24"/>
-          <w:lang w:val="en-US"/>
-        </w:rPr>
-        <w:t xml:space="preserve">). </w:t>
-      </w:r>
-    </w:p>
-    <w:p>
-      <w:pPr>
-        <w:pStyle w:val="ListParagraph"/>
-        <w:spacing w:after="0" w:line="360" w:lineRule="auto"/>
-        <w:ind w:left="567" w:firstLine="709"/>
-        <w:jc w:val="both"/>
-        <w:rPr>
-          <w:rFonts w:ascii="Times New Roman" w:eastAsia="Times New Roman" w:cs="Times New Roman"/>
-          <w:bCs/>
-          <w:color w:val="000000" w:themeColor="text1"/>
-          <w:sz w:val="24"/>
-          <w:szCs w:val="24"/>
-          <w:lang w:val="en-US"/>
-        </w:rPr>
-      </w:pPr>
-      <w:r>
-        <w:rPr>
-          <w:rFonts w:ascii="Times New Roman" w:eastAsia="Times New Roman" w:cs="Times New Roman"/>
-          <w:bCs/>
-          <w:color w:val="000000" w:themeColor="text1"/>
-          <w:sz w:val="24"/>
-          <w:szCs w:val="24"/>
-          <w:lang w:val="en-US"/>
-        </w:rPr>
-        <w:t xml:space="preserve">Hasil klasifikasi dari </w:t>
-      </w:r>
-      <w:r>
-        <w:rPr>
-          <w:rFonts w:ascii="Times New Roman" w:eastAsia="Times New Roman" w:cs="Times New Roman"/>
-          <w:bCs/>
-          <w:i/>
-          <w:color w:val="000000" w:themeColor="text1"/>
-          <w:sz w:val="24"/>
-          <w:szCs w:val="24"/>
-          <w:lang w:val="en-US"/>
-        </w:rPr>
-        <w:t>training</w:t>
-      </w:r>
-      <w:r>
-        <w:rPr>
-          <w:rFonts w:ascii="Times New Roman" w:eastAsia="Times New Roman" w:cs="Times New Roman"/>
-          <w:bCs/>
-          <w:color w:val="000000" w:themeColor="text1"/>
-          <w:sz w:val="24"/>
-          <w:szCs w:val="24"/>
-          <w:lang w:val="en-US"/>
-        </w:rPr>
-        <w:t xml:space="preserve"> ini akan menampilkan boolean value untuk setiap </w:t>
-      </w:r>
-      <w:r>
-        <w:rPr>
-          <w:rFonts w:ascii="Times New Roman" w:eastAsia="Times New Roman" w:cs="Times New Roman"/>
-          <w:bCs/>
-          <w:i/>
-          <w:color w:val="000000" w:themeColor="text1"/>
-          <w:sz w:val="24"/>
-          <w:szCs w:val="24"/>
-          <w:lang w:val="en-US"/>
-        </w:rPr>
-        <w:t>trait</w:t>
-      </w:r>
-      <w:r>
-        <w:rPr>
-          <w:rFonts w:ascii="Times New Roman" w:eastAsia="Times New Roman" w:cs="Times New Roman"/>
-          <w:bCs/>
-          <w:color w:val="000000" w:themeColor="text1"/>
-          <w:sz w:val="24"/>
-          <w:szCs w:val="24"/>
-          <w:lang w:val="en-US"/>
-        </w:rPr>
-        <w:t xml:space="preserve"> kepribadian dari </w:t>
-      </w:r>
-      <w:r>
-        <w:rPr>
-          <w:rFonts w:ascii="Times New Roman" w:eastAsia="Times New Roman" w:cs="Times New Roman"/>
-          <w:bCs/>
-          <w:i/>
-          <w:color w:val="000000" w:themeColor="text1"/>
-          <w:sz w:val="24"/>
-          <w:szCs w:val="24"/>
-          <w:lang w:val="en-US"/>
-        </w:rPr>
-        <w:t>Big Five Model Personality</w:t>
-      </w:r>
-      <w:r>
-        <w:rPr>
-          <w:rFonts w:ascii="Times New Roman" w:eastAsia="Times New Roman" w:cs="Times New Roman"/>
-          <w:bCs/>
-          <w:color w:val="000000" w:themeColor="text1"/>
-          <w:sz w:val="24"/>
-          <w:szCs w:val="24"/>
-          <w:lang w:val="en-US"/>
-        </w:rPr>
-        <w:t xml:space="preserve">. Nilai 1 untuk </w:t>
-      </w:r>
-      <w:r>
-        <w:rPr>
-          <w:rFonts w:ascii="Times New Roman" w:eastAsia="Times New Roman" w:cs="Times New Roman"/>
-          <w:bCs/>
-          <w:i/>
-          <w:color w:val="000000" w:themeColor="text1"/>
-          <w:sz w:val="24"/>
-          <w:szCs w:val="24"/>
-          <w:lang w:val="en-US"/>
-        </w:rPr>
-        <w:t>user</w:t>
-      </w:r>
-      <w:r>
-        <w:rPr>
-          <w:rFonts w:ascii="Times New Roman" w:eastAsia="Times New Roman" w:cs="Times New Roman"/>
-          <w:bCs/>
-          <w:color w:val="000000" w:themeColor="text1"/>
-          <w:sz w:val="24"/>
-          <w:szCs w:val="24"/>
-          <w:lang w:val="en-US"/>
-        </w:rPr>
-        <w:t xml:space="preserve"> yang dianggap memiliki persentase tinggi di </w:t>
-      </w:r>
-      <w:r>
-        <w:rPr>
-          <w:rFonts w:ascii="Times New Roman" w:eastAsia="Times New Roman" w:cs="Times New Roman"/>
-          <w:bCs/>
-          <w:i/>
-          <w:color w:val="000000" w:themeColor="text1"/>
-          <w:sz w:val="24"/>
-          <w:szCs w:val="24"/>
-          <w:lang w:val="en-US"/>
-        </w:rPr>
-        <w:t>trait</w:t>
-      </w:r>
-      <w:r>
-        <w:rPr>
-          <w:rFonts w:ascii="Times New Roman" w:eastAsia="Times New Roman" w:cs="Times New Roman"/>
-          <w:bCs/>
-          <w:color w:val="000000" w:themeColor="text1"/>
-          <w:sz w:val="24"/>
-          <w:szCs w:val="24"/>
-          <w:lang w:val="en-US"/>
-        </w:rPr>
-        <w:t xml:space="preserve"> tersebut dan nilai 0 untuk </w:t>
-      </w:r>
-      <w:r>
-        <w:rPr>
-          <w:rFonts w:ascii="Times New Roman" w:eastAsia="Times New Roman" w:cs="Times New Roman"/>
-          <w:bCs/>
-          <w:i/>
-          <w:color w:val="000000" w:themeColor="text1"/>
-          <w:sz w:val="24"/>
-          <w:szCs w:val="24"/>
-          <w:lang w:val="en-US"/>
-        </w:rPr>
-        <w:t>user</w:t>
-      </w:r>
-      <w:r>
-        <w:rPr>
-          <w:rFonts w:ascii="Times New Roman" w:eastAsia="Times New Roman" w:cs="Times New Roman"/>
-          <w:bCs/>
-          <w:color w:val="000000" w:themeColor="text1"/>
-          <w:sz w:val="24"/>
-          <w:szCs w:val="24"/>
-          <w:lang w:val="en-US"/>
-        </w:rPr>
-        <w:t xml:space="preserve"> yang dianggap memiliki persentase rendah di </w:t>
-      </w:r>
-      <w:r>
-        <w:rPr>
-          <w:rFonts w:ascii="Times New Roman" w:eastAsia="Times New Roman" w:cs="Times New Roman"/>
-          <w:bCs/>
-          <w:i/>
-          <w:color w:val="000000" w:themeColor="text1"/>
-          <w:sz w:val="24"/>
-          <w:szCs w:val="24"/>
-          <w:lang w:val="en-US"/>
-        </w:rPr>
-        <w:t>trait</w:t>
-      </w:r>
-      <w:r>
-        <w:rPr>
-          <w:rFonts w:ascii="Times New Roman" w:eastAsia="Times New Roman" w:cs="Times New Roman"/>
-          <w:bCs/>
-          <w:color w:val="000000" w:themeColor="text1"/>
-          <w:sz w:val="24"/>
-          <w:szCs w:val="24"/>
-          <w:lang w:val="en-US"/>
-        </w:rPr>
-        <w:t xml:space="preserve"> tersebut. </w:t>
-      </w:r>
-    </w:p>
-    <w:p>
-      <w:pPr>
-        <w:pStyle w:val="ListParagraph"/>
-        <w:spacing w:after="0" w:line="360" w:lineRule="auto"/>
-        <w:ind w:left="567" w:firstLine="709"/>
-        <w:jc w:val="both"/>
-        <w:rPr>
-          <w:rFonts w:ascii="Times New Roman" w:eastAsia="Times New Roman" w:cs="Times New Roman"/>
-          <w:b/>
-          <w:bCs/>
-          <w:color w:val="000000" w:themeColor="text1"/>
-          <w:sz w:val="24"/>
-          <w:szCs w:val="24"/>
-          <w:lang w:val="en-US"/>
-        </w:rPr>
-      </w:pPr>
-    </w:p>
-    <w:p>
-      <w:pPr>
-        <w:pStyle w:val="ListParagraph"/>
-        <w:spacing w:after="0" w:line="360" w:lineRule="auto"/>
-        <w:ind w:left="1276" w:hanging="709"/>
-        <w:jc w:val="both"/>
-        <w:rPr>
-          <w:rFonts w:ascii="Times New Roman" w:eastAsia="Times New Roman" w:cs="Times New Roman"/>
-          <w:b/>
-          <w:bCs/>
-          <w:i/>
-          <w:color w:val="000000" w:themeColor="text1"/>
-          <w:sz w:val="24"/>
-          <w:szCs w:val="24"/>
-          <w:lang w:val="en-US"/>
-        </w:rPr>
-      </w:pPr>
-      <w:r>
-        <w:rPr>
-          <w:rFonts w:ascii="Times New Roman" w:eastAsia="Times New Roman" w:cs="Times New Roman"/>
-          <w:b/>
-          <w:bCs/>
-          <w:color w:val="000000" w:themeColor="text1"/>
-          <w:sz w:val="24"/>
-          <w:szCs w:val="24"/>
-        </w:rPr>
-        <w:t>3.3.5</w:t>
-      </w:r>
-      <w:r>
-        <w:rPr>
-          <w:rFonts w:ascii="Times New Roman" w:eastAsia="Times New Roman" w:cs="Times New Roman"/>
-          <w:b/>
-          <w:bCs/>
-          <w:color w:val="000000" w:themeColor="text1"/>
-          <w:sz w:val="24"/>
-          <w:szCs w:val="24"/>
-          <w:lang w:val="en-US"/>
-        </w:rPr>
-        <w:tab/>
-      </w:r>
-      <w:r>
-        <w:rPr>
-          <w:rFonts w:ascii="Times New Roman" w:eastAsia="Times New Roman" w:cs="Times New Roman"/>
-          <w:b/>
-          <w:bCs/>
-          <w:i/>
-          <w:color w:val="000000" w:themeColor="text1"/>
-          <w:sz w:val="24"/>
-          <w:szCs w:val="24"/>
-        </w:rPr>
-        <w:t>Final result of Prediction based on Big Five model</w:t>
-      </w:r>
-    </w:p>
-    <w:p>
-      <w:pPr>
-        <w:pStyle w:val="ListParagraph"/>
-        <w:spacing w:after="0" w:line="360" w:lineRule="auto"/>
-        <w:ind w:left="567" w:firstLine="709"/>
-        <w:jc w:val="both"/>
-        <w:rPr>
-          <w:rFonts w:ascii="Times New Roman" w:eastAsia="Times New Roman" w:cs="Times New Roman"/>
-          <w:bCs/>
-          <w:color w:val="000000" w:themeColor="text1"/>
-          <w:sz w:val="24"/>
-          <w:szCs w:val="24"/>
-          <w:lang w:val="en-US"/>
-        </w:rPr>
-      </w:pPr>
-      <w:r>
-        <w:rPr>
-          <w:rFonts w:ascii="Times New Roman" w:eastAsia="Times New Roman" w:cs="Times New Roman"/>
-          <w:bCs/>
-          <w:color w:val="000000" w:themeColor="text1"/>
-          <w:sz w:val="24"/>
-          <w:szCs w:val="24"/>
-          <w:lang w:val="en-US"/>
-        </w:rPr>
-        <w:t>Tahap akhir dari penelitian akan berwujud sebuah user interface untuk menampilkan secara langsung hasil prediksi dari seorang user yang telah melakukan log in ke dalam Facebook sehingga terhubung ke API Facebook untuk mendapatkan data-data yang dibutuhkan dari user tersebut khususnya status. Hasil prediksi dalam interface akan menunjukkan kepribadian Big Five Model Personality dari user tersebut</w:t>
-      </w:r>
-      <w:r>
-        <w:rPr>
-          <w:rFonts w:ascii="Times New Roman" w:eastAsia="Times New Roman" w:cs="Times New Roman"/>
-          <w:bCs/>
-          <w:color w:val="000000" w:themeColor="text1"/>
-          <w:sz w:val="24"/>
-          <w:szCs w:val="24"/>
-          <w:lang w:val="en-US"/>
-        </w:rPr>
-        <w:t xml:space="preserve"> disertai dengan fitur-fitur dan informasi lainnya yang dikembangkan lebih lanjut.</w:t>
-      </w:r>
-    </w:p>
-    <w:p>
-      <w:pPr>
-        <w:pStyle w:val="ListParagraph"/>
-        <w:spacing w:after="0" w:line="360" w:lineRule="auto"/>
-        <w:ind w:left="0"/>
-        <w:jc w:val="both"/>
-        <w:rPr>
-          <w:rFonts w:ascii="Times New Roman" w:eastAsia="Times New Roman" w:cs="Times New Roman"/>
-          <w:b/>
-          <w:bCs/>
-          <w:color w:val="000000" w:themeColor="text1"/>
-          <w:sz w:val="24"/>
-          <w:szCs w:val="24"/>
-        </w:rPr>
-      </w:pPr>
-    </w:p>
-    <w:p>
-      <w:pPr>
-        <w:pStyle w:val="ListParagraph"/>
-        <w:spacing w:after="0" w:line="360" w:lineRule="auto"/>
-        <w:ind w:left="0"/>
-        <w:jc w:val="both"/>
-        <w:rPr>
-          <w:rFonts w:ascii="Times New Roman" w:eastAsia="Times New Roman" w:cs="Times New Roman"/>
-          <w:b/>
-          <w:bCs/>
-          <w:color w:val="000000" w:themeColor="text1"/>
-          <w:sz w:val="24"/>
-          <w:szCs w:val="24"/>
-        </w:rPr>
-      </w:pPr>
-    </w:p>
-    <w:p>
-      <w:pPr>
-        <w:spacing w:after="0" w:line="360" w:lineRule="auto"/>
-        <w:jc w:val="both"/>
-        <w:rPr>
-          <w:rFonts w:ascii="Times New Roman" w:eastAsia="Times New Roman" w:cs="Times New Roman"/>
-          <w:b/>
-          <w:bCs/>
-          <w:color w:val="000000" w:themeColor="text1"/>
-          <w:sz w:val="24"/>
-          <w:szCs w:val="24"/>
-        </w:rPr>
-      </w:pPr>
-    </w:p>
-    <w:p>
-      <w:pPr>
-        <w:pStyle w:val="ListParagraph"/>
-        <w:spacing w:after="0" w:line="360" w:lineRule="auto"/>
-        <w:ind w:left="0"/>
-        <w:jc w:val="both"/>
-        <w:rPr>
-          <w:rFonts w:ascii="Times New Roman" w:eastAsia="Times New Roman" w:cs="Times New Roman"/>
-          <w:b/>
-          <w:bCs/>
-          <w:color w:val="000000" w:themeColor="text1"/>
-          <w:sz w:val="24"/>
-          <w:szCs w:val="24"/>
-        </w:rPr>
-      </w:pPr>
-    </w:p>
-    <w:p>
-      <w:pPr>
-        <w:spacing w:after="0" w:line="360" w:lineRule="auto"/>
-        <w:jc w:val="both"/>
-        <w:rPr>
-          <w:rFonts w:ascii="Times New Roman" w:eastAsia="Times New Roman" w:cs="Times New Roman"/>
-          <w:bCs/>
-          <w:color w:val="000000" w:themeColor="text1"/>
-          <w:sz w:val="24"/>
-          <w:szCs w:val="24"/>
-        </w:rPr>
-      </w:pPr>
-    </w:p>
-    <w:p>
-      <w:pPr>
-        <w:spacing w:after="0" w:line="360" w:lineRule="auto"/>
-        <w:rPr>
-          <w:rFonts w:ascii="Times New Roman" w:eastAsia="Times New Roman" w:cs="Times New Roman"/>
-          <w:bCs/>
-          <w:color w:val="000000" w:themeColor="text1"/>
-          <w:sz w:val="24"/>
-          <w:szCs w:val="24"/>
-        </w:rPr>
-      </w:pPr>
+      <w:proofErr w:type="spellStart"/>
+      <w:r>
+        <w:rPr>
+          <w:rFonts w:ascii="Times New Roman" w:eastAsiaTheme="minorHAnsi" w:cs="Times New Roman"/>
+          <w:b/>
+          <w:bCs/>
+          <w:iCs/>
+          <w:noProof w:val="0"/>
+          <w:sz w:val="24"/>
+          <w:szCs w:val="24"/>
+          <w:lang w:val="en-US"/>
+        </w:rPr>
+        <w:t>aplikasi</w:t>
+      </w:r>
+      <w:proofErr w:type="spellEnd"/>
     </w:p>
     <w:p>
       <w:pPr>
@@ -5431,7 +6090,7 @@
 </file>
 
 <file path=customXml/itemProps1.xml><?xml version="1.0" encoding="utf-8"?>
-<ds:datastoreItem xmlns:ds="http://schemas.openxmlformats.org/officeDocument/2006/customXml" ds:itemID="{8DA003AE-DF47-41ED-91F2-D6DB5C75436D}">
+<ds:datastoreItem xmlns:ds="http://schemas.openxmlformats.org/officeDocument/2006/customXml" ds:itemID="{772DBABC-2A27-4F8A-831C-C74D2A19B455}">
   <ds:schemaRefs>
     <ds:schemaRef ds:uri="http://schemas.openxmlformats.org/officeDocument/2006/bibliography"/>
   </ds:schemaRefs>

</xml_diff>

<commit_message>
update bab 2 dan 3
</commit_message>
<xml_diff>
--- a/Penulisan Skripsi/BAB 3 Metodologi.docx
+++ b/Penulisan Skripsi/BAB 3 Metodologi.docx
@@ -840,19 +840,29 @@
           <w:color w:val="000000" w:themeColor="text1"/>
           <w:sz w:val="24"/>
           <w:szCs w:val="24"/>
-          <w:lang w:val="en-US"/>
-        </w:rPr>
-        <w:t xml:space="preserve">  </w:t>
-      </w:r>
-      <w:r>
-        <w:rPr>
-          <w:rFonts w:ascii="Times New Roman" w:eastAsia="Times New Roman" w:cs="Times New Roman"/>
-          <w:bCs/>
-          <w:color w:val="000000" w:themeColor="text1"/>
-          <w:sz w:val="24"/>
-          <w:szCs w:val="24"/>
-        </w:rPr>
-        <w:t xml:space="preserve">Mencoba menerapkan </w:t>
+        </w:rPr>
+        <w:t>Mencoba</w:t>
+      </w:r>
+      <w:r>
+        <w:rPr>
+          <w:rFonts w:ascii="Times New Roman" w:eastAsia="Times New Roman" w:cs="Times New Roman"/>
+          <w:bCs/>
+          <w:color w:val="000000" w:themeColor="text1"/>
+          <w:sz w:val="24"/>
+          <w:szCs w:val="24"/>
+          <w:lang w:val="en-US"/>
+        </w:rPr>
+        <w:t xml:space="preserve"> </w:t>
+      </w:r>
+      <w:r>
+        <w:rPr>
+          <w:rFonts w:ascii="Times New Roman" w:eastAsia="Times New Roman" w:cs="Times New Roman"/>
+          <w:bCs/>
+          <w:color w:val="000000" w:themeColor="text1"/>
+          <w:sz w:val="24"/>
+          <w:szCs w:val="24"/>
+        </w:rPr>
+        <w:t xml:space="preserve">menerapkan </w:t>
       </w:r>
       <w:r>
         <w:rPr>
@@ -884,7 +894,41 @@
           <w:szCs w:val="24"/>
           <w:lang w:val="en-US"/>
         </w:rPr>
-        <w:t>dalam penelitian.</w:t>
+        <w:t>dalam penelitian</w:t>
+      </w:r>
+      <w:r>
+        <w:rPr>
+          <w:rFonts w:ascii="Times New Roman" w:eastAsia="Times New Roman" w:cs="Times New Roman"/>
+          <w:bCs/>
+          <w:color w:val="000000" w:themeColor="text1"/>
+          <w:sz w:val="24"/>
+          <w:szCs w:val="24"/>
+          <w:lang w:val="en-US"/>
+        </w:rPr>
+        <w:t xml:space="preserve"> untuk melihat perbandingan hasil dengan </w:t>
+      </w:r>
+      <w:r>
+        <w:rPr>
+          <w:rFonts w:ascii="Times New Roman" w:eastAsia="Times New Roman" w:cs="Times New Roman"/>
+          <w:bCs/>
+          <w:i/>
+          <w:color w:val="000000" w:themeColor="text1"/>
+          <w:sz w:val="24"/>
+          <w:szCs w:val="24"/>
+          <w:lang w:val="en-US"/>
+        </w:rPr>
+        <w:t>Machine Learning</w:t>
+      </w:r>
+      <w:r>
+        <w:rPr>
+          <w:rFonts w:ascii="Times New Roman" w:eastAsia="Times New Roman" w:cs="Times New Roman"/>
+          <w:bCs/>
+          <w:color w:val="000000" w:themeColor="text1"/>
+          <w:sz w:val="24"/>
+          <w:szCs w:val="24"/>
+          <w:lang w:val="en-US"/>
+        </w:rPr>
+        <w:t>.</w:t>
       </w:r>
     </w:p>
     <w:p>
@@ -924,7 +968,17 @@
           <w:lang w:val="en-US"/>
         </w:rPr>
         <w:tab/>
-        <w:t xml:space="preserve">Menyeimbangkan dataset yang ada dengan </w:t>
+      </w:r>
+      <w:r>
+        <w:rPr>
+          <w:rFonts w:ascii="Times New Roman" w:eastAsia="Times New Roman" w:cs="Times New Roman"/>
+          <w:bCs/>
+          <w:color w:val="000000" w:themeColor="text1"/>
+          <w:sz w:val="24"/>
+          <w:szCs w:val="24"/>
+          <w:lang w:val="en-US"/>
+        </w:rPr>
+        <w:t xml:space="preserve">Melakukan preprocessing dan normalisasi pada dataset </w:t>
       </w:r>
       <w:r>
         <w:rPr>
@@ -936,7 +990,7 @@
           <w:szCs w:val="24"/>
           <w:lang w:val="en-US"/>
         </w:rPr>
-        <w:t>preprocessing</w:t>
+        <w:t>training</w:t>
       </w:r>
       <w:r>
         <w:rPr>
@@ -999,18 +1053,75 @@
           <w:szCs w:val="24"/>
           <w:lang w:val="en-US"/>
         </w:rPr>
-        <w:t>resampling</w:t>
-      </w:r>
-      <w:r>
-        <w:rPr>
-          <w:rFonts w:ascii="Times New Roman" w:eastAsia="Times New Roman" w:cs="Times New Roman"/>
-          <w:bCs/>
-          <w:color w:val="000000" w:themeColor="text1"/>
-          <w:sz w:val="24"/>
-          <w:szCs w:val="24"/>
-          <w:lang w:val="en-US"/>
-        </w:rPr>
-        <w:t xml:space="preserve"> karena dataset yang diperoleh cukup kecil.</w:t>
+        <w:t>R</w:t>
+      </w:r>
+      <w:r>
+        <w:rPr>
+          <w:rFonts w:ascii="Times New Roman" w:eastAsia="Times New Roman" w:cs="Times New Roman"/>
+          <w:bCs/>
+          <w:i/>
+          <w:color w:val="000000" w:themeColor="text1"/>
+          <w:sz w:val="24"/>
+          <w:szCs w:val="24"/>
+          <w:lang w:val="en-US"/>
+        </w:rPr>
+        <w:t>esampling</w:t>
+      </w:r>
+      <w:r>
+        <w:rPr>
+          <w:rFonts w:ascii="Times New Roman" w:eastAsia="Times New Roman" w:cs="Times New Roman"/>
+          <w:bCs/>
+          <w:color w:val="000000" w:themeColor="text1"/>
+          <w:sz w:val="24"/>
+          <w:szCs w:val="24"/>
+          <w:lang w:val="en-US"/>
+        </w:rPr>
+        <w:t xml:space="preserve"> </w:t>
+      </w:r>
+      <w:r>
+        <w:rPr>
+          <w:rFonts w:ascii="Times New Roman" w:eastAsia="Times New Roman" w:cs="Times New Roman"/>
+          <w:bCs/>
+          <w:color w:val="000000" w:themeColor="text1"/>
+          <w:sz w:val="24"/>
+          <w:szCs w:val="24"/>
+          <w:lang w:val="en-US"/>
+        </w:rPr>
+        <w:t xml:space="preserve">untuk menyeimbangkan ketidakseimbangan distribusi </w:t>
+      </w:r>
+      <w:r>
+        <w:rPr>
+          <w:rFonts w:ascii="Times New Roman" w:eastAsia="Times New Roman" w:cs="Times New Roman"/>
+          <w:bCs/>
+          <w:i/>
+          <w:color w:val="000000" w:themeColor="text1"/>
+          <w:sz w:val="24"/>
+          <w:szCs w:val="24"/>
+          <w:lang w:val="en-US"/>
+        </w:rPr>
+        <w:t>traits</w:t>
+      </w:r>
+      <w:r>
+        <w:rPr>
+          <w:rFonts w:ascii="Times New Roman" w:eastAsia="Times New Roman" w:cs="Times New Roman"/>
+          <w:bCs/>
+          <w:color w:val="000000" w:themeColor="text1"/>
+          <w:sz w:val="24"/>
+          <w:szCs w:val="24"/>
+          <w:lang w:val="en-US"/>
+        </w:rPr>
+        <w:t xml:space="preserve"> dari dataset</w:t>
+      </w:r>
+      <w:r>
+        <w:rPr>
+          <w:rFonts w:ascii="Times New Roman" w:eastAsia="Times New Roman" w:cs="Times New Roman"/>
+          <w:bCs/>
+          <w:color w:val="000000" w:themeColor="text1"/>
+          <w:sz w:val="24"/>
+          <w:szCs w:val="24"/>
+          <w:lang w:val="en-US"/>
+        </w:rPr>
+        <w:t>.</w:t>
       </w:r>
     </w:p>
     <w:p>
@@ -1223,7 +1334,6 @@
           <w:sz w:val="24"/>
           <w:szCs w:val="24"/>
         </w:rPr>
-        <w:lastRenderedPageBreak/>
         <w:t>Kerangka Berpikir</w:t>
       </w:r>
     </w:p>
@@ -1307,7 +1417,7 @@
             <v:path o:extrusionok="f" gradientshapeok="t" o:connecttype="rect"/>
             <o:lock v:ext="edit" aspectratio="t"/>
           </v:shapetype>
-          <v:shape id="_x0000_i1025" type="#_x0000_t75" style="width:410.9pt;height:448.15pt">
+          <v:shape id="_x0000_i1025" type="#_x0000_t75" style="width:410.5pt;height:447.9pt">
             <v:imagedata r:id="rId9" o:title="Kerangka Berpikir1"/>
           </v:shape>
         </w:pict>
@@ -1464,7 +1574,6 @@
           <w:sz w:val="24"/>
           <w:szCs w:val="24"/>
         </w:rPr>
-        <w:lastRenderedPageBreak/>
         <w:t>3.3.1</w:t>
       </w:r>
       <w:r>
@@ -1876,7 +1985,7 @@
           <w:tcPr>
             <w:tcW w:w="1214" w:type="dxa"/>
             <w:shd w:val="clear" w:color="auto" w:fill="EEECE1" w:themeFill="background2"/>
-            <w:vAlign w:val="bottom"/>
+            <w:vAlign w:val="center"/>
           </w:tcPr>
           <w:p>
             <w:pPr>
@@ -1902,7 +2011,6 @@
                 <w:sz w:val="24"/>
                 <w:szCs w:val="24"/>
               </w:rPr>
-              <w:lastRenderedPageBreak/>
               <w:t>Value</w:t>
             </w:r>
           </w:p>
@@ -1911,7 +2019,7 @@
           <w:tcPr>
             <w:tcW w:w="1217" w:type="dxa"/>
             <w:shd w:val="clear" w:color="auto" w:fill="EEECE1" w:themeFill="background2"/>
-            <w:vAlign w:val="bottom"/>
+            <w:vAlign w:val="center"/>
           </w:tcPr>
           <w:p>
             <w:pPr>
@@ -1945,7 +2053,7 @@
           <w:tcPr>
             <w:tcW w:w="1217" w:type="dxa"/>
             <w:shd w:val="clear" w:color="auto" w:fill="EEECE1" w:themeFill="background2"/>
-            <w:vAlign w:val="bottom"/>
+            <w:vAlign w:val="center"/>
           </w:tcPr>
           <w:p>
             <w:pPr>
@@ -1979,7 +2087,7 @@
           <w:tcPr>
             <w:tcW w:w="1215" w:type="dxa"/>
             <w:shd w:val="clear" w:color="auto" w:fill="EEECE1" w:themeFill="background2"/>
-            <w:vAlign w:val="bottom"/>
+            <w:vAlign w:val="center"/>
           </w:tcPr>
           <w:p>
             <w:pPr>
@@ -2013,7 +2121,7 @@
           <w:tcPr>
             <w:tcW w:w="1217" w:type="dxa"/>
             <w:shd w:val="clear" w:color="auto" w:fill="EEECE1" w:themeFill="background2"/>
-            <w:vAlign w:val="bottom"/>
+            <w:vAlign w:val="center"/>
           </w:tcPr>
           <w:p>
             <w:pPr>
@@ -2047,7 +2155,7 @@
           <w:tcPr>
             <w:tcW w:w="1217" w:type="dxa"/>
             <w:shd w:val="clear" w:color="auto" w:fill="EEECE1" w:themeFill="background2"/>
-            <w:vAlign w:val="bottom"/>
+            <w:vAlign w:val="center"/>
           </w:tcPr>
           <w:p>
             <w:pPr>
@@ -3414,7 +3522,19 @@
           <w:szCs w:val="24"/>
           <w:lang w:val="en-US"/>
         </w:rPr>
-        <w:t>ambar 3.2 terlihat sebuah interface tampilan layar yang disediakan oleh peneliti dalam proses pengambilan data manual ini.</w:t>
+        <w:t xml:space="preserve">ambar 3.2 terlihat sebuah interface tampilan layar yang disediakan oleh peneliti dalam proses pengambilan data manual </w:t>
+      </w:r>
+      <w:r>
+        <w:rPr>
+          <w:rFonts w:ascii="Times New Roman" w:eastAsia="Times New Roman" w:cs="Times New Roman"/>
+          <w:bCs/>
+          <w:color w:val="000000" w:themeColor="text1"/>
+          <w:sz w:val="24"/>
+          <w:szCs w:val="24"/>
+          <w:lang w:val="en-US"/>
+        </w:rPr>
+        <w:lastRenderedPageBreak/>
+        <w:t>ini.</w:t>
       </w:r>
       <w:r>
         <w:rPr>
@@ -3436,19 +3556,7 @@
           <w:szCs w:val="24"/>
           <w:lang w:val="en-US"/>
         </w:rPr>
-        <w:t xml:space="preserve">atus dari </w:t>
-      </w:r>
-      <w:r>
-        <w:rPr>
-          <w:rFonts w:ascii="Times New Roman" w:eastAsia="Times New Roman" w:cs="Times New Roman"/>
-          <w:bCs/>
-          <w:color w:val="000000" w:themeColor="text1"/>
-          <w:sz w:val="24"/>
-          <w:szCs w:val="24"/>
-          <w:lang w:val="en-US"/>
-        </w:rPr>
-        <w:lastRenderedPageBreak/>
-        <w:t>akun Facebook mereka. Sebagian user memiliki status dengan bahasa Inggris dan bahasa Indonesia. Jadi user dengan status bahasa Indonesia ini selanjutnya akan dilanjutkan untuk di proses di tahap preprocessing data untuk disesuaikan dengan semua status lain di penelitian ini yang menggunakan bahasa Inggris.</w:t>
+        <w:t>atus dari akun Facebook mereka. Sebagian user memiliki status dengan bahasa Inggris dan bahasa Indonesia. Jadi user dengan status bahasa Indonesia ini selanjutnya akan dilanjutkan untuk di proses di tahap preprocessing data untuk disesuaikan dengan semua status lain di penelitian ini yang menggunakan bahasa Inggris.</w:t>
       </w:r>
       <w:r>
         <w:rPr>
@@ -3955,7 +4063,20 @@
           <w:szCs w:val="24"/>
           <w:lang w:val="en-US"/>
         </w:rPr>
-        <w:t>Get your status updates</w:t>
+        <w:t xml:space="preserve">Get </w:t>
+      </w:r>
+      <w:r>
+        <w:rPr>
+          <w:rFonts w:ascii="Times New Roman" w:eastAsia="Times New Roman" w:cs="Times New Roman"/>
+          <w:bCs/>
+          <w:i/>
+          <w:color w:val="000000" w:themeColor="text1"/>
+          <w:sz w:val="24"/>
+          <w:szCs w:val="24"/>
+          <w:lang w:val="en-US"/>
+        </w:rPr>
+        <w:lastRenderedPageBreak/>
+        <w:t>your status updates</w:t>
       </w:r>
       <w:r>
         <w:rPr>
@@ -4026,7 +4147,6 @@
         <w:rPr>
           <w:lang w:val="en-US"/>
         </w:rPr>
-        <w:lastRenderedPageBreak/>
         <w:drawing>
           <wp:inline distT="0" distB="0" distL="0" distR="0" wp14:anchorId="3761B995" wp14:editId="57F695C4">
             <wp:extent cx="5367647" cy="3017581"/>
@@ -4391,55 +4511,7 @@
                                 <w:szCs w:val="24"/>
                                 <w:lang w:val="en-US"/>
                               </w:rPr>
-                              <w:t xml:space="preserve">Everyone has an addiction, and mine happens to be you' "Best healer </w:t>
-                            </w:r>
-                            <w:proofErr w:type="spellStart"/>
-                            <w:r>
-                              <w:rPr>
-                                <w:rFonts w:ascii="Times New Roman" w:eastAsia="Times New Roman" w:cs="Times New Roman"/>
-                                <w:noProof w:val="0"/>
-                                <w:color w:val="000000"/>
-                                <w:sz w:val="24"/>
-                                <w:szCs w:val="24"/>
-                                <w:lang w:val="en-US"/>
-                              </w:rPr>
-                              <w:t>Hellscream</w:t>
-                            </w:r>
-                            <w:proofErr w:type="spellEnd"/>
-                            <w:r>
-                              <w:rPr>
-                                <w:rFonts w:ascii="Times New Roman" w:eastAsia="Times New Roman" w:cs="Times New Roman"/>
-                                <w:noProof w:val="0"/>
-                                <w:color w:val="000000"/>
-                                <w:sz w:val="24"/>
-                                <w:szCs w:val="24"/>
-                                <w:lang w:val="en-US"/>
-                              </w:rPr>
-                              <w:t xml:space="preserve"> EU Kappa" "woof, I guess" Hair is done </w:t>
-                            </w:r>
-                            <w:proofErr w:type="spellStart"/>
-                            <w:r>
-                              <w:rPr>
-                                <w:rFonts w:ascii="Times New Roman" w:eastAsia="Times New Roman" w:cs="Times New Roman"/>
-                                <w:noProof w:val="0"/>
-                                <w:color w:val="000000"/>
-                                <w:sz w:val="24"/>
-                                <w:szCs w:val="24"/>
-                                <w:lang w:val="en-US"/>
-                              </w:rPr>
-                              <w:t>Baldmongold</w:t>
-                            </w:r>
-                            <w:proofErr w:type="spellEnd"/>
-                            <w:r>
-                              <w:rPr>
-                                <w:rFonts w:ascii="Times New Roman" w:eastAsia="Times New Roman" w:cs="Times New Roman"/>
-                                <w:noProof w:val="0"/>
-                                <w:color w:val="000000"/>
-                                <w:sz w:val="24"/>
-                                <w:szCs w:val="24"/>
-                                <w:lang w:val="en-US"/>
-                              </w:rPr>
-                              <w:t xml:space="preserve"> I'm a keyboard warrior! Every day, all about 2 month WHEN PEOPLE TALK SHIT ABOUT ME I SAY THIS Love is so short, forgetting is so long</w:t>
+                              <w:t>Everyone has an addiction, and mine happens to be you' "Best healer Hellscream EU Kappa" "woof, I guess" Hair is done Baldmongold I'm a keyboard warrior! Every day, all about 2 month WHEN PEOPLE TALK SHIT ABOUT ME I SAY THIS Love is so short, forgetting is so long</w:t>
                             </w:r>
                             <w:r>
                               <w:rPr>
@@ -4495,55 +4567,7 @@
                           <w:szCs w:val="24"/>
                           <w:lang w:val="en-US"/>
                         </w:rPr>
-                        <w:t xml:space="preserve">Everyone has an addiction, and mine happens to be you' "Best healer </w:t>
-                      </w:r>
-                      <w:proofErr w:type="spellStart"/>
-                      <w:r>
-                        <w:rPr>
-                          <w:rFonts w:ascii="Times New Roman" w:eastAsia="Times New Roman" w:cs="Times New Roman"/>
-                          <w:noProof w:val="0"/>
-                          <w:color w:val="000000"/>
-                          <w:sz w:val="24"/>
-                          <w:szCs w:val="24"/>
-                          <w:lang w:val="en-US"/>
-                        </w:rPr>
-                        <w:t>Hellscream</w:t>
-                      </w:r>
-                      <w:proofErr w:type="spellEnd"/>
-                      <w:r>
-                        <w:rPr>
-                          <w:rFonts w:ascii="Times New Roman" w:eastAsia="Times New Roman" w:cs="Times New Roman"/>
-                          <w:noProof w:val="0"/>
-                          <w:color w:val="000000"/>
-                          <w:sz w:val="24"/>
-                          <w:szCs w:val="24"/>
-                          <w:lang w:val="en-US"/>
-                        </w:rPr>
-                        <w:t xml:space="preserve"> EU Kappa" "woof, I guess" Hair is done </w:t>
-                      </w:r>
-                      <w:proofErr w:type="spellStart"/>
-                      <w:r>
-                        <w:rPr>
-                          <w:rFonts w:ascii="Times New Roman" w:eastAsia="Times New Roman" w:cs="Times New Roman"/>
-                          <w:noProof w:val="0"/>
-                          <w:color w:val="000000"/>
-                          <w:sz w:val="24"/>
-                          <w:szCs w:val="24"/>
-                          <w:lang w:val="en-US"/>
-                        </w:rPr>
-                        <w:t>Baldmongold</w:t>
-                      </w:r>
-                      <w:proofErr w:type="spellEnd"/>
-                      <w:r>
-                        <w:rPr>
-                          <w:rFonts w:ascii="Times New Roman" w:eastAsia="Times New Roman" w:cs="Times New Roman"/>
-                          <w:noProof w:val="0"/>
-                          <w:color w:val="000000"/>
-                          <w:sz w:val="24"/>
-                          <w:szCs w:val="24"/>
-                          <w:lang w:val="en-US"/>
-                        </w:rPr>
-                        <w:t xml:space="preserve"> I'm a keyboard warrior! Every day, all about 2 month WHEN PEOPLE TALK SHIT ABOUT ME I SAY THIS Love is so short, forgetting is so long</w:t>
+                        <w:t>Everyone has an addiction, and mine happens to be you' "Best healer Hellscream EU Kappa" "woof, I guess" Hair is done Baldmongold I'm a keyboard warrior! Every day, all about 2 month WHEN PEOPLE TALK SHIT ABOUT ME I SAY THIS Love is so short, forgetting is so long</w:t>
                       </w:r>
                       <w:r>
                         <w:rPr>
@@ -4590,6 +4614,7 @@
           <w:szCs w:val="24"/>
           <w:lang w:val="en-US"/>
         </w:rPr>
+        <w:lastRenderedPageBreak/>
         <w:t>Gambar 3.4</w:t>
       </w:r>
       <w:r>
@@ -4636,7 +4661,6 @@
         <w:rPr>
           <w:lang w:val="en-US"/>
         </w:rPr>
-        <w:lastRenderedPageBreak/>
         <w:drawing>
           <wp:inline distT="0" distB="0" distL="0" distR="0" wp14:anchorId="1D89B3D5" wp14:editId="01F8EA47">
             <wp:extent cx="5220970" cy="2935122"/>
@@ -5780,6 +5804,7 @@
           <w:szCs w:val="24"/>
           <w:lang w:val="en-US"/>
         </w:rPr>
+        <w:lastRenderedPageBreak/>
         <w:t xml:space="preserve">Tabel 3.2 di atas menampilkan bahwa dari </w:t>
       </w:r>
       <w:r>
@@ -5940,7 +5965,6 @@
           <w:szCs w:val="24"/>
           <w:lang w:val="en-US"/>
         </w:rPr>
-        <w:lastRenderedPageBreak/>
         <w:t>traits conscientiousness</w:t>
       </w:r>
       <w:r>
@@ -6608,8 +6632,9 @@
           <w:szCs w:val="24"/>
           <w:lang w:val="en-US"/>
         </w:rPr>
+        <w:lastRenderedPageBreak/>
         <w:pict>
-          <v:shape id="_x0000_i1026" type="#_x0000_t75" style="width:405.95pt;height:248.3pt">
+          <v:shape id="_x0000_i1026" type="#_x0000_t75" style="width:406.75pt;height:246.85pt">
             <v:imagedata r:id="rId14" o:title="Untitled Diagram (1)"/>
           </v:shape>
         </w:pict>
@@ -6705,7 +6730,6 @@
           <w:szCs w:val="24"/>
           <w:lang w:val="en-US"/>
         </w:rPr>
-        <w:lastRenderedPageBreak/>
         <w:t>1.</w:t>
       </w:r>
       <w:r>
@@ -7175,16 +7199,7 @@
                                 <w:sz w:val="24"/>
                                 <w:szCs w:val="24"/>
                               </w:rPr>
-                              <w:t xml:space="preserve">WOW!!! </w:t>
-                            </w:r>
-                            <w:r>
-                              <w:rPr>
-                                <w:rFonts w:ascii="Times New Roman" w:eastAsiaTheme="minorHAnsi" w:cs="Times New Roman"/>
-                                <w:noProof w:val="0"/>
-                                <w:sz w:val="24"/>
-                                <w:szCs w:val="24"/>
-                              </w:rPr>
-                              <w:t xml:space="preserve">I just spent 20 minutes reading just this one strip... </w:t>
+                              <w:t xml:space="preserve">WOW!!! I just spent 20 minutes reading just this one strip... </w:t>
                             </w:r>
                           </w:p>
                         </w:txbxContent>
@@ -7444,7 +7459,19 @@
           <w:szCs w:val="24"/>
           <w:lang w:val="en-US"/>
         </w:rPr>
-        <w:t xml:space="preserve"> Simbol-simbol ini tidak termasuk seluruh tanda baca (</w:t>
+        <w:t xml:space="preserve"> </w:t>
+      </w:r>
+      <w:r>
+        <w:rPr>
+          <w:rFonts w:ascii="Times New Roman" w:eastAsia="Times New Roman" w:cs="Times New Roman"/>
+          <w:bCs/>
+          <w:color w:val="000000" w:themeColor="text1"/>
+          <w:sz w:val="24"/>
+          <w:szCs w:val="24"/>
+          <w:lang w:val="en-US"/>
+        </w:rPr>
+        <w:lastRenderedPageBreak/>
+        <w:t>Simbol-simbol ini tidak termasuk seluruh tanda baca (</w:t>
       </w:r>
       <w:r>
         <w:rPr>
@@ -7865,7 +7892,6 @@
           <w:szCs w:val="24"/>
           <w:lang w:val="en-US"/>
         </w:rPr>
-        <w:lastRenderedPageBreak/>
         <mc:AlternateContent>
           <mc:Choice Requires="wps">
             <w:drawing>
@@ -8534,17 +8560,7 @@
                                 <w:sz w:val="24"/>
                                 <w:szCs w:val="24"/>
                               </w:rPr>
-                              <w:t xml:space="preserve">do </w:t>
-                            </w:r>
-                            <w:r>
-                              <w:rPr>
-                                <w:rFonts w:ascii="Times New Roman" w:eastAsiaTheme="minorHAnsi" w:cs="Times New Roman"/>
-                                <w:noProof w:val="0"/>
-                                <w:color w:val="000000"/>
-                                <w:sz w:val="24"/>
-                                <w:szCs w:val="24"/>
-                              </w:rPr>
-                              <w:t>not say you do not know this</w:t>
+                              <w:t>do not say you do not know this</w:t>
                             </w:r>
                           </w:p>
                         </w:txbxContent>
@@ -8769,6 +8785,7 @@
           <w:szCs w:val="24"/>
           <w:lang w:val="en-US"/>
         </w:rPr>
+        <w:lastRenderedPageBreak/>
         <w:t>Status yang ada di Facebook kadangkala memiliki spasi yang belebihan. Untuk itu, status-status dengan spasi yang berlebih tersebut dimasukkan dalam proses ini. Pada Gambar 3.13 terlihat bahwa terdapat jarak cukup besar di antara kata “Those” dan “who” serta antara kata “doing” dan “it”. Untuk itu penghilangan spasi dilakukan dan hasilnya terlihat seperti pada Gambar 3.14.</w:t>
       </w:r>
     </w:p>
@@ -9016,7 +9033,6 @@
           <w:szCs w:val="24"/>
           <w:lang w:val="en-US"/>
         </w:rPr>
-        <w:lastRenderedPageBreak/>
         <mc:AlternateContent>
           <mc:Choice Requires="wps">
             <w:drawing>
@@ -10669,7 +10685,6 @@
           <w:szCs w:val="24"/>
           <w:lang w:val="en-US"/>
         </w:rPr>
-        <w:lastRenderedPageBreak/>
         <mc:AlternateContent>
           <mc:Choice Requires="wps">
             <w:drawing>
@@ -12361,7 +12376,6 @@
           <w:szCs w:val="24"/>
           <w:lang w:val="en-US"/>
         </w:rPr>
-        <w:lastRenderedPageBreak/>
         <mc:AlternateContent>
           <mc:Choice Requires="wps">
             <w:drawing>
@@ -13529,6 +13543,7 @@
           <w:szCs w:val="24"/>
           <w:lang w:val="en-US"/>
         </w:rPr>
+        <w:lastRenderedPageBreak/>
         <w:t xml:space="preserve">Tahap Preprocessing </w:t>
       </w:r>
       <w:r>
@@ -13712,7 +13727,6 @@
           <w:szCs w:val="24"/>
           <w:lang w:val="en-US"/>
         </w:rPr>
-        <w:lastRenderedPageBreak/>
         <w:t>stopwords</w:t>
       </w:r>
       <w:r>
@@ -14531,7 +14545,18 @@
           <w:sz w:val="24"/>
           <w:szCs w:val="24"/>
         </w:rPr>
-        <w:t xml:space="preserve">). Fitur LIWC ini dapat dikatakan sebagai fitur yang paling umum dan paling sering digunakan dalam penelitian NLP karena telah lama dikembangkan dan diperbaharui hingga saat ini. Sebagai awal mula pembangunan sistem penelitian </w:t>
+        <w:t xml:space="preserve">). Fitur LIWC ini dapat dikatakan sebagai fitur yang paling umum dan paling sering digunakan dalam penelitian NLP karena telah lama dikembangkan dan diperbaharui hingga saat ini. Sebagai awal mula pembangunan sistem </w:t>
+      </w:r>
+      <w:r>
+        <w:rPr>
+          <w:rFonts w:ascii="Times New Roman" w:eastAsia="Times New Roman" w:cs="Times New Roman"/>
+          <w:bCs/>
+          <w:color w:val="000000" w:themeColor="text1"/>
+          <w:sz w:val="24"/>
+          <w:szCs w:val="24"/>
+        </w:rPr>
+        <w:lastRenderedPageBreak/>
+        <w:t xml:space="preserve">penelitian </w:t>
       </w:r>
       <w:r>
         <w:rPr>
@@ -14622,54 +14647,6 @@
         </w:rPr>
         <w:t>.</w:t>
       </w:r>
-    </w:p>
-    <w:p>
-      <w:pPr>
-        <w:pStyle w:val="ListParagraph"/>
-        <w:spacing w:after="0" w:line="360" w:lineRule="auto"/>
-        <w:ind w:left="1276" w:firstLine="328"/>
-        <w:jc w:val="both"/>
-        <w:rPr>
-          <w:rFonts w:ascii="Times New Roman" w:eastAsia="Times New Roman" w:cs="Times New Roman"/>
-          <w:bCs/>
-          <w:color w:val="000000" w:themeColor="text1"/>
-          <w:sz w:val="24"/>
-          <w:szCs w:val="24"/>
-          <w:lang w:val="en-US"/>
-        </w:rPr>
-      </w:pPr>
-    </w:p>
-    <w:p>
-      <w:pPr>
-        <w:pStyle w:val="ListParagraph"/>
-        <w:spacing w:after="0" w:line="360" w:lineRule="auto"/>
-        <w:ind w:left="1276" w:firstLine="328"/>
-        <w:jc w:val="both"/>
-        <w:rPr>
-          <w:rFonts w:ascii="Times New Roman" w:eastAsia="Times New Roman" w:cs="Times New Roman"/>
-          <w:bCs/>
-          <w:color w:val="000000" w:themeColor="text1"/>
-          <w:sz w:val="24"/>
-          <w:szCs w:val="24"/>
-          <w:lang w:val="en-US"/>
-        </w:rPr>
-      </w:pPr>
-    </w:p>
-    <w:p>
-      <w:pPr>
-        <w:pStyle w:val="ListParagraph"/>
-        <w:spacing w:after="0" w:line="360" w:lineRule="auto"/>
-        <w:ind w:left="1276" w:firstLine="328"/>
-        <w:jc w:val="both"/>
-        <w:rPr>
-          <w:rFonts w:ascii="Times New Roman" w:eastAsia="Times New Roman" w:cs="Times New Roman"/>
-          <w:bCs/>
-          <w:color w:val="000000" w:themeColor="text1"/>
-          <w:sz w:val="24"/>
-          <w:szCs w:val="24"/>
-          <w:lang w:val="en-US"/>
-        </w:rPr>
-      </w:pPr>
     </w:p>
     <w:p>
       <w:pPr>
@@ -14711,7 +14688,6 @@
           <w:sz w:val="24"/>
           <w:szCs w:val="24"/>
         </w:rPr>
-        <w:lastRenderedPageBreak/>
         <w:t>Tabel 3.</w:t>
       </w:r>
       <w:r>
@@ -19465,6 +19441,7 @@
                 <w:szCs w:val="24"/>
                 <w:lang w:val="en-US"/>
               </w:rPr>
+              <w:lastRenderedPageBreak/>
               <w:t>26</w:t>
             </w:r>
           </w:p>
@@ -20745,7 +20722,6 @@
                 <w:szCs w:val="24"/>
                 <w:lang w:val="en-US"/>
               </w:rPr>
-              <w:lastRenderedPageBreak/>
               <w:t>34</w:t>
             </w:r>
           </w:p>
@@ -25714,6 +25690,7 @@
                 <w:szCs w:val="24"/>
                 <w:lang w:val="en-US"/>
               </w:rPr>
+              <w:lastRenderedPageBreak/>
               <w:t>64</w:t>
             </w:r>
           </w:p>
@@ -26994,7 +26971,6 @@
                 <w:szCs w:val="24"/>
                 <w:lang w:val="en-US"/>
               </w:rPr>
-              <w:lastRenderedPageBreak/>
               <w:t>72</w:t>
             </w:r>
           </w:p>
@@ -29798,6 +29774,7 @@
           <w:szCs w:val="24"/>
           <w:lang w:val="en-US"/>
         </w:rPr>
+        <w:lastRenderedPageBreak/>
         <mc:AlternateContent>
           <mc:Choice Requires="wps">
             <w:drawing>
@@ -36080,6 +36057,7 @@
                 <w:szCs w:val="24"/>
                 <w:lang w:val="en-US"/>
               </w:rPr>
+              <w:lastRenderedPageBreak/>
               <w:t>ppron</w:t>
             </w:r>
           </w:p>
@@ -37454,20 +37432,6 @@
         </w:tc>
       </w:tr>
     </w:tbl>
-    <w:p>
-      <w:pPr>
-        <w:spacing w:after="0" w:line="360" w:lineRule="auto"/>
-        <w:jc w:val="both"/>
-        <w:rPr>
-          <w:rFonts w:ascii="Times New Roman" w:eastAsia="Times New Roman" w:cs="Times New Roman"/>
-          <w:bCs/>
-          <w:color w:val="000000" w:themeColor="text1"/>
-          <w:sz w:val="24"/>
-          <w:szCs w:val="24"/>
-          <w:lang w:val="en-US"/>
-        </w:rPr>
-      </w:pPr>
-    </w:p>
     <w:p>
       <w:pPr>
         <w:spacing w:after="0" w:line="360" w:lineRule="auto"/>
@@ -37522,7 +37486,6 @@
           <w:sz w:val="24"/>
           <w:szCs w:val="24"/>
         </w:rPr>
-        <w:lastRenderedPageBreak/>
         <w:t>Splice</w:t>
       </w:r>
     </w:p>
@@ -37834,22 +37797,29 @@
           </w:p>
           <w:p>
             <w:pPr>
-              <w:pStyle w:val="description"/>
-              <w:shd w:val="clear" w:color="auto" w:fill="FFFFFF"/>
-              <w:spacing w:before="0" w:beforeAutospacing="0" w:after="0" w:afterAutospacing="0"/>
-              <w:rPr>
-                <w:i/>
-                <w:iCs/>
-                <w:color w:val="000000" w:themeColor="text1"/>
-              </w:rPr>
-            </w:pPr>
-            <w:r>
-              <w:rPr>
-                <w:i/>
-                <w:iCs/>
-                <w:color w:val="000000" w:themeColor="text1"/>
-              </w:rPr>
-              <w:t>Cues based on frequencies</w:t>
+              <w:pStyle w:val="ListParagraph"/>
+              <w:spacing w:line="360" w:lineRule="auto"/>
+              <w:ind w:left="0" w:firstLine="22"/>
+              <w:jc w:val="both"/>
+              <w:rPr>
+                <w:rFonts w:ascii="Times New Roman" w:cs="Times New Roman"/>
+                <w:bCs/>
+                <w:color w:val="000000" w:themeColor="text1"/>
+                <w:sz w:val="24"/>
+                <w:szCs w:val="24"/>
+                <w:lang w:val="en-US"/>
+              </w:rPr>
+            </w:pPr>
+            <w:r>
+              <w:rPr>
+                <w:rFonts w:ascii="Times New Roman" w:cs="Times New Roman"/>
+                <w:bCs/>
+                <w:color w:val="000000" w:themeColor="text1"/>
+                <w:sz w:val="24"/>
+                <w:szCs w:val="24"/>
+                <w:lang w:val="en-US"/>
+              </w:rPr>
+              <w:t>Fitur Berdasarkan frekuensi atau jumlah.</w:t>
             </w:r>
           </w:p>
           <w:p>
@@ -37885,7 +37855,7 @@
               <w:rPr>
                 <w:color w:val="000000" w:themeColor="text1"/>
               </w:rPr>
-              <w:t>Total number of characters</w:t>
+              <w:t>Jumlah karakter</w:t>
             </w:r>
           </w:p>
           <w:p>
@@ -37921,7 +37891,7 @@
               <w:rPr>
                 <w:color w:val="000000" w:themeColor="text1"/>
               </w:rPr>
-              <w:t>Total number of characters minus spaces and punctuation</w:t>
+              <w:t>Jumlah karakter dikurangi spasi dan tanda baca</w:t>
             </w:r>
           </w:p>
           <w:p>
@@ -37957,7 +37927,7 @@
               <w:rPr>
                 <w:color w:val="000000" w:themeColor="text1"/>
               </w:rPr>
-              <w:t>Total number of words</w:t>
+              <w:t>Jumlah total kata</w:t>
             </w:r>
           </w:p>
           <w:p>
@@ -37993,7 +37963,7 @@
               <w:rPr>
                 <w:color w:val="000000" w:themeColor="text1"/>
               </w:rPr>
-              <w:t>Total number of sentences</w:t>
+              <w:t>Jumlah kalimat</w:t>
             </w:r>
           </w:p>
           <w:p>
@@ -38029,7 +37999,7 @@
               <w:rPr>
                 <w:color w:val="000000" w:themeColor="text1"/>
               </w:rPr>
-              <w:t>Total number of punctuation marks</w:t>
+              <w:t>Jumlah tanda baca</w:t>
             </w:r>
           </w:p>
           <w:p>
@@ -38093,22 +38063,132 @@
           </w:p>
           <w:p>
             <w:pPr>
-              <w:pStyle w:val="description"/>
-              <w:shd w:val="clear" w:color="auto" w:fill="FFFFFF"/>
-              <w:spacing w:before="0" w:beforeAutospacing="0" w:after="0" w:afterAutospacing="0"/>
-              <w:rPr>
+              <w:pStyle w:val="ListParagraph"/>
+              <w:ind w:left="40"/>
+              <w:jc w:val="both"/>
+              <w:rPr>
+                <w:rFonts w:ascii="Times New Roman" w:cs="Times New Roman"/>
+                <w:bCs/>
                 <w:i/>
-                <w:iCs/>
-                <w:color w:val="000000" w:themeColor="text1"/>
-              </w:rPr>
-            </w:pPr>
-            <w:r>
-              <w:rPr>
+                <w:color w:val="000000" w:themeColor="text1"/>
+                <w:sz w:val="24"/>
+                <w:szCs w:val="24"/>
+                <w:lang w:val="en-US"/>
+              </w:rPr>
+            </w:pPr>
+            <w:r>
+              <w:rPr>
+                <w:rFonts w:ascii="Times New Roman" w:cs="Times New Roman"/>
+                <w:bCs/>
+                <w:color w:val="000000" w:themeColor="text1"/>
+                <w:sz w:val="24"/>
+                <w:szCs w:val="24"/>
+                <w:lang w:val="en-US"/>
+              </w:rPr>
+              <w:t xml:space="preserve">Semua fitur linguistik dalam kategori </w:t>
+            </w:r>
+            <w:r>
+              <w:rPr>
+                <w:rFonts w:ascii="Times New Roman" w:cs="Times New Roman"/>
+                <w:bCs/>
                 <w:i/>
-                <w:iCs/>
-                <w:color w:val="000000" w:themeColor="text1"/>
-              </w:rPr>
-              <w:t>All linguistic cues in the Parts of Speech category are calculated using a part of speech tagger based on the Brown corpus.</w:t>
+                <w:color w:val="000000" w:themeColor="text1"/>
+                <w:sz w:val="24"/>
+                <w:szCs w:val="24"/>
+                <w:lang w:val="en-US"/>
+              </w:rPr>
+              <w:t xml:space="preserve">Part of Speech </w:t>
+            </w:r>
+            <w:r>
+              <w:rPr>
+                <w:rFonts w:ascii="Times New Roman" w:cs="Times New Roman"/>
+                <w:bCs/>
+                <w:color w:val="000000" w:themeColor="text1"/>
+                <w:sz w:val="24"/>
+                <w:szCs w:val="24"/>
+                <w:lang w:val="en-US"/>
+              </w:rPr>
+              <w:t>(POS)</w:t>
+            </w:r>
+            <w:r>
+              <w:rPr>
+                <w:rFonts w:ascii="Times New Roman" w:cs="Times New Roman"/>
+                <w:bCs/>
+                <w:color w:val="000000" w:themeColor="text1"/>
+                <w:sz w:val="24"/>
+                <w:szCs w:val="24"/>
+                <w:lang w:val="en-US"/>
+              </w:rPr>
+              <w:t xml:space="preserve"> yang dikalkulasikan dengan POS </w:t>
+            </w:r>
+            <w:r>
+              <w:rPr>
+                <w:rFonts w:ascii="Times New Roman" w:cs="Times New Roman"/>
+                <w:bCs/>
+                <w:i/>
+                <w:color w:val="000000" w:themeColor="text1"/>
+                <w:sz w:val="24"/>
+                <w:szCs w:val="24"/>
+                <w:lang w:val="en-US"/>
+              </w:rPr>
+              <w:t>tagger</w:t>
+            </w:r>
+            <w:r>
+              <w:rPr>
+                <w:rFonts w:ascii="Times New Roman" w:cs="Times New Roman"/>
+                <w:bCs/>
+                <w:i/>
+                <w:color w:val="000000" w:themeColor="text1"/>
+                <w:sz w:val="24"/>
+                <w:szCs w:val="24"/>
+                <w:lang w:val="en-US"/>
+              </w:rPr>
+              <w:t xml:space="preserve"> </w:t>
+            </w:r>
+            <w:r>
+              <w:rPr>
+                <w:rFonts w:ascii="Times New Roman" w:cs="Times New Roman"/>
+                <w:bCs/>
+                <w:color w:val="000000" w:themeColor="text1"/>
+                <w:sz w:val="24"/>
+                <w:szCs w:val="24"/>
+                <w:lang w:val="en-US"/>
+              </w:rPr>
+              <w:t xml:space="preserve">berdasarkan </w:t>
+            </w:r>
+            <w:r>
+              <w:rPr>
+                <w:rFonts w:ascii="Times New Roman" w:cs="Times New Roman"/>
+                <w:bCs/>
+                <w:i/>
+                <w:color w:val="000000" w:themeColor="text1"/>
+                <w:sz w:val="24"/>
+                <w:szCs w:val="24"/>
+                <w:lang w:val="en-US"/>
+              </w:rPr>
+              <w:t>Brown</w:t>
+            </w:r>
+            <w:r>
+              <w:rPr>
+                <w:rFonts w:ascii="Times New Roman" w:cs="Times New Roman"/>
+                <w:bCs/>
+                <w:color w:val="000000" w:themeColor="text1"/>
+                <w:sz w:val="24"/>
+                <w:szCs w:val="24"/>
+                <w:lang w:val="en-US"/>
+              </w:rPr>
+              <w:t xml:space="preserve"> </w:t>
+            </w:r>
+            <w:r>
+              <w:rPr>
+                <w:rFonts w:ascii="Times New Roman" w:cs="Times New Roman"/>
+                <w:bCs/>
+                <w:i/>
+                <w:color w:val="000000" w:themeColor="text1"/>
+                <w:sz w:val="24"/>
+                <w:szCs w:val="24"/>
+              </w:rPr>
+              <w:t>corpus.</w:t>
             </w:r>
           </w:p>
           <w:p>
@@ -38144,7 +38224,7 @@
               <w:rPr>
                 <w:color w:val="000000" w:themeColor="text1"/>
               </w:rPr>
-              <w:t>Total number of nouns</w:t>
+              <w:t>Jumlah kata benda</w:t>
             </w:r>
           </w:p>
           <w:p>
@@ -38180,7 +38260,7 @@
               <w:rPr>
                 <w:color w:val="000000" w:themeColor="text1"/>
               </w:rPr>
-              <w:t>The ratio of nouns to the total number of words</w:t>
+              <w:t>Rasio jumlah kata benda dari total kata</w:t>
             </w:r>
           </w:p>
           <w:p>
@@ -38216,7 +38296,7 @@
               <w:rPr>
                 <w:color w:val="000000" w:themeColor="text1"/>
               </w:rPr>
-              <w:t>Total number of verbs</w:t>
+              <w:t>Jumlah kata kerja</w:t>
             </w:r>
           </w:p>
           <w:p>
@@ -38252,7 +38332,7 @@
               <w:rPr>
                 <w:color w:val="000000" w:themeColor="text1"/>
               </w:rPr>
-              <w:t>The ratio of verbs to the total number of words</w:t>
+              <w:t>Rasio jumlah kata kerja dari total kata</w:t>
             </w:r>
           </w:p>
           <w:p>
@@ -38288,7 +38368,7 @@
               <w:rPr>
                 <w:color w:val="000000" w:themeColor="text1"/>
               </w:rPr>
-              <w:t>Total number of adjectives</w:t>
+              <w:t>Jumlah kata sifat</w:t>
             </w:r>
           </w:p>
           <w:p>
@@ -38324,7 +38404,7 @@
               <w:rPr>
                 <w:color w:val="000000" w:themeColor="text1"/>
               </w:rPr>
-              <w:t>The ratio of adjectives to the total number of words</w:t>
+              <w:t>Rasio jumlah kata sifat dari total kata</w:t>
             </w:r>
           </w:p>
           <w:p>
@@ -38360,7 +38440,7 @@
               <w:rPr>
                 <w:color w:val="000000" w:themeColor="text1"/>
               </w:rPr>
-              <w:t>Total number of adverbs</w:t>
+              <w:t>Jumlah kata keterangan</w:t>
             </w:r>
           </w:p>
           <w:p>
@@ -38396,7 +38476,7 @@
               <w:rPr>
                 <w:color w:val="000000" w:themeColor="text1"/>
               </w:rPr>
-              <w:t>The ratio of adverbs to the total number of words</w:t>
+              <w:t>Rasio jumlah kata keterangan dari total kata</w:t>
             </w:r>
           </w:p>
           <w:p>
@@ -38413,7 +38493,7 @@
       </w:tr>
       <w:tr>
         <w:trPr>
-          <w:trHeight w:val="9279"/>
+          <w:trHeight w:val="145"/>
         </w:trPr>
         <w:tc>
           <w:tcPr>
@@ -38459,22 +38539,61 @@
           </w:p>
           <w:p>
             <w:pPr>
-              <w:pStyle w:val="description"/>
-              <w:shd w:val="clear" w:color="auto" w:fill="FFFFFF"/>
-              <w:spacing w:before="0" w:beforeAutospacing="0" w:after="0" w:afterAutospacing="0"/>
-              <w:rPr>
-                <w:i/>
-                <w:iCs/>
-                <w:color w:val="000000" w:themeColor="text1"/>
-              </w:rPr>
-            </w:pPr>
-            <w:r>
-              <w:rPr>
-                <w:i/>
-                <w:iCs/>
-                <w:color w:val="000000" w:themeColor="text1"/>
-              </w:rPr>
-              <w:t>Cues that indicate immediacy</w:t>
+              <w:spacing w:line="360" w:lineRule="auto"/>
+              <w:ind w:firstLine="11"/>
+              <w:jc w:val="both"/>
+              <w:rPr>
+                <w:rFonts w:ascii="Times New Roman" w:cs="Times New Roman"/>
+                <w:bCs/>
+                <w:color w:val="000000" w:themeColor="text1"/>
+                <w:sz w:val="24"/>
+                <w:szCs w:val="24"/>
+                <w:lang w:val="en-US"/>
+              </w:rPr>
+            </w:pPr>
+            <w:r>
+              <w:rPr>
+                <w:rFonts w:ascii="Times New Roman" w:cs="Times New Roman"/>
+                <w:bCs/>
+                <w:color w:val="000000" w:themeColor="text1"/>
+                <w:sz w:val="24"/>
+                <w:szCs w:val="24"/>
+                <w:lang w:val="en-US"/>
+              </w:rPr>
+              <w:t>F</w:t>
+            </w:r>
+            <w:r>
+              <w:rPr>
+                <w:rFonts w:ascii="Times New Roman" w:cs="Times New Roman"/>
+                <w:bCs/>
+                <w:color w:val="000000" w:themeColor="text1"/>
+                <w:sz w:val="24"/>
+                <w:szCs w:val="24"/>
+                <w:lang w:val="en-US"/>
+              </w:rPr>
+              <w:t xml:space="preserve">itur yang mengindikasikan </w:t>
+            </w:r>
+            <w:r>
+              <w:rPr>
+                <w:rFonts w:ascii="Times New Roman" w:cs="Times New Roman"/>
+                <w:bCs/>
+                <w:color w:val="000000" w:themeColor="text1"/>
+                <w:sz w:val="24"/>
+                <w:szCs w:val="24"/>
+                <w:lang w:val="en-US"/>
+              </w:rPr>
+              <w:t>kesiapan</w:t>
+            </w:r>
+            <w:r>
+              <w:rPr>
+                <w:rFonts w:ascii="Times New Roman" w:cs="Times New Roman"/>
+                <w:bCs/>
+                <w:color w:val="000000" w:themeColor="text1"/>
+                <w:sz w:val="24"/>
+                <w:szCs w:val="24"/>
+                <w:lang w:val="en-US"/>
+              </w:rPr>
+              <w:t>.</w:t>
             </w:r>
           </w:p>
           <w:p>
@@ -38510,7 +38629,7 @@
               <w:rPr>
                 <w:color w:val="000000" w:themeColor="text1"/>
               </w:rPr>
-              <w:t>Total number of passive verbs</w:t>
+              <w:t>Jumlah kata kerja pasif</w:t>
             </w:r>
           </w:p>
           <w:p>
@@ -38546,22 +38665,18 @@
               <w:rPr>
                 <w:color w:val="000000" w:themeColor="text1"/>
               </w:rPr>
-              <w:t>The ratio of passive voice verbs to the total number of verbs</w:t>
-            </w:r>
-          </w:p>
-          <w:p>
-            <w:pPr>
-              <w:pStyle w:val="ListParagraph"/>
-              <w:spacing w:line="360" w:lineRule="auto"/>
-              <w:ind w:left="0"/>
-              <w:jc w:val="both"/>
-              <w:rPr>
-                <w:rFonts w:ascii="Times New Roman" w:cs="Times New Roman"/>
-                <w:bCs/>
-                <w:color w:val="000000" w:themeColor="text1"/>
-                <w:sz w:val="24"/>
-                <w:szCs w:val="24"/>
-                <w:lang w:val="en-US"/>
+              <w:t>Rasio jumlah kata kerja pasif dari seluruh kata</w:t>
+            </w:r>
+          </w:p>
+          <w:p>
+            <w:pPr>
+              <w:pStyle w:val="description"/>
+              <w:shd w:val="clear" w:color="auto" w:fill="FFFFFF"/>
+              <w:spacing w:before="0" w:beforeAutospacing="0" w:after="0" w:afterAutospacing="0"/>
+              <w:rPr>
+                <w:b/>
+                <w:iCs/>
+                <w:color w:val="000000" w:themeColor="text1"/>
               </w:rPr>
             </w:pPr>
           </w:p>
@@ -38618,22 +38733,38 @@
           </w:p>
           <w:p>
             <w:pPr>
-              <w:pStyle w:val="description"/>
-              <w:shd w:val="clear" w:color="auto" w:fill="FFFFFF"/>
-              <w:spacing w:before="0" w:beforeAutospacing="0" w:after="0" w:afterAutospacing="0"/>
-              <w:rPr>
-                <w:i/>
-                <w:iCs/>
-                <w:color w:val="000000" w:themeColor="text1"/>
-              </w:rPr>
-            </w:pPr>
-            <w:r>
-              <w:rPr>
-                <w:i/>
-                <w:iCs/>
-                <w:color w:val="000000" w:themeColor="text1"/>
-              </w:rPr>
-              <w:t>Cues that count pronoun frequencies</w:t>
+              <w:spacing w:line="360" w:lineRule="auto"/>
+              <w:jc w:val="both"/>
+              <w:rPr>
+                <w:rFonts w:ascii="Times New Roman" w:cs="Times New Roman"/>
+                <w:bCs/>
+                <w:color w:val="000000" w:themeColor="text1"/>
+                <w:sz w:val="24"/>
+                <w:szCs w:val="24"/>
+                <w:lang w:val="en-US"/>
+              </w:rPr>
+            </w:pPr>
+            <w:r>
+              <w:rPr>
+                <w:rFonts w:ascii="Times New Roman" w:cs="Times New Roman"/>
+                <w:bCs/>
+                <w:color w:val="000000" w:themeColor="text1"/>
+                <w:sz w:val="24"/>
+                <w:szCs w:val="24"/>
+                <w:lang w:val="en-US"/>
+              </w:rPr>
+              <w:t>Fitur berdasarkan jumlah kata ganti</w:t>
+            </w:r>
+            <w:r>
+              <w:rPr>
+                <w:rFonts w:ascii="Times New Roman" w:cs="Times New Roman"/>
+                <w:bCs/>
+                <w:color w:val="000000" w:themeColor="text1"/>
+                <w:sz w:val="24"/>
+                <w:szCs w:val="24"/>
+                <w:lang w:val="en-US"/>
+              </w:rPr>
+              <w:t>.</w:t>
             </w:r>
           </w:p>
           <w:p>
@@ -38669,7 +38800,7 @@
               <w:rPr>
                 <w:color w:val="000000" w:themeColor="text1"/>
               </w:rPr>
-              <w:t>Total number of first person singular words</w:t>
+              <w:t>Jumlah kata ganti orang pertama</w:t>
             </w:r>
           </w:p>
           <w:p>
@@ -38705,7 +38836,7 @@
               <w:rPr>
                 <w:color w:val="000000" w:themeColor="text1"/>
               </w:rPr>
-              <w:t>Total number of first person singular words divided by the total number of words</w:t>
+              <w:t>Jumlah kata ganti orang pertama dibagi jumlah seluruh kata</w:t>
             </w:r>
           </w:p>
           <w:p>
@@ -38741,7 +38872,13 @@
               <w:rPr>
                 <w:color w:val="000000" w:themeColor="text1"/>
               </w:rPr>
-              <w:t>Total number of first person plural words</w:t>
+              <w:t xml:space="preserve">Jumlah kata ganti </w:t>
+            </w:r>
+            <w:r>
+              <w:rPr>
+                <w:color w:val="000000" w:themeColor="text1"/>
+              </w:rPr>
+              <w:t>orang pertama jamak</w:t>
             </w:r>
           </w:p>
           <w:p>
@@ -38777,7 +38914,13 @@
               <w:rPr>
                 <w:color w:val="000000" w:themeColor="text1"/>
               </w:rPr>
-              <w:t>Total number of first person plural words divided by the total number of words</w:t>
+              <w:t>Jumlah kata ganti orang pertama jamak</w:t>
+            </w:r>
+            <w:r>
+              <w:rPr>
+                <w:color w:val="000000" w:themeColor="text1"/>
+              </w:rPr>
+              <w:t xml:space="preserve"> dibagi jumlah seluruh kata</w:t>
             </w:r>
           </w:p>
           <w:p>
@@ -38813,7 +38956,7 @@
               <w:rPr>
                 <w:color w:val="000000" w:themeColor="text1"/>
               </w:rPr>
-              <w:t>Total number of second person words</w:t>
+              <w:t>Jumlah kata ganti orang kedua</w:t>
             </w:r>
           </w:p>
           <w:p>
@@ -38849,7 +38992,19 @@
               <w:rPr>
                 <w:color w:val="000000" w:themeColor="text1"/>
               </w:rPr>
-              <w:t>Total number of second person words divided by the total number of words</w:t>
+              <w:t xml:space="preserve">Jumlah kata ganti </w:t>
+            </w:r>
+            <w:r>
+              <w:rPr>
+                <w:color w:val="000000" w:themeColor="text1"/>
+              </w:rPr>
+              <w:t xml:space="preserve">orang kedua </w:t>
+            </w:r>
+            <w:r>
+              <w:rPr>
+                <w:color w:val="000000" w:themeColor="text1"/>
+              </w:rPr>
+              <w:t>dibagi jumlah seluruh kata</w:t>
             </w:r>
           </w:p>
           <w:p>
@@ -38885,7 +39040,7 @@
               <w:rPr>
                 <w:color w:val="000000" w:themeColor="text1"/>
               </w:rPr>
-              <w:t>Total number of third person singluar words</w:t>
+              <w:t>Jumlah kata ganti orang ketiga</w:t>
             </w:r>
           </w:p>
           <w:p>
@@ -38921,7 +39076,19 @@
               <w:rPr>
                 <w:color w:val="000000" w:themeColor="text1"/>
               </w:rPr>
-              <w:t>Total number of third person singluar words divided by the total number of words</w:t>
+              <w:t xml:space="preserve">Jumlah kata ganti orang </w:t>
+            </w:r>
+            <w:r>
+              <w:rPr>
+                <w:color w:val="000000" w:themeColor="text1"/>
+              </w:rPr>
+              <w:t xml:space="preserve">ketiga </w:t>
+            </w:r>
+            <w:r>
+              <w:rPr>
+                <w:color w:val="000000" w:themeColor="text1"/>
+              </w:rPr>
+              <w:t>dibagi jumlah seluruh kata</w:t>
             </w:r>
           </w:p>
           <w:p>
@@ -38957,7 +39124,19 @@
               <w:rPr>
                 <w:color w:val="000000" w:themeColor="text1"/>
               </w:rPr>
-              <w:t>Total number of third person plural words</w:t>
+              <w:t xml:space="preserve">Jumlah kata ganti orang </w:t>
+            </w:r>
+            <w:r>
+              <w:rPr>
+                <w:color w:val="000000" w:themeColor="text1"/>
+              </w:rPr>
+              <w:t>ketiga</w:t>
+            </w:r>
+            <w:r>
+              <w:rPr>
+                <w:color w:val="000000" w:themeColor="text1"/>
+              </w:rPr>
+              <w:t xml:space="preserve"> jamak</w:t>
             </w:r>
           </w:p>
           <w:p>
@@ -38993,14 +39172,26 @@
               <w:rPr>
                 <w:color w:val="000000" w:themeColor="text1"/>
               </w:rPr>
-              <w:t>Total number of third person plural words divided by the total number of words</w:t>
+              <w:t xml:space="preserve">Jumlah kata ganti orang </w:t>
+            </w:r>
+            <w:r>
+              <w:rPr>
+                <w:color w:val="000000" w:themeColor="text1"/>
+              </w:rPr>
+              <w:t>ketiga</w:t>
+            </w:r>
+            <w:r>
+              <w:rPr>
+                <w:color w:val="000000" w:themeColor="text1"/>
+              </w:rPr>
+              <w:t xml:space="preserve"> jamak dibagi jumlah seluruh kata</w:t>
             </w:r>
           </w:p>
         </w:tc>
       </w:tr>
       <w:tr>
         <w:trPr>
-          <w:trHeight w:val="3530"/>
+          <w:trHeight w:val="145"/>
         </w:trPr>
         <w:tc>
           <w:tcPr>
@@ -39041,43 +39232,32 @@
                 <w:iCs/>
                 <w:color w:val="000000" w:themeColor="text1"/>
               </w:rPr>
+              <w:lastRenderedPageBreak/>
               <w:t>Positive Self Evaluation</w:t>
             </w:r>
           </w:p>
           <w:p>
             <w:pPr>
-              <w:pStyle w:val="description"/>
-              <w:shd w:val="clear" w:color="auto" w:fill="FFFFFF"/>
-              <w:spacing w:before="0" w:beforeAutospacing="0" w:after="0" w:afterAutospacing="0"/>
-              <w:rPr>
-                <w:i/>
-                <w:iCs/>
-                <w:color w:val="000000" w:themeColor="text1"/>
-              </w:rPr>
-            </w:pPr>
-            <w:r>
-              <w:rPr>
-                <w:i/>
-                <w:iCs/>
-                <w:color w:val="000000" w:themeColor="text1"/>
-              </w:rPr>
-              <w:t>Cues t</w:t>
-            </w:r>
-            <w:r>
-              <w:rPr>
-                <w:i/>
-                <w:iCs/>
-                <w:color w:val="000000" w:themeColor="text1"/>
-              </w:rPr>
-              <w:t>hat relate to the positive self-</w:t>
-            </w:r>
-            <w:r>
-              <w:rPr>
-                <w:i/>
-                <w:iCs/>
-                <w:color w:val="000000" w:themeColor="text1"/>
-              </w:rPr>
-              <w:t>evaluation of a speaker.</w:t>
+              <w:jc w:val="both"/>
+              <w:rPr>
+                <w:rFonts w:ascii="Times New Roman" w:cs="Times New Roman"/>
+                <w:bCs/>
+                <w:color w:val="000000" w:themeColor="text1"/>
+                <w:sz w:val="24"/>
+                <w:szCs w:val="24"/>
+                <w:lang w:val="en-US"/>
+              </w:rPr>
+            </w:pPr>
+            <w:r>
+              <w:rPr>
+                <w:rFonts w:ascii="Times New Roman" w:cs="Times New Roman"/>
+                <w:bCs/>
+                <w:color w:val="000000" w:themeColor="text1"/>
+                <w:sz w:val="24"/>
+                <w:szCs w:val="24"/>
+                <w:lang w:val="en-US"/>
+              </w:rPr>
+              <w:t>Fitur yang berhubungan dengan evaluasi positif pembicara.</w:t>
             </w:r>
           </w:p>
           <w:p>
@@ -39113,7 +39293,25 @@
               <w:rPr>
                 <w:color w:val="000000" w:themeColor="text1"/>
               </w:rPr>
-              <w:t>The total number of "I can" phrases in the text.</w:t>
+              <w:t>Jumlah dari kata</w:t>
+            </w:r>
+            <w:r>
+              <w:rPr>
+                <w:color w:val="000000" w:themeColor="text1"/>
+              </w:rPr>
+              <w:t xml:space="preserve"> "I can" </w:t>
+            </w:r>
+            <w:r>
+              <w:rPr>
+                <w:color w:val="000000" w:themeColor="text1"/>
+              </w:rPr>
+              <w:t>dalam teks</w:t>
+            </w:r>
+            <w:r>
+              <w:rPr>
+                <w:color w:val="000000" w:themeColor="text1"/>
+              </w:rPr>
+              <w:t>.</w:t>
             </w:r>
           </w:p>
           <w:p>
@@ -39149,7 +39347,37 @@
               <w:rPr>
                 <w:color w:val="000000" w:themeColor="text1"/>
               </w:rPr>
-              <w:t>The total number of times phrases such as "I know", "I am sure", and "I'm positive" appear in the text.</w:t>
+              <w:t>Jumlah kata</w:t>
+            </w:r>
+            <w:r>
+              <w:rPr>
+                <w:color w:val="000000" w:themeColor="text1"/>
+              </w:rPr>
+              <w:t xml:space="preserve"> "I know", "I am sure", </w:t>
+            </w:r>
+            <w:r>
+              <w:rPr>
+                <w:color w:val="000000" w:themeColor="text1"/>
+              </w:rPr>
+              <w:t>dan</w:t>
+            </w:r>
+            <w:r>
+              <w:rPr>
+                <w:color w:val="000000" w:themeColor="text1"/>
+              </w:rPr>
+              <w:t xml:space="preserve"> "I'm positive" </w:t>
+            </w:r>
+            <w:r>
+              <w:rPr>
+                <w:color w:val="000000" w:themeColor="text1"/>
+              </w:rPr>
+              <w:t>yang muncul dalam teks</w:t>
+            </w:r>
+            <w:r>
+              <w:rPr>
+                <w:color w:val="000000" w:themeColor="text1"/>
+              </w:rPr>
+              <w:t>.</w:t>
             </w:r>
           </w:p>
           <w:p>
@@ -39185,22 +39413,84 @@
               <w:rPr>
                 <w:color w:val="000000" w:themeColor="text1"/>
               </w:rPr>
-              <w:t>The total number of times someone positively portrays themself in the text (e.g., I am a great guy or I am happy).</w:t>
-            </w:r>
-          </w:p>
-          <w:p>
-            <w:pPr>
-              <w:pStyle w:val="ListParagraph"/>
-              <w:spacing w:line="360" w:lineRule="auto"/>
-              <w:ind w:left="0"/>
-              <w:jc w:val="both"/>
-              <w:rPr>
-                <w:rFonts w:ascii="Times New Roman" w:cs="Times New Roman"/>
-                <w:bCs/>
-                <w:color w:val="000000" w:themeColor="text1"/>
-                <w:sz w:val="24"/>
-                <w:szCs w:val="24"/>
-                <w:lang w:val="en-US"/>
+              <w:t>Jumlah berapa kali seseorang berpendapat positif mengenai dirinya sendiri</w:t>
+            </w:r>
+            <w:r>
+              <w:rPr>
+                <w:color w:val="000000" w:themeColor="text1"/>
+              </w:rPr>
+              <w:t xml:space="preserve"> (</w:t>
+            </w:r>
+            <w:r>
+              <w:rPr>
+                <w:color w:val="000000" w:themeColor="text1"/>
+              </w:rPr>
+              <w:t>contohnya</w:t>
+            </w:r>
+            <w:r>
+              <w:rPr>
+                <w:color w:val="000000" w:themeColor="text1"/>
+              </w:rPr>
+              <w:t xml:space="preserve"> </w:t>
+            </w:r>
+            <w:r>
+              <w:rPr>
+                <w:color w:val="000000" w:themeColor="text1"/>
+              </w:rPr>
+              <w:t>“</w:t>
+            </w:r>
+            <w:r>
+              <w:rPr>
+                <w:color w:val="000000" w:themeColor="text1"/>
+              </w:rPr>
+              <w:t>I am a great guy</w:t>
+            </w:r>
+            <w:r>
+              <w:rPr>
+                <w:color w:val="000000" w:themeColor="text1"/>
+              </w:rPr>
+              <w:t>” atau</w:t>
+            </w:r>
+            <w:r>
+              <w:rPr>
+                <w:color w:val="000000" w:themeColor="text1"/>
+              </w:rPr>
+              <w:t xml:space="preserve"> </w:t>
+            </w:r>
+            <w:r>
+              <w:rPr>
+                <w:color w:val="000000" w:themeColor="text1"/>
+              </w:rPr>
+              <w:t>“</w:t>
+            </w:r>
+            <w:r>
+              <w:rPr>
+                <w:color w:val="000000" w:themeColor="text1"/>
+              </w:rPr>
+              <w:t>I am happy</w:t>
+            </w:r>
+            <w:r>
+              <w:rPr>
+                <w:color w:val="000000" w:themeColor="text1"/>
+              </w:rPr>
+              <w:t>”</w:t>
+            </w:r>
+            <w:r>
+              <w:rPr>
+                <w:color w:val="000000" w:themeColor="text1"/>
+              </w:rPr>
+              <w:t>).</w:t>
+            </w:r>
+          </w:p>
+          <w:p>
+            <w:pPr>
+              <w:pStyle w:val="description"/>
+              <w:shd w:val="clear" w:color="auto" w:fill="FFFFFF"/>
+              <w:spacing w:before="0" w:beforeAutospacing="0" w:after="0" w:afterAutospacing="0"/>
+              <w:rPr>
+                <w:b/>
+                <w:iCs/>
+                <w:color w:val="000000" w:themeColor="text1"/>
               </w:rPr>
             </w:pPr>
           </w:p>
@@ -39244,43 +39534,33 @@
                 <w:iCs/>
                 <w:color w:val="000000" w:themeColor="text1"/>
               </w:rPr>
+              <w:lastRenderedPageBreak/>
               <w:t>Negative Self Evaluation</w:t>
             </w:r>
           </w:p>
           <w:p>
             <w:pPr>
-              <w:pStyle w:val="description"/>
-              <w:shd w:val="clear" w:color="auto" w:fill="FFFFFF"/>
-              <w:spacing w:before="0" w:beforeAutospacing="0" w:after="0" w:afterAutospacing="0"/>
-              <w:rPr>
-                <w:i/>
-                <w:iCs/>
-                <w:color w:val="000000" w:themeColor="text1"/>
-              </w:rPr>
-            </w:pPr>
-            <w:r>
-              <w:rPr>
-                <w:i/>
-                <w:iCs/>
-                <w:color w:val="000000" w:themeColor="text1"/>
-              </w:rPr>
-              <w:t>Cues t</w:t>
-            </w:r>
-            <w:r>
-              <w:rPr>
-                <w:i/>
-                <w:iCs/>
-                <w:color w:val="000000" w:themeColor="text1"/>
-              </w:rPr>
-              <w:t>hat relate to the negative self-</w:t>
-            </w:r>
-            <w:r>
-              <w:rPr>
-                <w:i/>
-                <w:iCs/>
-                <w:color w:val="000000" w:themeColor="text1"/>
-              </w:rPr>
-              <w:t>evaluation of a speaker.</w:t>
+              <w:ind w:left="40"/>
+              <w:jc w:val="both"/>
+              <w:rPr>
+                <w:rFonts w:ascii="Times New Roman" w:cs="Times New Roman"/>
+                <w:bCs/>
+                <w:color w:val="000000" w:themeColor="text1"/>
+                <w:sz w:val="24"/>
+                <w:szCs w:val="24"/>
+                <w:lang w:val="en-US"/>
+              </w:rPr>
+            </w:pPr>
+            <w:r>
+              <w:rPr>
+                <w:rFonts w:ascii="Times New Roman" w:cs="Times New Roman"/>
+                <w:bCs/>
+                <w:color w:val="000000" w:themeColor="text1"/>
+                <w:sz w:val="24"/>
+                <w:szCs w:val="24"/>
+                <w:lang w:val="en-US"/>
+              </w:rPr>
+              <w:t>Fitur yang berhubungan dengan evaluasi negatif pembicara.</w:t>
             </w:r>
           </w:p>
           <w:p>
@@ -39316,7 +39596,37 @@
               <w:rPr>
                 <w:color w:val="000000" w:themeColor="text1"/>
               </w:rPr>
-              <w:t>The total number of "I can't" phrases in the text.</w:t>
+              <w:t>Jumlah dari kata</w:t>
+            </w:r>
+            <w:r>
+              <w:rPr>
+                <w:color w:val="000000" w:themeColor="text1"/>
+              </w:rPr>
+              <w:t xml:space="preserve"> "I can</w:t>
+            </w:r>
+            <w:r>
+              <w:rPr>
+                <w:color w:val="000000" w:themeColor="text1"/>
+              </w:rPr>
+              <w:t>’t</w:t>
+            </w:r>
+            <w:r>
+              <w:rPr>
+                <w:color w:val="000000" w:themeColor="text1"/>
+              </w:rPr>
+              <w:t xml:space="preserve">" </w:t>
+            </w:r>
+            <w:r>
+              <w:rPr>
+                <w:color w:val="000000" w:themeColor="text1"/>
+              </w:rPr>
+              <w:t>dalam teks</w:t>
+            </w:r>
+            <w:r>
+              <w:rPr>
+                <w:color w:val="000000" w:themeColor="text1"/>
+              </w:rPr>
+              <w:t>.</w:t>
             </w:r>
           </w:p>
           <w:p>
@@ -39352,7 +39662,7 @@
               <w:rPr>
                 <w:color w:val="000000" w:themeColor="text1"/>
               </w:rPr>
-              <w:t>The total number of times someone says they don't know something in the text.</w:t>
+              <w:t>Jumlah berapa kali seseorang berkata tidak tahu dalam teks</w:t>
             </w:r>
           </w:p>
           <w:p>
@@ -39388,22 +39698,96 @@
               <w:rPr>
                 <w:color w:val="000000" w:themeColor="text1"/>
               </w:rPr>
-              <w:t>The total number of times someone portrays themself with a negative self image in the text (e.g., I am ugly or I'm stupid).</w:t>
-            </w:r>
-          </w:p>
-          <w:p>
-            <w:pPr>
-              <w:pStyle w:val="ListParagraph"/>
-              <w:spacing w:line="360" w:lineRule="auto"/>
-              <w:ind w:left="0"/>
-              <w:jc w:val="both"/>
-              <w:rPr>
-                <w:rFonts w:ascii="Times New Roman" w:cs="Times New Roman"/>
-                <w:bCs/>
-                <w:color w:val="000000" w:themeColor="text1"/>
-                <w:sz w:val="24"/>
-                <w:szCs w:val="24"/>
-                <w:lang w:val="en-US"/>
+              <w:t xml:space="preserve">Jumlah berapa kali seseorang berpendapat </w:t>
+            </w:r>
+            <w:r>
+              <w:rPr>
+                <w:color w:val="000000" w:themeColor="text1"/>
+              </w:rPr>
+              <w:t>negatif</w:t>
+            </w:r>
+            <w:r>
+              <w:rPr>
+                <w:color w:val="000000" w:themeColor="text1"/>
+              </w:rPr>
+              <w:t xml:space="preserve"> mengenai dirinya sendiri</w:t>
+            </w:r>
+            <w:r>
+              <w:rPr>
+                <w:color w:val="000000" w:themeColor="text1"/>
+              </w:rPr>
+              <w:t xml:space="preserve"> </w:t>
+            </w:r>
+            <w:r>
+              <w:rPr>
+                <w:color w:val="000000" w:themeColor="text1"/>
+              </w:rPr>
+              <w:t>(contohnya</w:t>
+            </w:r>
+            <w:r>
+              <w:rPr>
+                <w:color w:val="000000" w:themeColor="text1"/>
+              </w:rPr>
+              <w:t xml:space="preserve"> </w:t>
+            </w:r>
+            <w:r>
+              <w:rPr>
+                <w:color w:val="000000" w:themeColor="text1"/>
+              </w:rPr>
+              <w:t>“</w:t>
+            </w:r>
+            <w:r>
+              <w:rPr>
+                <w:color w:val="000000" w:themeColor="text1"/>
+              </w:rPr>
+              <w:t>I am ugly</w:t>
+            </w:r>
+            <w:r>
+              <w:rPr>
+                <w:color w:val="000000" w:themeColor="text1"/>
+              </w:rPr>
+              <w:t>” atau</w:t>
+            </w:r>
+            <w:r>
+              <w:rPr>
+                <w:color w:val="000000" w:themeColor="text1"/>
+              </w:rPr>
+              <w:t xml:space="preserve"> </w:t>
+            </w:r>
+            <w:r>
+              <w:rPr>
+                <w:color w:val="000000" w:themeColor="text1"/>
+              </w:rPr>
+              <w:t xml:space="preserve"> “</w:t>
+            </w:r>
+            <w:r>
+              <w:rPr>
+                <w:color w:val="000000" w:themeColor="text1"/>
+              </w:rPr>
+              <w:t>I'm stupid</w:t>
+            </w:r>
+            <w:r>
+              <w:rPr>
+                <w:color w:val="000000" w:themeColor="text1"/>
+              </w:rPr>
+              <w:t>”</w:t>
+            </w:r>
+            <w:r>
+              <w:rPr>
+                <w:color w:val="000000" w:themeColor="text1"/>
+              </w:rPr>
+              <w:t>).</w:t>
+            </w:r>
+          </w:p>
+          <w:p>
+            <w:pPr>
+              <w:pStyle w:val="description"/>
+              <w:shd w:val="clear" w:color="auto" w:fill="FFFFFF"/>
+              <w:spacing w:before="0" w:beforeAutospacing="0" w:after="0" w:afterAutospacing="0"/>
+              <w:rPr>
+                <w:b/>
+                <w:iCs/>
+                <w:color w:val="000000" w:themeColor="text1"/>
               </w:rPr>
             </w:pPr>
           </w:p>
@@ -39457,22 +39841,26 @@
           </w:p>
           <w:p>
             <w:pPr>
-              <w:pStyle w:val="description"/>
-              <w:shd w:val="clear" w:color="auto" w:fill="FFFFFF"/>
-              <w:spacing w:before="0" w:beforeAutospacing="0" w:after="0" w:afterAutospacing="0"/>
-              <w:rPr>
-                <w:i/>
-                <w:iCs/>
-                <w:color w:val="000000" w:themeColor="text1"/>
-              </w:rPr>
-            </w:pPr>
-            <w:r>
-              <w:rPr>
-                <w:i/>
-                <w:iCs/>
-                <w:color w:val="000000" w:themeColor="text1"/>
-              </w:rPr>
-              <w:t>Cues that indicate the speaker is attempting to influence someone.</w:t>
+              <w:jc w:val="both"/>
+              <w:rPr>
+                <w:rFonts w:ascii="Times New Roman" w:cs="Times New Roman"/>
+                <w:bCs/>
+                <w:color w:val="000000" w:themeColor="text1"/>
+                <w:sz w:val="24"/>
+                <w:szCs w:val="24"/>
+                <w:lang w:val="en-US"/>
+              </w:rPr>
+            </w:pPr>
+            <w:r>
+              <w:rPr>
+                <w:rFonts w:ascii="Times New Roman" w:cs="Times New Roman"/>
+                <w:bCs/>
+                <w:color w:val="000000" w:themeColor="text1"/>
+                <w:sz w:val="24"/>
+                <w:szCs w:val="24"/>
+                <w:lang w:val="en-US"/>
+              </w:rPr>
+              <w:t>Fitur yang mengindikasikan pembicara mempengaruhi seseorang.</w:t>
             </w:r>
           </w:p>
           <w:p>
@@ -39508,7 +39896,7 @@
               <w:rPr>
                 <w:color w:val="000000" w:themeColor="text1"/>
               </w:rPr>
-              <w:t>The total number of imperative statements in the text.</w:t>
+              <w:t>Jumlah pernyataan dalam teks</w:t>
             </w:r>
           </w:p>
           <w:p>
@@ -39544,7 +39932,13 @@
               <w:rPr>
                 <w:color w:val="000000" w:themeColor="text1"/>
               </w:rPr>
-              <w:t>The total number of suggestions in the text.</w:t>
+              <w:t>Jumlah saran dalam teks</w:t>
+            </w:r>
+            <w:r>
+              <w:rPr>
+                <w:color w:val="000000" w:themeColor="text1"/>
+              </w:rPr>
+              <w:t>.</w:t>
             </w:r>
           </w:p>
           <w:p>
@@ -39580,7 +39974,7 @@
               <w:rPr>
                 <w:color w:val="000000" w:themeColor="text1"/>
               </w:rPr>
-              <w:t>The total number of "inflexible" statements in the text.</w:t>
+              <w:t>Jumlah pernyataan yant tidak fleksibel dalam teks</w:t>
             </w:r>
           </w:p>
           <w:p>
@@ -39616,7 +40010,7 @@
               <w:rPr>
                 <w:color w:val="000000" w:themeColor="text1"/>
               </w:rPr>
-              <w:t>The total number of times someone contradicts what has been stated.</w:t>
+              <w:t>Jumlah ketidaksetujuan seseorang dalam teks</w:t>
             </w:r>
           </w:p>
           <w:p>
@@ -39652,7 +40046,7 @@
               <w:rPr>
                 <w:color w:val="000000" w:themeColor="text1"/>
               </w:rPr>
-              <w:t>Dominance language is a summation of inflexible language, imperative sentences, positive self evaluation, suggestions, and inflexible language.</w:t>
+              <w:t xml:space="preserve">Jumlah bahasa dominasi </w:t>
             </w:r>
           </w:p>
           <w:p>
@@ -39688,7 +40082,7 @@
               <w:rPr>
                 <w:color w:val="000000" w:themeColor="text1"/>
               </w:rPr>
-              <w:t>The total number of sentences that include dominance language divided by the total number of sentences.</w:t>
+              <w:t>Jumlah kalimat bahasa dominasi dibagi jumlah seluruh kalimat</w:t>
             </w:r>
           </w:p>
           <w:p>
@@ -39724,7 +40118,7 @@
               <w:rPr>
                 <w:color w:val="000000" w:themeColor="text1"/>
               </w:rPr>
-              <w:t>The total number of words that signify that the person accepts another's propositions.</w:t>
+              <w:t>Jumlah pernyataan persetujuan terhadap pendapat</w:t>
             </w:r>
           </w:p>
           <w:p>
@@ -39735,6 +40129,7 @@
               <w:outlineLvl w:val="3"/>
               <w:rPr>
                 <w:color w:val="000000" w:themeColor="text1"/>
+                <w:u w:val="single"/>
               </w:rPr>
             </w:pPr>
             <w:hyperlink r:id="rId53" w:anchor="agreementRatio" w:history="1">
@@ -39760,8 +40155,30 @@
               <w:rPr>
                 <w:color w:val="000000" w:themeColor="text1"/>
               </w:rPr>
-              <w:t>The total number of words that signify that the person accepts another's propositions divided by the total number of words.</w:t>
-            </w:r>
+              <w:t xml:space="preserve">Jumlah kata yang menyatakan persetujuan terhadap pendapat dibagi dengan </w:t>
+            </w:r>
+            <w:r>
+              <w:rPr>
+                <w:color w:val="000000" w:themeColor="text1"/>
+              </w:rPr>
+              <w:t xml:space="preserve">jumlah </w:t>
+            </w:r>
+            <w:r>
+              <w:rPr>
+                <w:color w:val="000000" w:themeColor="text1"/>
+              </w:rPr>
+              <w:t>seluruh kata</w:t>
+            </w:r>
+          </w:p>
+          <w:p>
+            <w:pPr>
+              <w:pStyle w:val="analysisdescription"/>
+              <w:shd w:val="clear" w:color="auto" w:fill="FFFFFF"/>
+              <w:spacing w:before="0" w:beforeAutospacing="0" w:after="0" w:afterAutospacing="0"/>
+              <w:rPr>
+                <w:color w:val="000000" w:themeColor="text1"/>
+              </w:rPr>
+            </w:pPr>
           </w:p>
         </w:tc>
         <w:tc>
@@ -39808,22 +40225,69 @@
           </w:p>
           <w:p>
             <w:pPr>
-              <w:pStyle w:val="description"/>
-              <w:shd w:val="clear" w:color="auto" w:fill="FFFFFF"/>
-              <w:spacing w:before="0" w:beforeAutospacing="0" w:after="0" w:afterAutospacing="0"/>
-              <w:rPr>
+              <w:pStyle w:val="ListParagraph"/>
+              <w:ind w:left="40"/>
+              <w:jc w:val="both"/>
+              <w:rPr>
+                <w:rFonts w:ascii="Times New Roman" w:cs="Times New Roman"/>
+                <w:bCs/>
+                <w:color w:val="000000" w:themeColor="text1"/>
+                <w:sz w:val="24"/>
+                <w:szCs w:val="24"/>
+              </w:rPr>
+            </w:pPr>
+            <w:r>
+              <w:rPr>
+                <w:rFonts w:ascii="Times New Roman" w:cs="Times New Roman"/>
+                <w:bCs/>
+                <w:color w:val="000000" w:themeColor="text1"/>
+                <w:sz w:val="24"/>
+                <w:szCs w:val="24"/>
+                <w:lang w:val="en-US"/>
+              </w:rPr>
+              <w:t>Fitur yang menghitung hasil</w:t>
+            </w:r>
+            <w:r>
+              <w:rPr>
+                <w:rFonts w:ascii="Times New Roman" w:cs="Times New Roman"/>
+                <w:bCs/>
+                <w:color w:val="000000" w:themeColor="text1"/>
+                <w:sz w:val="24"/>
+                <w:szCs w:val="24"/>
+              </w:rPr>
+              <w:t xml:space="preserve"> </w:t>
+            </w:r>
+            <w:r>
+              <w:rPr>
+                <w:rFonts w:ascii="Times New Roman" w:cs="Times New Roman"/>
+                <w:bCs/>
                 <w:i/>
-                <w:iCs/>
-                <w:color w:val="000000" w:themeColor="text1"/>
-              </w:rPr>
-            </w:pPr>
-            <w:r>
-              <w:rPr>
-                <w:i/>
-                <w:iCs/>
-                <w:color w:val="000000" w:themeColor="text1"/>
-              </w:rPr>
-              <w:t>Cues that indicate the speaker is accommodating outside influence.</w:t>
+                <w:color w:val="000000" w:themeColor="text1"/>
+                <w:sz w:val="24"/>
+                <w:szCs w:val="24"/>
+              </w:rPr>
+              <w:t>Whissel Dictionary of Affect</w:t>
+            </w:r>
+            <w:r>
+              <w:rPr>
+                <w:rFonts w:ascii="Times New Roman" w:cs="Times New Roman"/>
+                <w:bCs/>
+                <w:color w:val="000000" w:themeColor="text1"/>
+                <w:sz w:val="24"/>
+                <w:szCs w:val="24"/>
+              </w:rPr>
+              <w:t xml:space="preserve"> </w:t>
+            </w:r>
+            <w:r>
+              <w:rPr>
+                <w:rFonts w:ascii="Times New Roman" w:cs="Times New Roman"/>
+                <w:bCs/>
+                <w:color w:val="000000" w:themeColor="text1"/>
+                <w:sz w:val="24"/>
+                <w:szCs w:val="24"/>
+                <w:lang w:val="en-US"/>
+              </w:rPr>
+              <w:t>dalam bahasa.</w:t>
             </w:r>
           </w:p>
           <w:p>
@@ -39859,7 +40323,7 @@
               <w:rPr>
                 <w:color w:val="000000" w:themeColor="text1"/>
               </w:rPr>
-              <w:t>The total number of times permission is asked for in the text.</w:t>
+              <w:t>Jumlah kata meminta izin dalam teks</w:t>
             </w:r>
           </w:p>
           <w:p>
@@ -39895,7 +40359,7 @@
               <w:rPr>
                 <w:color w:val="000000" w:themeColor="text1"/>
               </w:rPr>
-              <w:t>The total number of times guidance is sought in the text.</w:t>
+              <w:t>Jumlah kata mencari perhatian dalam teks</w:t>
             </w:r>
           </w:p>
           <w:p>
@@ -39931,7 +40395,7 @@
               <w:rPr>
                 <w:color w:val="000000" w:themeColor="text1"/>
               </w:rPr>
-              <w:t>The total number of instances of submissiveness language.</w:t>
+              <w:t>Jumlah kata yang menurut terhadap orang lain</w:t>
             </w:r>
           </w:p>
           <w:p>
@@ -39960,31 +40424,16 @@
               <w:shd w:val="clear" w:color="auto" w:fill="FFFFFF"/>
               <w:spacing w:before="0" w:beforeAutospacing="0" w:after="0" w:afterAutospacing="0"/>
               <w:rPr>
-                <w:color w:val="000000" w:themeColor="text1"/>
-              </w:rPr>
-            </w:pPr>
-            <w:r>
-              <w:rPr>
-                <w:color w:val="000000" w:themeColor="text1"/>
-              </w:rPr>
-              <w:t>The total number of sentences that include submissiveness language divided by the total number of sentences.</w:t>
-            </w:r>
-          </w:p>
-          <w:p>
-            <w:pPr>
-              <w:pStyle w:val="ListParagraph"/>
-              <w:spacing w:line="360" w:lineRule="auto"/>
-              <w:ind w:left="0"/>
-              <w:jc w:val="both"/>
-              <w:rPr>
-                <w:rFonts w:ascii="Times New Roman" w:cs="Times New Roman"/>
                 <w:bCs/>
                 <w:color w:val="000000" w:themeColor="text1"/>
-                <w:sz w:val="24"/>
-                <w:szCs w:val="24"/>
-                <w:lang w:val="en-US"/>
-              </w:rPr>
-            </w:pPr>
+              </w:rPr>
+            </w:pPr>
+            <w:r>
+              <w:rPr>
+                <w:color w:val="000000" w:themeColor="text1"/>
+              </w:rPr>
+              <w:t>Jumlah kalimat yang mengandung kata yang menurut dibagi dengan jumlah seluruh kalimat</w:t>
+            </w:r>
           </w:p>
         </w:tc>
       </w:tr>
@@ -40036,22 +40485,69 @@
           </w:p>
           <w:p>
             <w:pPr>
-              <w:pStyle w:val="description"/>
-              <w:shd w:val="clear" w:color="auto" w:fill="FFFFFF"/>
-              <w:spacing w:before="0" w:beforeAutospacing="0" w:after="0" w:afterAutospacing="0"/>
-              <w:rPr>
+              <w:pStyle w:val="ListParagraph"/>
+              <w:ind w:left="0"/>
+              <w:jc w:val="both"/>
+              <w:rPr>
+                <w:rFonts w:ascii="Times New Roman" w:cs="Times New Roman"/>
+                <w:bCs/>
+                <w:color w:val="000000" w:themeColor="text1"/>
+                <w:sz w:val="24"/>
+                <w:szCs w:val="24"/>
+              </w:rPr>
+            </w:pPr>
+            <w:r>
+              <w:rPr>
+                <w:rFonts w:ascii="Times New Roman" w:cs="Times New Roman"/>
+                <w:bCs/>
+                <w:color w:val="000000" w:themeColor="text1"/>
+                <w:sz w:val="24"/>
+                <w:szCs w:val="24"/>
+                <w:lang w:val="en-US"/>
+              </w:rPr>
+              <w:t>Fitur yang menghitung hasil</w:t>
+            </w:r>
+            <w:r>
+              <w:rPr>
+                <w:rFonts w:ascii="Times New Roman" w:cs="Times New Roman"/>
+                <w:bCs/>
+                <w:color w:val="000000" w:themeColor="text1"/>
+                <w:sz w:val="24"/>
+                <w:szCs w:val="24"/>
+              </w:rPr>
+              <w:t xml:space="preserve"> </w:t>
+            </w:r>
+            <w:r>
+              <w:rPr>
+                <w:rFonts w:ascii="Times New Roman" w:cs="Times New Roman"/>
+                <w:bCs/>
                 <w:i/>
-                <w:iCs/>
-                <w:color w:val="000000" w:themeColor="text1"/>
-              </w:rPr>
-            </w:pPr>
-            <w:r>
-              <w:rPr>
-                <w:i/>
-                <w:iCs/>
-                <w:color w:val="000000" w:themeColor="text1"/>
-              </w:rPr>
-              <w:t>Cues that count returns scores based on the Whissel Dictionary of Affect in Language</w:t>
+                <w:color w:val="000000" w:themeColor="text1"/>
+                <w:sz w:val="24"/>
+                <w:szCs w:val="24"/>
+              </w:rPr>
+              <w:t>Whissel Dictionary of Affect</w:t>
+            </w:r>
+            <w:r>
+              <w:rPr>
+                <w:rFonts w:ascii="Times New Roman" w:cs="Times New Roman"/>
+                <w:bCs/>
+                <w:color w:val="000000" w:themeColor="text1"/>
+                <w:sz w:val="24"/>
+                <w:szCs w:val="24"/>
+              </w:rPr>
+              <w:t xml:space="preserve"> </w:t>
+            </w:r>
+            <w:r>
+              <w:rPr>
+                <w:rFonts w:ascii="Times New Roman" w:cs="Times New Roman"/>
+                <w:bCs/>
+                <w:color w:val="000000" w:themeColor="text1"/>
+                <w:sz w:val="24"/>
+                <w:szCs w:val="24"/>
+                <w:lang w:val="en-US"/>
+              </w:rPr>
+              <w:t>dalam bahasa.</w:t>
             </w:r>
           </w:p>
           <w:p>
@@ -40087,7 +40583,13 @@
               <w:rPr>
                 <w:color w:val="000000" w:themeColor="text1"/>
               </w:rPr>
-              <w:t>Average imagery score.</w:t>
+              <w:t>Nilai rata-rata pencitraan</w:t>
+            </w:r>
+            <w:r>
+              <w:rPr>
+                <w:color w:val="000000" w:themeColor="text1"/>
+              </w:rPr>
+              <w:t>.</w:t>
             </w:r>
           </w:p>
           <w:p>
@@ -40123,7 +40625,13 @@
               <w:rPr>
                 <w:color w:val="000000" w:themeColor="text1"/>
               </w:rPr>
-              <w:t>Average pleasantness score.</w:t>
+              <w:t>Nilai rata-rata kepuasan</w:t>
+            </w:r>
+            <w:r>
+              <w:rPr>
+                <w:color w:val="000000" w:themeColor="text1"/>
+              </w:rPr>
+              <w:t>.</w:t>
             </w:r>
           </w:p>
           <w:p>
@@ -40159,7 +40667,13 @@
               <w:rPr>
                 <w:color w:val="000000" w:themeColor="text1"/>
               </w:rPr>
-              <w:t>Average activation score.</w:t>
+              <w:t>Nilai rata-rata aktivasi</w:t>
+            </w:r>
+            <w:r>
+              <w:rPr>
+                <w:color w:val="000000" w:themeColor="text1"/>
+              </w:rPr>
+              <w:t>.</w:t>
             </w:r>
           </w:p>
         </w:tc>
@@ -40207,22 +40721,27 @@
           </w:p>
           <w:p>
             <w:pPr>
-              <w:pStyle w:val="description"/>
-              <w:shd w:val="clear" w:color="auto" w:fill="FFFFFF"/>
-              <w:spacing w:before="0" w:beforeAutospacing="0" w:after="0" w:afterAutospacing="0"/>
-              <w:rPr>
-                <w:i/>
-                <w:iCs/>
-                <w:color w:val="000000" w:themeColor="text1"/>
-              </w:rPr>
-            </w:pPr>
-            <w:r>
-              <w:rPr>
-                <w:i/>
-                <w:iCs/>
-                <w:color w:val="000000" w:themeColor="text1"/>
-              </w:rPr>
-              <w:t>Cues that relate to text complexity</w:t>
+              <w:spacing w:line="360" w:lineRule="auto"/>
+              <w:jc w:val="both"/>
+              <w:rPr>
+                <w:rFonts w:ascii="Times New Roman" w:cs="Times New Roman"/>
+                <w:bCs/>
+                <w:color w:val="000000" w:themeColor="text1"/>
+                <w:sz w:val="24"/>
+                <w:szCs w:val="24"/>
+                <w:lang w:val="en-US"/>
+              </w:rPr>
+            </w:pPr>
+            <w:r>
+              <w:rPr>
+                <w:rFonts w:ascii="Times New Roman" w:cs="Times New Roman"/>
+                <w:bCs/>
+                <w:color w:val="000000" w:themeColor="text1"/>
+                <w:sz w:val="24"/>
+                <w:szCs w:val="24"/>
+                <w:lang w:val="en-US"/>
+              </w:rPr>
+              <w:t>Fitur kompleksitas teks.</w:t>
             </w:r>
           </w:p>
           <w:p>
@@ -40258,7 +40777,7 @@
               <w:rPr>
                 <w:color w:val="000000" w:themeColor="text1"/>
               </w:rPr>
-              <w:t>Total number of characters minues spaces and punctuation divided by total number of words</w:t>
+              <w:t>Jumlah karakter dikurang spasi dan tanda baca dibagi dengan jumlah seluruh kata</w:t>
             </w:r>
           </w:p>
           <w:p>
@@ -40294,7 +40813,7 @@
               <w:rPr>
                 <w:color w:val="000000" w:themeColor="text1"/>
               </w:rPr>
-              <w:t>Total number of sentences divided by total number of words</w:t>
+              <w:t>Jumlah seluruh kalimat dibagi jumlah seluruh kata</w:t>
             </w:r>
           </w:p>
           <w:p>
@@ -40330,7 +40849,7 @@
               <w:rPr>
                 <w:color w:val="000000" w:themeColor="text1"/>
               </w:rPr>
-              <w:t>Count of the total number of syllables</w:t>
+              <w:t>Jumlah suku kata</w:t>
             </w:r>
           </w:p>
           <w:p>
@@ -40366,7 +40885,7 @@
               <w:rPr>
                 <w:color w:val="000000" w:themeColor="text1"/>
               </w:rPr>
-              <w:t>Total number of syllables divided by total number of words</w:t>
+              <w:t>Jumlah suku kata dibagi jumlah seluruh kata</w:t>
             </w:r>
           </w:p>
           <w:p>
@@ -40402,7 +40921,7 @@
               <w:rPr>
                 <w:color w:val="000000" w:themeColor="text1"/>
               </w:rPr>
-              <w:t>Total number of words with three or more syllables.</w:t>
+              <w:t>Jumlah kata-kata dengan lebih dari 3 suku kata</w:t>
             </w:r>
           </w:p>
           <w:p>
@@ -40438,7 +40957,7 @@
               <w:rPr>
                 <w:color w:val="000000" w:themeColor="text1"/>
               </w:rPr>
-              <w:t>Total number of words with three or more syllables divided by total number of words.</w:t>
+              <w:t>Jumlah kata-kata dengan lebih dari 3 suku kata dibagi jumlah seluruh kata</w:t>
             </w:r>
           </w:p>
           <w:p>
@@ -40474,7 +40993,7 @@
               <w:rPr>
                 <w:color w:val="000000" w:themeColor="text1"/>
               </w:rPr>
-              <w:t>Total number of words with six or more characters.</w:t>
+              <w:t>Jumlah kata yang terdiri lebih dari 6 karakter</w:t>
             </w:r>
           </w:p>
           <w:p>
@@ -40510,7 +41029,19 @@
               <w:rPr>
                 <w:color w:val="000000" w:themeColor="text1"/>
               </w:rPr>
-              <w:t>Total number of words with six or more characters divided by total number of words.</w:t>
+              <w:t>Jumlah kata yang terdiri lebih dari 6 karakter</w:t>
+            </w:r>
+            <w:r>
+              <w:rPr>
+                <w:color w:val="000000" w:themeColor="text1"/>
+              </w:rPr>
+              <w:t xml:space="preserve"> dibagi jumlah seluruh kata</w:t>
+            </w:r>
+            <w:r>
+              <w:rPr>
+                <w:color w:val="000000" w:themeColor="text1"/>
+              </w:rPr>
+              <w:t>.</w:t>
             </w:r>
           </w:p>
           <w:p>
@@ -40546,7 +41077,25 @@
               <w:rPr>
                 <w:color w:val="000000" w:themeColor="text1"/>
               </w:rPr>
-              <w:t>Total number of words with seven or more characters.</w:t>
+              <w:t>Jumla</w:t>
+            </w:r>
+            <w:r>
+              <w:rPr>
+                <w:color w:val="000000" w:themeColor="text1"/>
+              </w:rPr>
+              <w:t>h kata yang terdiri lebih dari 7</w:t>
+            </w:r>
+            <w:r>
+              <w:rPr>
+                <w:color w:val="000000" w:themeColor="text1"/>
+              </w:rPr>
+              <w:t xml:space="preserve"> karakter</w:t>
+            </w:r>
+            <w:r>
+              <w:rPr>
+                <w:color w:val="000000" w:themeColor="text1"/>
+              </w:rPr>
+              <w:t>.</w:t>
             </w:r>
           </w:p>
           <w:p>
@@ -40582,14 +41131,31 @@
               <w:rPr>
                 <w:color w:val="000000" w:themeColor="text1"/>
               </w:rPr>
-              <w:t xml:space="preserve">Total number of words with seven or more </w:t>
-            </w:r>
-            <w:r>
-              <w:rPr>
-                <w:color w:val="000000" w:themeColor="text1"/>
-              </w:rPr>
-              <w:lastRenderedPageBreak/>
-              <w:t>characters divided by total number of words.</w:t>
+              <w:t>Jumla</w:t>
+            </w:r>
+            <w:r>
+              <w:rPr>
+                <w:color w:val="000000" w:themeColor="text1"/>
+              </w:rPr>
+              <w:t>h kata yang terdiri lebih dari 7</w:t>
+            </w:r>
+            <w:r>
+              <w:rPr>
+                <w:color w:val="000000" w:themeColor="text1"/>
+              </w:rPr>
+              <w:t xml:space="preserve"> karakter</w:t>
+            </w:r>
+            <w:r>
+              <w:rPr>
+                <w:color w:val="000000" w:themeColor="text1"/>
+              </w:rPr>
+              <w:t xml:space="preserve"> dibagi jumlah seluruh kata</w:t>
+            </w:r>
+            <w:r>
+              <w:rPr>
+                <w:color w:val="000000" w:themeColor="text1"/>
+              </w:rPr>
+              <w:t>.</w:t>
             </w:r>
           </w:p>
           <w:p>
@@ -40625,7 +41191,7 @@
               <w:rPr>
                 <w:color w:val="000000" w:themeColor="text1"/>
               </w:rPr>
-              <w:t>The length of a Set of all the words divided by the total number of words.</w:t>
+              <w:t>Panjang sebuah set dari semua kata dibagi jumlah seluruh kata</w:t>
             </w:r>
           </w:p>
           <w:p>
@@ -40661,8 +41227,66 @@
               <w:rPr>
                 <w:color w:val="000000" w:themeColor="text1"/>
               </w:rPr>
-              <w:t>Number of three syllable words + number of commas + number of conjunctions + number of singular and mass nouns + number of plural nouns + average sentance length all divided by the number of words.</w:t>
-            </w:r>
+              <w:t>Jumlah kata 3 suku kata</w:t>
+            </w:r>
+            <w:r>
+              <w:rPr>
+                <w:color w:val="000000" w:themeColor="text1"/>
+              </w:rPr>
+              <w:t xml:space="preserve"> + </w:t>
+            </w:r>
+            <w:r>
+              <w:rPr>
+                <w:color w:val="000000" w:themeColor="text1"/>
+              </w:rPr>
+              <w:t xml:space="preserve">jumlah koma </w:t>
+            </w:r>
+            <w:r>
+              <w:rPr>
+                <w:color w:val="000000" w:themeColor="text1"/>
+              </w:rPr>
+              <w:t xml:space="preserve">+ </w:t>
+            </w:r>
+            <w:r>
+              <w:rPr>
+                <w:color w:val="000000" w:themeColor="text1"/>
+              </w:rPr>
+              <w:t>jumlah kata sambung + jumlah  kata benda tunggal + jumlah kata benda jamak + rata</w:t>
+            </w:r>
+            <w:r>
+              <w:rPr>
+                <w:color w:val="000000" w:themeColor="text1"/>
+              </w:rPr>
+              <w:t>-</w:t>
+            </w:r>
+            <w:r>
+              <w:rPr>
+                <w:color w:val="000000" w:themeColor="text1"/>
+              </w:rPr>
+              <w:t xml:space="preserve">rata panjang kalimat dibagi </w:t>
+            </w:r>
+            <w:r>
+              <w:rPr>
+                <w:color w:val="000000" w:themeColor="text1"/>
+              </w:rPr>
+              <w:t xml:space="preserve">jumlah </w:t>
+            </w:r>
+            <w:r>
+              <w:rPr>
+                <w:color w:val="000000" w:themeColor="text1"/>
+              </w:rPr>
+              <w:t>seluruh kata</w:t>
+            </w:r>
+          </w:p>
+          <w:p>
+            <w:pPr>
+              <w:pStyle w:val="analysisdescription"/>
+              <w:shd w:val="clear" w:color="auto" w:fill="FFFFFF"/>
+              <w:spacing w:before="0" w:beforeAutospacing="0" w:after="0" w:afterAutospacing="0"/>
+              <w:rPr>
+                <w:color w:val="000000" w:themeColor="text1"/>
+              </w:rPr>
+            </w:pPr>
           </w:p>
         </w:tc>
       </w:tr>
@@ -40714,22 +41338,28 @@
           </w:p>
           <w:p>
             <w:pPr>
-              <w:pStyle w:val="description"/>
-              <w:shd w:val="clear" w:color="auto" w:fill="FFFFFF"/>
-              <w:spacing w:before="0" w:beforeAutospacing="0" w:after="0" w:afterAutospacing="0"/>
-              <w:rPr>
-                <w:i/>
-                <w:iCs/>
-                <w:color w:val="000000" w:themeColor="text1"/>
-              </w:rPr>
-            </w:pPr>
-            <w:r>
-              <w:rPr>
-                <w:i/>
-                <w:iCs/>
-                <w:color w:val="000000" w:themeColor="text1"/>
-              </w:rPr>
-              <w:t>Cues that relate to a speaking or writing style</w:t>
+              <w:pStyle w:val="ListParagraph"/>
+              <w:ind w:left="0"/>
+              <w:jc w:val="both"/>
+              <w:rPr>
+                <w:rFonts w:ascii="Times New Roman" w:cs="Times New Roman"/>
+                <w:bCs/>
+                <w:color w:val="000000" w:themeColor="text1"/>
+                <w:sz w:val="24"/>
+                <w:szCs w:val="24"/>
+                <w:lang w:val="en-US"/>
+              </w:rPr>
+            </w:pPr>
+            <w:r>
+              <w:rPr>
+                <w:rFonts w:ascii="Times New Roman" w:cs="Times New Roman"/>
+                <w:bCs/>
+                <w:color w:val="000000" w:themeColor="text1"/>
+                <w:sz w:val="24"/>
+                <w:szCs w:val="24"/>
+                <w:lang w:val="en-US"/>
+              </w:rPr>
+              <w:t>Fitur yang berhubungan dengan cara menulis atau berbicara.</w:t>
             </w:r>
           </w:p>
           <w:p>
@@ -40765,7 +41395,7 @@
               <w:rPr>
                 <w:color w:val="000000" w:themeColor="text1"/>
               </w:rPr>
-              <w:t>Total number of verbs that indicate hedging</w:t>
+              <w:t>Jumlah kata kerja yang menunjukkan penghindaran</w:t>
             </w:r>
           </w:p>
           <w:p>
@@ -40801,7 +41431,19 @@
               <w:rPr>
                 <w:color w:val="000000" w:themeColor="text1"/>
               </w:rPr>
-              <w:t>Total number of conjunctions that indicate hedging</w:t>
+              <w:t xml:space="preserve">Jumlah kata </w:t>
+            </w:r>
+            <w:r>
+              <w:rPr>
+                <w:color w:val="000000" w:themeColor="text1"/>
+              </w:rPr>
+              <w:t>hubung</w:t>
+            </w:r>
+            <w:r>
+              <w:rPr>
+                <w:color w:val="000000" w:themeColor="text1"/>
+              </w:rPr>
+              <w:t xml:space="preserve"> yang menunjukkan penghindaran</w:t>
             </w:r>
           </w:p>
           <w:p>
@@ -40837,7 +41479,19 @@
               <w:rPr>
                 <w:color w:val="000000" w:themeColor="text1"/>
               </w:rPr>
-              <w:t>Total number of adjectives that indicate hedging</w:t>
+              <w:t xml:space="preserve">Jumlah kata </w:t>
+            </w:r>
+            <w:r>
+              <w:rPr>
+                <w:color w:val="000000" w:themeColor="text1"/>
+              </w:rPr>
+              <w:t>sifat</w:t>
+            </w:r>
+            <w:r>
+              <w:rPr>
+                <w:color w:val="000000" w:themeColor="text1"/>
+              </w:rPr>
+              <w:t xml:space="preserve"> yang menunjukkan penghindaran</w:t>
             </w:r>
           </w:p>
           <w:p>
@@ -40873,7 +41527,19 @@
               <w:rPr>
                 <w:color w:val="000000" w:themeColor="text1"/>
               </w:rPr>
-              <w:t>Total number of modal verbs that indicate hedging</w:t>
+              <w:t xml:space="preserve">Jumlah kata </w:t>
+            </w:r>
+            <w:r>
+              <w:rPr>
+                <w:color w:val="000000" w:themeColor="text1"/>
+              </w:rPr>
+              <w:t>bantu</w:t>
+            </w:r>
+            <w:r>
+              <w:rPr>
+                <w:color w:val="000000" w:themeColor="text1"/>
+              </w:rPr>
+              <w:t xml:space="preserve"> yang menunjukkan penghindaran</w:t>
             </w:r>
           </w:p>
           <w:p>
@@ -40909,7 +41575,19 @@
               <w:rPr>
                 <w:color w:val="000000" w:themeColor="text1"/>
               </w:rPr>
-              <w:t>Total number of words that indicate hedging</w:t>
+              <w:t>J</w:t>
+            </w:r>
+            <w:r>
+              <w:rPr>
+                <w:color w:val="000000" w:themeColor="text1"/>
+              </w:rPr>
+              <w:t xml:space="preserve">umlah semua kata </w:t>
+            </w:r>
+            <w:r>
+              <w:rPr>
+                <w:color w:val="000000" w:themeColor="text1"/>
+              </w:rPr>
+              <w:t>yang menunjukkan penghindaran</w:t>
             </w:r>
           </w:p>
           <w:p>
@@ -40945,7 +41623,7 @@
               <w:rPr>
                 <w:color w:val="000000" w:themeColor="text1"/>
               </w:rPr>
-              <w:t>The total number of disfluencies</w:t>
+              <w:t>Jumlah kata yang menunjukkan kegagapan</w:t>
             </w:r>
           </w:p>
           <w:p>
@@ -40981,7 +41659,7 @@
               <w:rPr>
                 <w:color w:val="000000" w:themeColor="text1"/>
               </w:rPr>
-              <w:t>The rate at which disfluencies appear</w:t>
+              <w:t>Rasio kata kegagapan</w:t>
             </w:r>
           </w:p>
           <w:p>
@@ -41017,7 +41695,7 @@
               <w:rPr>
                 <w:color w:val="000000" w:themeColor="text1"/>
               </w:rPr>
-              <w:t>Total number of interjections</w:t>
+              <w:t>Jumlah kata seru</w:t>
             </w:r>
           </w:p>
           <w:p>
@@ -41053,7 +41731,7 @@
               <w:rPr>
                 <w:color w:val="000000" w:themeColor="text1"/>
               </w:rPr>
-              <w:t>The ratio of total interjections to the total number of words</w:t>
+              <w:t>Jumlah kata seru dibagi jumlah seluruh kata</w:t>
             </w:r>
           </w:p>
           <w:p>
@@ -41089,7 +41767,7 @@
               <w:rPr>
                 <w:color w:val="000000" w:themeColor="text1"/>
               </w:rPr>
-              <w:t>The number of speculative words</w:t>
+              <w:t>Jumlah kata spekulatif</w:t>
             </w:r>
           </w:p>
           <w:p>
@@ -41125,8 +41803,7 @@
               <w:rPr>
                 <w:color w:val="000000" w:themeColor="text1"/>
               </w:rPr>
-              <w:lastRenderedPageBreak/>
-              <w:t>The ratio of speculative words to total words</w:t>
+              <w:t>Rasio jumlah kata spekulatif</w:t>
             </w:r>
           </w:p>
           <w:p>
@@ -41162,7 +41839,7 @@
               <w:rPr>
                 <w:color w:val="000000" w:themeColor="text1"/>
               </w:rPr>
-              <w:t>Total number of adverbs and adjectives divided by the total number of nouns and verbs</w:t>
+              <w:t>Jumlah kata keterangan dan kata sifat dibagi dengan jumlah kata benda dan kata kerja</w:t>
             </w:r>
           </w:p>
           <w:p>
@@ -41198,7 +41875,7 @@
               <w:rPr>
                 <w:color w:val="000000" w:themeColor="text1"/>
               </w:rPr>
-              <w:t>Total number of phrases indicating ignorance</w:t>
+              <w:t>Jumlah frasa ketidakpedulian</w:t>
             </w:r>
           </w:p>
           <w:p>
@@ -41234,18 +41911,8 @@
               <w:rPr>
                 <w:color w:val="000000" w:themeColor="text1"/>
               </w:rPr>
-              <w:t>Total number of phrases indicating ignorance divided by the total number of words</w:t>
-            </w:r>
-          </w:p>
-          <w:p>
-            <w:pPr>
-              <w:pStyle w:val="analysisdescription"/>
-              <w:shd w:val="clear" w:color="auto" w:fill="FFFFFF"/>
-              <w:spacing w:before="0" w:beforeAutospacing="0" w:after="0" w:afterAutospacing="0"/>
-              <w:rPr>
-                <w:color w:val="000000" w:themeColor="text1"/>
-              </w:rPr>
-            </w:pPr>
+              <w:t xml:space="preserve">Rasio jumlah frasa ketidakpedulian </w:t>
+            </w:r>
           </w:p>
           <w:p>
             <w:pPr>
@@ -41280,7 +41947,7 @@
               <w:rPr>
                 <w:color w:val="000000" w:themeColor="text1"/>
               </w:rPr>
-              <w:t>Total number of sentences divided by the total number of punctuation marks</w:t>
+              <w:t>Jumlah kalimat dibagi jumlah tanda baca</w:t>
             </w:r>
           </w:p>
           <w:p>
@@ -41316,7 +41983,7 @@
               <w:rPr>
                 <w:color w:val="000000" w:themeColor="text1"/>
               </w:rPr>
-              <w:t>Total number of question marks</w:t>
+              <w:t>Jumlah tanda tanya</w:t>
             </w:r>
           </w:p>
           <w:p>
@@ -41352,7 +42019,7 @@
               <w:rPr>
                 <w:color w:val="000000" w:themeColor="text1"/>
               </w:rPr>
-              <w:t>Total number of question marks divided by the total number of sentences</w:t>
+              <w:t>Jumlah tanda tanya dibagi jumlah seluruh kata</w:t>
             </w:r>
           </w:p>
           <w:p>
@@ -41388,7 +42055,19 @@
               <w:rPr>
                 <w:color w:val="000000" w:themeColor="text1"/>
               </w:rPr>
-              <w:t>A combination of indefinites, demonstratives, hedgind words, uncertainty words, and the Loughran and McDonald (2011) uncertainty and weak modal dictionaries.</w:t>
+              <w:t>Kombinasi</w:t>
+            </w:r>
+            <w:r>
+              <w:rPr>
+                <w:color w:val="000000" w:themeColor="text1"/>
+              </w:rPr>
+              <w:t xml:space="preserve"> </w:t>
+            </w:r>
+            <w:r>
+              <w:rPr>
+                <w:color w:val="000000" w:themeColor="text1"/>
+              </w:rPr>
+              <w:t>kata tak terbatas, kata demonstratif, kata lindung, kata ketidakpastian, dan ketidakpastian Loughran dan McDonald (2011) dan kamus kata bantu</w:t>
             </w:r>
           </w:p>
         </w:tc>
@@ -41436,22 +42115,52 @@
           </w:p>
           <w:p>
             <w:pPr>
-              <w:pStyle w:val="description"/>
-              <w:shd w:val="clear" w:color="auto" w:fill="FFFFFF"/>
-              <w:spacing w:before="0" w:beforeAutospacing="0" w:after="0" w:afterAutospacing="0"/>
-              <w:rPr>
+              <w:pStyle w:val="ListParagraph"/>
+              <w:ind w:left="40"/>
+              <w:jc w:val="both"/>
+              <w:rPr>
+                <w:rFonts w:ascii="Times New Roman" w:cs="Times New Roman"/>
+                <w:bCs/>
                 <w:i/>
-                <w:iCs/>
-                <w:color w:val="000000" w:themeColor="text1"/>
-              </w:rPr>
-            </w:pPr>
-            <w:r>
-              <w:rPr>
+                <w:color w:val="000000" w:themeColor="text1"/>
+                <w:sz w:val="24"/>
+                <w:szCs w:val="24"/>
+                <w:lang w:val="en-US"/>
+              </w:rPr>
+            </w:pPr>
+            <w:r>
+              <w:rPr>
+                <w:rFonts w:ascii="Times New Roman" w:cs="Times New Roman"/>
+                <w:bCs/>
+                <w:color w:val="000000" w:themeColor="text1"/>
+                <w:sz w:val="24"/>
+                <w:szCs w:val="24"/>
+                <w:lang w:val="en-US"/>
+              </w:rPr>
+              <w:t xml:space="preserve">Jumlah kata kerja </w:t>
+            </w:r>
+            <w:r>
+              <w:rPr>
+                <w:rFonts w:ascii="Times New Roman" w:cs="Times New Roman"/>
+                <w:bCs/>
+                <w:color w:val="000000" w:themeColor="text1"/>
+                <w:sz w:val="24"/>
+                <w:szCs w:val="24"/>
+                <w:lang w:val="en-US"/>
+              </w:rPr>
+              <w:t>untuk menunjukkan waktu kejadian suatu peristiwa</w:t>
+            </w:r>
+            <w:r>
+              <w:rPr>
+                <w:rFonts w:ascii="Times New Roman" w:cs="Times New Roman"/>
+                <w:bCs/>
                 <w:i/>
-                <w:iCs/>
-                <w:color w:val="000000" w:themeColor="text1"/>
-              </w:rPr>
-              <w:t>Counts of verbs of a specific tense</w:t>
+                <w:color w:val="000000" w:themeColor="text1"/>
+                <w:sz w:val="24"/>
+                <w:szCs w:val="24"/>
+                <w:lang w:val="en-US"/>
+              </w:rPr>
+              <w:t>.</w:t>
             </w:r>
           </w:p>
           <w:p>
@@ -41487,7 +42196,7 @@
               <w:rPr>
                 <w:color w:val="000000" w:themeColor="text1"/>
               </w:rPr>
-              <w:t>Total number of verbs in the past tense</w:t>
+              <w:t>Jumlah kata kerja di kejadian lampau</w:t>
             </w:r>
           </w:p>
           <w:p>
@@ -41523,7 +42232,7 @@
               <w:rPr>
                 <w:color w:val="000000" w:themeColor="text1"/>
               </w:rPr>
-              <w:t>Total number of verbs in the past tense divided by the total number of words</w:t>
+              <w:t>Jumlah kata kerja di kejadian lampau dibagi jumlah seluruh kata</w:t>
             </w:r>
           </w:p>
           <w:p>
@@ -41559,7 +42268,7 @@
               <w:rPr>
                 <w:color w:val="000000" w:themeColor="text1"/>
               </w:rPr>
-              <w:t>Total number of verbs in the present tense</w:t>
+              <w:t>Jumlah kata kerja di kejadiaan saat ini</w:t>
             </w:r>
           </w:p>
           <w:p>
@@ -41595,8 +42304,30 @@
               <w:rPr>
                 <w:color w:val="000000" w:themeColor="text1"/>
               </w:rPr>
-              <w:t>Total number of verbs in the present tense divided by the total number of words.</w:t>
-            </w:r>
+              <w:t xml:space="preserve">Jumlah kata kerja di kejadian </w:t>
+            </w:r>
+            <w:r>
+              <w:rPr>
+                <w:color w:val="000000" w:themeColor="text1"/>
+              </w:rPr>
+              <w:t>saat ini</w:t>
+            </w:r>
+            <w:r>
+              <w:rPr>
+                <w:color w:val="000000" w:themeColor="text1"/>
+              </w:rPr>
+              <w:t xml:space="preserve"> dibagi jumlah seluruh kata</w:t>
+            </w:r>
+          </w:p>
+          <w:p>
+            <w:pPr>
+              <w:pStyle w:val="analysisdescription"/>
+              <w:shd w:val="clear" w:color="auto" w:fill="FFFFFF"/>
+              <w:spacing w:before="0" w:beforeAutospacing="0" w:after="0" w:afterAutospacing="0"/>
+              <w:rPr>
+                <w:color w:val="000000" w:themeColor="text1"/>
+              </w:rPr>
+            </w:pPr>
           </w:p>
         </w:tc>
       </w:tr>
@@ -41648,22 +42379,75 @@
           </w:p>
           <w:p>
             <w:pPr>
-              <w:pStyle w:val="description"/>
-              <w:shd w:val="clear" w:color="auto" w:fill="FFFFFF"/>
-              <w:spacing w:before="0" w:beforeAutospacing="0" w:after="0" w:afterAutospacing="0"/>
-              <w:rPr>
+              <w:pStyle w:val="ListParagraph"/>
+              <w:ind w:left="0"/>
+              <w:jc w:val="both"/>
+              <w:rPr>
+                <w:rFonts w:ascii="Times New Roman" w:cs="Times New Roman"/>
+                <w:bCs/>
                 <w:i/>
-                <w:iCs/>
-                <w:color w:val="000000" w:themeColor="text1"/>
-              </w:rPr>
-            </w:pPr>
-            <w:r>
-              <w:rPr>
+                <w:color w:val="000000" w:themeColor="text1"/>
+                <w:sz w:val="24"/>
+                <w:szCs w:val="24"/>
+                <w:lang w:val="en-US"/>
+              </w:rPr>
+            </w:pPr>
+            <w:r>
+              <w:rPr>
+                <w:rFonts w:ascii="Times New Roman" w:cs="Times New Roman"/>
+                <w:bCs/>
                 <w:i/>
-                <w:iCs/>
-                <w:color w:val="000000" w:themeColor="text1"/>
-              </w:rPr>
-              <w:t>Calculates positivity, negativity, and objectivity based on Sentiwordnet</w:t>
+                <w:color w:val="000000" w:themeColor="text1"/>
+                <w:sz w:val="24"/>
+                <w:szCs w:val="24"/>
+                <w:lang w:val="en-US"/>
+              </w:rPr>
+              <w:t>Kalkulasi</w:t>
+            </w:r>
+            <w:r>
+              <w:rPr>
+                <w:rFonts w:ascii="Times New Roman" w:cs="Times New Roman"/>
+                <w:bCs/>
+                <w:i/>
+                <w:color w:val="000000" w:themeColor="text1"/>
+                <w:sz w:val="24"/>
+                <w:szCs w:val="24"/>
+              </w:rPr>
+              <w:t xml:space="preserve"> positivity, negativity, and objectivity </w:t>
+            </w:r>
+            <w:r>
+              <w:rPr>
+                <w:rFonts w:ascii="Times New Roman" w:cs="Times New Roman"/>
+                <w:bCs/>
+                <w:color w:val="000000" w:themeColor="text1"/>
+                <w:sz w:val="24"/>
+                <w:szCs w:val="24"/>
+                <w:lang w:val="en-US"/>
+              </w:rPr>
+              <w:t>berdasarkan</w:t>
+            </w:r>
+            <w:r>
+              <w:rPr>
+                <w:rFonts w:ascii="Times New Roman" w:cs="Times New Roman"/>
+                <w:bCs/>
+                <w:i/>
+                <w:color w:val="000000" w:themeColor="text1"/>
+                <w:sz w:val="24"/>
+                <w:szCs w:val="24"/>
+              </w:rPr>
+              <w:t xml:space="preserve"> Sentiwordnet</w:t>
+            </w:r>
+            <w:r>
+              <w:rPr>
+                <w:rFonts w:ascii="Times New Roman" w:cs="Times New Roman"/>
+                <w:bCs/>
+                <w:i/>
+                <w:color w:val="000000" w:themeColor="text1"/>
+                <w:sz w:val="24"/>
+                <w:szCs w:val="24"/>
+                <w:lang w:val="en-US"/>
+              </w:rPr>
+              <w:t>.</w:t>
             </w:r>
           </w:p>
           <w:p>
@@ -41699,7 +42483,37 @@
               <w:rPr>
                 <w:color w:val="000000" w:themeColor="text1"/>
               </w:rPr>
-              <w:t>Average positivity scored based on Sentiwordnet</w:t>
+              <w:t>Rata-rata nilai</w:t>
+            </w:r>
+            <w:r>
+              <w:rPr>
+                <w:color w:val="000000" w:themeColor="text1"/>
+              </w:rPr>
+              <w:t xml:space="preserve"> </w:t>
+            </w:r>
+            <w:r>
+              <w:rPr>
+                <w:color w:val="000000" w:themeColor="text1"/>
+              </w:rPr>
+              <w:t>positif</w:t>
+            </w:r>
+            <w:r>
+              <w:rPr>
+                <w:color w:val="000000" w:themeColor="text1"/>
+              </w:rPr>
+              <w:t xml:space="preserve"> </w:t>
+            </w:r>
+            <w:r>
+              <w:rPr>
+                <w:color w:val="000000" w:themeColor="text1"/>
+              </w:rPr>
+              <w:t>berdasarkan</w:t>
+            </w:r>
+            <w:r>
+              <w:rPr>
+                <w:color w:val="000000" w:themeColor="text1"/>
+              </w:rPr>
+              <w:t xml:space="preserve"> Sentiwordnet</w:t>
             </w:r>
           </w:p>
           <w:p>
@@ -41735,7 +42549,37 @@
               <w:rPr>
                 <w:color w:val="000000" w:themeColor="text1"/>
               </w:rPr>
-              <w:t>Average negativity scored based on Sentiwordnet</w:t>
+              <w:t>Rata-rata nilai</w:t>
+            </w:r>
+            <w:r>
+              <w:rPr>
+                <w:color w:val="000000" w:themeColor="text1"/>
+              </w:rPr>
+              <w:t xml:space="preserve"> </w:t>
+            </w:r>
+            <w:r>
+              <w:rPr>
+                <w:color w:val="000000" w:themeColor="text1"/>
+              </w:rPr>
+              <w:t>negatif</w:t>
+            </w:r>
+            <w:r>
+              <w:rPr>
+                <w:color w:val="000000" w:themeColor="text1"/>
+              </w:rPr>
+              <w:t xml:space="preserve"> </w:t>
+            </w:r>
+            <w:r>
+              <w:rPr>
+                <w:color w:val="000000" w:themeColor="text1"/>
+              </w:rPr>
+              <w:t>berdasarkan</w:t>
+            </w:r>
+            <w:r>
+              <w:rPr>
+                <w:color w:val="000000" w:themeColor="text1"/>
+              </w:rPr>
+              <w:t xml:space="preserve"> Sentiwordnet</w:t>
             </w:r>
           </w:p>
           <w:p>
@@ -41771,8 +42615,48 @@
               <w:rPr>
                 <w:color w:val="000000" w:themeColor="text1"/>
               </w:rPr>
-              <w:t>Average objectivity scored based on Sentiwordnet</w:t>
-            </w:r>
+              <w:t>Rata-rata nilai</w:t>
+            </w:r>
+            <w:r>
+              <w:rPr>
+                <w:color w:val="000000" w:themeColor="text1"/>
+              </w:rPr>
+              <w:t xml:space="preserve"> </w:t>
+            </w:r>
+            <w:r>
+              <w:rPr>
+                <w:color w:val="000000" w:themeColor="text1"/>
+              </w:rPr>
+              <w:t>objektifitas</w:t>
+            </w:r>
+            <w:r>
+              <w:rPr>
+                <w:color w:val="000000" w:themeColor="text1"/>
+              </w:rPr>
+              <w:t xml:space="preserve"> </w:t>
+            </w:r>
+            <w:r>
+              <w:rPr>
+                <w:color w:val="000000" w:themeColor="text1"/>
+              </w:rPr>
+              <w:t>berdasarkan</w:t>
+            </w:r>
+            <w:r>
+              <w:rPr>
+                <w:color w:val="000000" w:themeColor="text1"/>
+              </w:rPr>
+              <w:t xml:space="preserve"> Sentiwordnet</w:t>
+            </w:r>
+          </w:p>
+          <w:p>
+            <w:pPr>
+              <w:pStyle w:val="analysisdescription"/>
+              <w:shd w:val="clear" w:color="auto" w:fill="FFFFFF"/>
+              <w:spacing w:before="0" w:beforeAutospacing="0" w:after="0" w:afterAutospacing="0"/>
+              <w:rPr>
+                <w:color w:val="000000" w:themeColor="text1"/>
+              </w:rPr>
+            </w:pPr>
           </w:p>
         </w:tc>
         <w:tc>
@@ -41819,22 +42703,59 @@
           </w:p>
           <w:p>
             <w:pPr>
-              <w:pStyle w:val="description"/>
-              <w:shd w:val="clear" w:color="auto" w:fill="FFFFFF"/>
-              <w:spacing w:before="0" w:beforeAutospacing="0" w:after="0" w:afterAutospacing="0"/>
-              <w:rPr>
+              <w:spacing w:line="360" w:lineRule="auto"/>
+              <w:jc w:val="both"/>
+              <w:rPr>
+                <w:rFonts w:ascii="Times New Roman" w:cs="Times New Roman"/>
+                <w:bCs/>
+                <w:color w:val="000000" w:themeColor="text1"/>
+                <w:sz w:val="24"/>
+                <w:szCs w:val="24"/>
+                <w:lang w:val="en-US"/>
+              </w:rPr>
+            </w:pPr>
+            <w:r>
+              <w:rPr>
+                <w:rFonts w:ascii="Times New Roman" w:cs="Times New Roman"/>
+                <w:bCs/>
+                <w:color w:val="000000" w:themeColor="text1"/>
+                <w:sz w:val="24"/>
+                <w:szCs w:val="24"/>
+                <w:lang w:val="en-US"/>
+              </w:rPr>
+              <w:t>Fitur yang memberikan hasil</w:t>
+            </w:r>
+            <w:r>
+              <w:rPr>
+                <w:rFonts w:ascii="Times New Roman" w:cs="Times New Roman"/>
+                <w:bCs/>
+                <w:color w:val="000000" w:themeColor="text1"/>
+                <w:sz w:val="24"/>
+                <w:szCs w:val="24"/>
+              </w:rPr>
+              <w:t xml:space="preserve"> </w:t>
+            </w:r>
+            <w:r>
+              <w:rPr>
+                <w:rFonts w:ascii="Times New Roman" w:cs="Times New Roman"/>
+                <w:bCs/>
                 <w:i/>
-                <w:iCs/>
-                <w:color w:val="000000" w:themeColor="text1"/>
-              </w:rPr>
-            </w:pPr>
-            <w:r>
-              <w:rPr>
-                <w:i/>
-                <w:iCs/>
-                <w:color w:val="000000" w:themeColor="text1"/>
-              </w:rPr>
-              <w:t>Cues that return readability scores; readability scores should be calculated for text passages at least 100 words long</w:t>
+                <w:color w:val="000000" w:themeColor="text1"/>
+                <w:sz w:val="24"/>
+                <w:szCs w:val="24"/>
+              </w:rPr>
+              <w:t>readability</w:t>
+            </w:r>
+            <w:r>
+              <w:rPr>
+                <w:rFonts w:ascii="Times New Roman" w:cs="Times New Roman"/>
+                <w:bCs/>
+                <w:color w:val="000000" w:themeColor="text1"/>
+                <w:sz w:val="24"/>
+                <w:szCs w:val="24"/>
+                <w:lang w:val="en-US"/>
+              </w:rPr>
+              <w:t>.</w:t>
             </w:r>
           </w:p>
           <w:p>
@@ -41870,7 +42791,7 @@
               <w:rPr>
                 <w:color w:val="000000" w:themeColor="text1"/>
               </w:rPr>
-              <w:t>ARI reading index score</w:t>
+              <w:t>Skor indeks membaca ARI</w:t>
             </w:r>
           </w:p>
           <w:p>
@@ -41906,7 +42827,13 @@
               <w:rPr>
                 <w:color w:val="000000" w:themeColor="text1"/>
               </w:rPr>
-              <w:t>FRE reading index score</w:t>
+              <w:t xml:space="preserve">Skor indeks membaca </w:t>
+            </w:r>
+            <w:r>
+              <w:rPr>
+                <w:color w:val="000000" w:themeColor="text1"/>
+              </w:rPr>
+              <w:t xml:space="preserve">FRE </w:t>
             </w:r>
           </w:p>
           <w:p>
@@ -41942,7 +42869,13 @@
               <w:rPr>
                 <w:color w:val="000000" w:themeColor="text1"/>
               </w:rPr>
-              <w:t>FKGL reading index score</w:t>
+              <w:t xml:space="preserve">Skor indeks membaca </w:t>
+            </w:r>
+            <w:r>
+              <w:rPr>
+                <w:color w:val="000000" w:themeColor="text1"/>
+              </w:rPr>
+              <w:t xml:space="preserve">FKGL </w:t>
             </w:r>
           </w:p>
           <w:p>
@@ -41978,8 +42911,13 @@
               <w:rPr>
                 <w:color w:val="000000" w:themeColor="text1"/>
               </w:rPr>
-              <w:lastRenderedPageBreak/>
-              <w:t>CLI reading index score</w:t>
+              <w:t xml:space="preserve">Skor indeks membaca </w:t>
+            </w:r>
+            <w:r>
+              <w:rPr>
+                <w:color w:val="000000" w:themeColor="text1"/>
+              </w:rPr>
+              <w:t xml:space="preserve">CLI </w:t>
             </w:r>
           </w:p>
           <w:p>
@@ -42015,7 +42953,13 @@
               <w:rPr>
                 <w:color w:val="000000" w:themeColor="text1"/>
               </w:rPr>
-              <w:t>LWRF reading index score</w:t>
+              <w:t xml:space="preserve">Skor indeks membaca </w:t>
+            </w:r>
+            <w:r>
+              <w:rPr>
+                <w:color w:val="000000" w:themeColor="text1"/>
+              </w:rPr>
+              <w:t xml:space="preserve">LWRF </w:t>
             </w:r>
           </w:p>
           <w:p>
@@ -42051,7 +42995,13 @@
               <w:rPr>
                 <w:color w:val="000000" w:themeColor="text1"/>
               </w:rPr>
-              <w:t>FOG reading index score</w:t>
+              <w:t xml:space="preserve">Skor indeks membaca </w:t>
+            </w:r>
+            <w:r>
+              <w:rPr>
+                <w:color w:val="000000" w:themeColor="text1"/>
+              </w:rPr>
+              <w:t xml:space="preserve">FOG </w:t>
             </w:r>
           </w:p>
           <w:p>
@@ -42087,7 +43037,13 @@
               <w:rPr>
                 <w:color w:val="000000" w:themeColor="text1"/>
               </w:rPr>
-              <w:t>SMOG reading index score</w:t>
+              <w:t xml:space="preserve">Skor indeks membaca </w:t>
+            </w:r>
+            <w:r>
+              <w:rPr>
+                <w:color w:val="000000" w:themeColor="text1"/>
+              </w:rPr>
+              <w:t xml:space="preserve">SMOG </w:t>
             </w:r>
           </w:p>
           <w:p>
@@ -42123,7 +43079,13 @@
               <w:rPr>
                 <w:color w:val="000000" w:themeColor="text1"/>
               </w:rPr>
-              <w:t>DALE reading index score</w:t>
+              <w:t xml:space="preserve">Skor indeks membaca </w:t>
+            </w:r>
+            <w:r>
+              <w:rPr>
+                <w:color w:val="000000" w:themeColor="text1"/>
+              </w:rPr>
+              <w:t xml:space="preserve">DALE </w:t>
             </w:r>
           </w:p>
           <w:p>
@@ -42159,7 +43121,13 @@
               <w:rPr>
                 <w:color w:val="000000" w:themeColor="text1"/>
               </w:rPr>
-              <w:t>LIX reading index score</w:t>
+              <w:t xml:space="preserve">Skor indeks membaca </w:t>
+            </w:r>
+            <w:r>
+              <w:rPr>
+                <w:color w:val="000000" w:themeColor="text1"/>
+              </w:rPr>
+              <w:t xml:space="preserve">LIX </w:t>
             </w:r>
           </w:p>
           <w:p>
@@ -42195,7 +43163,13 @@
               <w:rPr>
                 <w:color w:val="000000" w:themeColor="text1"/>
               </w:rPr>
-              <w:t>RIX reading index score</w:t>
+              <w:t xml:space="preserve">Skor indeks membaca </w:t>
+            </w:r>
+            <w:r>
+              <w:rPr>
+                <w:color w:val="000000" w:themeColor="text1"/>
+              </w:rPr>
+              <w:t xml:space="preserve">RIX </w:t>
             </w:r>
           </w:p>
           <w:p>
@@ -42231,7 +43205,14 @@
               <w:rPr>
                 <w:color w:val="000000" w:themeColor="text1"/>
               </w:rPr>
-              <w:t>FRY reading index score</w:t>
+              <w:lastRenderedPageBreak/>
+              <w:t xml:space="preserve">Skor indeks membaca </w:t>
+            </w:r>
+            <w:r>
+              <w:rPr>
+                <w:color w:val="000000" w:themeColor="text1"/>
+              </w:rPr>
+              <w:t xml:space="preserve">FRY </w:t>
             </w:r>
           </w:p>
         </w:tc>
@@ -42275,7 +43256,76 @@
           <w:szCs w:val="24"/>
           <w:lang w:val="en-US"/>
         </w:rPr>
-        <w:t>Untuk mengekstraksi nilai dari hasil fitur-fitur SPLICE di atas, peneliti menyiapkan code untuk meng-convert status dari user menjadi fitur SPLICE dengan API yang disediakan oleh SPLICE. Hasil dari fitur tersebut kemudian disimpan ke dalam file XML seperti pada Gambar 3.25 di bawah ini.</w:t>
+        <w:t xml:space="preserve">Untuk mengekstraksi nilai dari hasil fitur-fitur SPLICE di atas, peneliti menyiapkan </w:t>
+      </w:r>
+      <w:r>
+        <w:rPr>
+          <w:rFonts w:ascii="Times New Roman" w:cs="Times New Roman"/>
+          <w:bCs/>
+          <w:i/>
+          <w:color w:val="000000" w:themeColor="text1"/>
+          <w:sz w:val="24"/>
+          <w:szCs w:val="24"/>
+          <w:lang w:val="en-US"/>
+        </w:rPr>
+        <w:t>code</w:t>
+      </w:r>
+      <w:r>
+        <w:rPr>
+          <w:rFonts w:ascii="Times New Roman" w:cs="Times New Roman"/>
+          <w:bCs/>
+          <w:color w:val="000000" w:themeColor="text1"/>
+          <w:sz w:val="24"/>
+          <w:szCs w:val="24"/>
+          <w:lang w:val="en-US"/>
+        </w:rPr>
+        <w:t xml:space="preserve"> untuk meng-</w:t>
+      </w:r>
+      <w:r>
+        <w:rPr>
+          <w:rFonts w:ascii="Times New Roman" w:cs="Times New Roman"/>
+          <w:bCs/>
+          <w:i/>
+          <w:color w:val="000000" w:themeColor="text1"/>
+          <w:sz w:val="24"/>
+          <w:szCs w:val="24"/>
+          <w:lang w:val="en-US"/>
+        </w:rPr>
+        <w:t>convert</w:t>
+      </w:r>
+      <w:r>
+        <w:rPr>
+          <w:rFonts w:ascii="Times New Roman" w:cs="Times New Roman"/>
+          <w:bCs/>
+          <w:color w:val="000000" w:themeColor="text1"/>
+          <w:sz w:val="24"/>
+          <w:szCs w:val="24"/>
+          <w:lang w:val="en-US"/>
+        </w:rPr>
+        <w:t xml:space="preserve"> status dari user menjadi fitur SPLICE dengan API yang disediakan oleh SPLICE. Hasil dari fitur tersebut kemudian disimpan ke dalam </w:t>
+      </w:r>
+      <w:r>
+        <w:rPr>
+          <w:rFonts w:ascii="Times New Roman" w:cs="Times New Roman"/>
+          <w:bCs/>
+          <w:i/>
+          <w:color w:val="000000" w:themeColor="text1"/>
+          <w:sz w:val="24"/>
+          <w:szCs w:val="24"/>
+          <w:lang w:val="en-US"/>
+        </w:rPr>
+        <w:t>file</w:t>
+      </w:r>
+      <w:r>
+        <w:rPr>
+          <w:rFonts w:ascii="Times New Roman" w:cs="Times New Roman"/>
+          <w:bCs/>
+          <w:color w:val="000000" w:themeColor="text1"/>
+          <w:sz w:val="24"/>
+          <w:szCs w:val="24"/>
+          <w:lang w:val="en-US"/>
+        </w:rPr>
+        <w:t xml:space="preserve"> XML seperti pada Gambar 3.25 di bawah ini.</w:t>
       </w:r>
     </w:p>
     <w:p>
@@ -42319,7 +43369,7 @@
           <w:lang w:val="en-US"/>
         </w:rPr>
         <w:pict>
-          <v:shape id="_x0000_i1027" type="#_x0000_t75" style="width:410.9pt;height:1in">
+          <v:shape id="_x0000_i1027" type="#_x0000_t75" style="width:410.5pt;height:1in">
             <v:imagedata r:id="rId109" o:title="Untitled"/>
           </v:shape>
         </w:pict>
@@ -42533,18 +43583,7 @@
           <w:sz w:val="24"/>
           <w:szCs w:val="24"/>
         </w:rPr>
-        <w:t xml:space="preserve"> adalah suatu alat atau studi yang memetakan hubungan pengetahuan yang penting antar individu (Pryke, 2004). SNA dikembangkan untuk memahami hubungan –hubungan </w:t>
-      </w:r>
-      <w:r>
-        <w:rPr>
-          <w:rFonts w:ascii="Times New Roman" w:eastAsia="Times New Roman" w:cs="Times New Roman"/>
-          <w:bCs/>
-          <w:color w:val="000000" w:themeColor="text1"/>
-          <w:sz w:val="24"/>
-          <w:szCs w:val="24"/>
-        </w:rPr>
-        <w:lastRenderedPageBreak/>
-        <w:t>(</w:t>
+        <w:t xml:space="preserve"> adalah suatu alat atau studi yang memetakan hubungan pengetahuan yang penting antar individu (Pryke, 2004). SNA dikembangkan untuk memahami hubungan –hubungan (</w:t>
       </w:r>
       <w:r>
         <w:rPr>
@@ -42666,7 +43705,19 @@
           <w:szCs w:val="24"/>
           <w:lang w:val="en-US"/>
         </w:rPr>
-        <w:t xml:space="preserve">banding dari fitur lainnya sebagai konsiderasi untuk penelitian berikutnya. </w:t>
+        <w:t xml:space="preserve">banding dari fitur lainnya sebagai konsiderasi untuk penelitian </w:t>
+      </w:r>
+      <w:r>
+        <w:rPr>
+          <w:rFonts w:ascii="Times New Roman" w:eastAsia="Times New Roman" w:cs="Times New Roman"/>
+          <w:bCs/>
+          <w:color w:val="000000" w:themeColor="text1"/>
+          <w:sz w:val="24"/>
+          <w:szCs w:val="24"/>
+          <w:lang w:val="en-US"/>
+        </w:rPr>
+        <w:lastRenderedPageBreak/>
+        <w:t xml:space="preserve">berikutnya. </w:t>
       </w:r>
       <w:r>
         <w:rPr>
@@ -42955,7 +44006,7 @@
           <w:lang w:val="en-US"/>
         </w:rPr>
         <w:pict>
-          <v:shape id="_x0000_i1028" type="#_x0000_t75" style="width:484.15pt;height:78.2pt">
+          <v:shape id="_x0000_i1028" type="#_x0000_t75" style="width:483.45pt;height:77.6pt">
             <v:imagedata r:id="rId110" o:title="SNA example"/>
           </v:shape>
         </w:pict>
@@ -43052,10 +44103,7 @@
     </w:p>
     <w:p>
       <w:pPr>
-        <w:pStyle w:val="ListParagraph"/>
         <w:spacing w:after="0" w:line="360" w:lineRule="auto"/>
-        <w:ind w:left="1701"/>
-        <w:jc w:val="center"/>
         <w:rPr>
           <w:rFonts w:ascii="Times New Roman" w:eastAsia="Times New Roman" w:cs="Times New Roman"/>
           <w:bCs/>
@@ -43065,38 +44113,8 @@
           <w:lang w:val="en-US"/>
         </w:rPr>
       </w:pPr>
-    </w:p>
-    <w:p>
-      <w:pPr>
-        <w:pStyle w:val="ListParagraph"/>
-        <w:spacing w:after="0" w:line="360" w:lineRule="auto"/>
-        <w:ind w:left="1701"/>
-        <w:jc w:val="center"/>
-        <w:rPr>
-          <w:rFonts w:ascii="Times New Roman" w:eastAsia="Times New Roman" w:cs="Times New Roman"/>
-          <w:bCs/>
-          <w:color w:val="000000" w:themeColor="text1"/>
-          <w:sz w:val="24"/>
-          <w:szCs w:val="24"/>
-          <w:lang w:val="en-US"/>
-        </w:rPr>
-      </w:pPr>
-    </w:p>
-    <w:p>
-      <w:pPr>
-        <w:pStyle w:val="ListParagraph"/>
-        <w:spacing w:after="0" w:line="360" w:lineRule="auto"/>
-        <w:ind w:left="1701"/>
-        <w:jc w:val="center"/>
-        <w:rPr>
-          <w:rFonts w:ascii="Times New Roman" w:eastAsia="Times New Roman" w:cs="Times New Roman"/>
-          <w:bCs/>
-          <w:color w:val="000000" w:themeColor="text1"/>
-          <w:sz w:val="24"/>
-          <w:szCs w:val="24"/>
-          <w:lang w:val="en-US"/>
-        </w:rPr>
-      </w:pPr>
+      <w:bookmarkStart w:id="0" w:name="_GoBack"/>
+      <w:bookmarkEnd w:id="0"/>
     </w:p>
     <w:p>
       <w:pPr>
@@ -43126,7 +44144,6 @@
           <w:sz w:val="24"/>
           <w:szCs w:val="24"/>
         </w:rPr>
-        <w:lastRenderedPageBreak/>
         <w:t>Open Vocabulary</w:t>
       </w:r>
     </w:p>
@@ -43177,20 +44194,7 @@
           <w:szCs w:val="24"/>
           <w:lang w:val="en-US"/>
         </w:rPr>
-        <w:t>ini berbeda dengan fitur-fitur lainnya dimana semua nilai dari fitur di define di</w:t>
-      </w:r>
-      <w:bookmarkStart w:id="0" w:name="_GoBack"/>
-      <w:bookmarkEnd w:id="0"/>
-      <w:r>
-        <w:rPr>
-          <w:rFonts w:ascii="Times New Roman" w:eastAsia="Times New Roman" w:cs="Times New Roman"/>
-          <w:bCs/>
-          <w:color w:val="000000" w:themeColor="text1"/>
-          <w:sz w:val="24"/>
-          <w:szCs w:val="24"/>
-          <w:lang w:val="en-US"/>
-        </w:rPr>
-        <w:t xml:space="preserve">awal sebelum proses training dilakukan. </w:t>
+        <w:t xml:space="preserve">ini berbeda dengan fitur-fitur lainnya dimana semua nilai dari fitur di define diawal sebelum proses training dilakukan. </w:t>
       </w:r>
       <w:r>
         <w:rPr>
@@ -43509,7 +44513,19 @@
           <w:szCs w:val="24"/>
           <w:lang w:val="en-US"/>
         </w:rPr>
-        <w:t xml:space="preserve"> (LIWC, SPLICE, MRC, dan lainnya) atau dengan metode </w:t>
+        <w:t xml:space="preserve"> (LIWC, SPLICE, MRC, dan </w:t>
+      </w:r>
+      <w:r>
+        <w:rPr>
+          <w:rFonts w:ascii="Times New Roman" w:eastAsia="Times New Roman" w:cs="Times New Roman"/>
+          <w:bCs/>
+          <w:color w:val="000000" w:themeColor="text1"/>
+          <w:sz w:val="24"/>
+          <w:szCs w:val="24"/>
+          <w:lang w:val="en-US"/>
+        </w:rPr>
+        <w:lastRenderedPageBreak/>
+        <w:t xml:space="preserve">lainnya) atau dengan metode </w:t>
       </w:r>
       <w:r>
         <w:rPr>
@@ -44009,7 +45025,6 @@
           <w:szCs w:val="24"/>
           <w:lang w:val="en-US"/>
         </w:rPr>
-        <w:lastRenderedPageBreak/>
         <w:t>Linear Discriminant Analysis</w:t>
       </w:r>
     </w:p>
@@ -44555,6 +45570,7 @@
           <w:szCs w:val="24"/>
           <w:lang w:val="en-US"/>
         </w:rPr>
+        <w:lastRenderedPageBreak/>
         <w:t xml:space="preserve">Sistem </w:t>
       </w:r>
       <w:r>
@@ -45001,20 +46017,7 @@
           <w:szCs w:val="24"/>
           <w:lang w:val="en-US"/>
         </w:rPr>
-        <w:t xml:space="preserve">Linear </w:t>
-      </w:r>
-      <w:r>
-        <w:rPr>
-          <w:rFonts w:ascii="Times New Roman" w:eastAsia="Times New Roman" w:cs="Times New Roman"/>
-          <w:bCs/>
-          <w:i/>
-          <w:color w:val="000000" w:themeColor="text1"/>
-          <w:sz w:val="24"/>
-          <w:szCs w:val="24"/>
-          <w:lang w:val="en-US"/>
-        </w:rPr>
-        <w:lastRenderedPageBreak/>
-        <w:t>Discriminant Analysis</w:t>
+        <w:t>Linear Discriminant Analysis</w:t>
       </w:r>
       <w:r>
         <w:rPr>
@@ -46202,6 +47205,7 @@
                 <w:szCs w:val="24"/>
                 <w:lang w:val="en-US"/>
               </w:rPr>
+              <w:lastRenderedPageBreak/>
               <w:t>Open Vocabulary</w:t>
             </w:r>
           </w:p>
@@ -46726,7 +47730,6 @@
           <w:szCs w:val="24"/>
           <w:lang w:val="en-US"/>
         </w:rPr>
-        <w:lastRenderedPageBreak/>
         <w:t xml:space="preserve">Hasil klasifikasi dari </w:t>
       </w:r>
       <w:r>
@@ -47262,7 +48265,7 @@
           <w:lang w:val="en-US"/>
         </w:rPr>
         <w:pict>
-          <v:shape id="_x0000_i1029" type="#_x0000_t75" style="width:358.75pt;height:191.15pt">
+          <v:shape id="_x0000_i1029" type="#_x0000_t75" style="width:357.2pt;height:190.75pt">
             <v:imagedata r:id="rId111" o:title="Homepage design"/>
           </v:shape>
         </w:pict>
@@ -47705,6 +48708,7 @@
           <w:szCs w:val="24"/>
           <w:lang w:val="en-US"/>
         </w:rPr>
+        <w:lastRenderedPageBreak/>
         <w:drawing>
           <wp:inline distT="0" distB="0" distL="0" distR="0" wp14:anchorId="2088A512" wp14:editId="35317942">
             <wp:extent cx="5213444" cy="1937982"/>
@@ -48111,9 +49115,8 @@
           <w:sz w:val="24"/>
           <w:szCs w:val="24"/>
         </w:rPr>
-        <w:lastRenderedPageBreak/>
         <w:pict>
-          <v:shape id="_x0000_i1030" type="#_x0000_t75" style="width:410.9pt;height:219.7pt">
+          <v:shape id="_x0000_i1030" type="#_x0000_t75" style="width:411.45pt;height:219.75pt">
             <v:imagedata r:id="rId113" o:title="Result page design"/>
           </v:shape>
         </w:pict>
@@ -48246,8 +49249,9 @@
           <w:szCs w:val="24"/>
           <w:lang w:val="en-US"/>
         </w:rPr>
+        <w:lastRenderedPageBreak/>
         <w:pict>
-          <v:shape id="_x0000_i1031" type="#_x0000_t75" style="width:410.9pt;height:219.7pt">
+          <v:shape id="_x0000_i1031" type="#_x0000_t75" style="width:411.45pt;height:219.75pt">
             <v:imagedata r:id="rId114" o:title="Result page design bottom"/>
           </v:shape>
         </w:pict>
@@ -48464,7 +49468,6 @@
           <w:szCs w:val="24"/>
           <w:lang w:val="en-US"/>
         </w:rPr>
-        <w:lastRenderedPageBreak/>
         <w:t xml:space="preserve">Di bagian bawah dari </w:t>
       </w:r>
       <w:r>
@@ -49724,7 +50727,7 @@
     <w:lsdException w:name="Medium Shading 2 Accent 1" w:semiHidden="0" w:uiPriority="64" w:unhideWhenUsed="0"/>
     <w:lsdException w:name="Medium List 1 Accent 1" w:semiHidden="0" w:uiPriority="65" w:unhideWhenUsed="0"/>
     <w:lsdException w:name="Revision" w:unhideWhenUsed="0"/>
-    <w:lsdException w:name="List Paragraph" w:semiHidden="0" w:uiPriority="1" w:unhideWhenUsed="0" w:qFormat="1"/>
+    <w:lsdException w:name="List Paragraph" w:semiHidden="0" w:uiPriority="34" w:unhideWhenUsed="0" w:qFormat="1"/>
     <w:lsdException w:name="Quote" w:semiHidden="0" w:uiPriority="29" w:unhideWhenUsed="0" w:qFormat="1"/>
     <w:lsdException w:name="Intense Quote" w:semiHidden="0" w:uiPriority="30" w:unhideWhenUsed="0" w:qFormat="1"/>
     <w:lsdException w:name="Medium List 2 Accent 1" w:semiHidden="0" w:uiPriority="66" w:unhideWhenUsed="0"/>
@@ -49895,7 +50898,8 @@
   <w:style w:type="paragraph" w:styleId="ListParagraph">
     <w:name w:val="List Paragraph"/>
     <w:basedOn w:val="Normal"/>
-    <w:uiPriority w:val="1"/>
+    <w:link w:val="ListParagraphChar"/>
+    <w:uiPriority w:val="34"/>
     <w:qFormat/>
     <w:rsid w:val="00C81D6E"/>
     <w:pPr>
@@ -50100,6 +51104,18 @@
       <w:lang w:val="en-US"/>
     </w:rPr>
   </w:style>
+  <w:style w:type="character" w:customStyle="1" w:styleId="ListParagraphChar">
+    <w:name w:val="List Paragraph Char"/>
+    <w:link w:val="ListParagraph"/>
+    <w:uiPriority w:val="1"/>
+    <w:locked/>
+    <w:rsid w:val="00C713B5"/>
+    <w:rPr>
+      <w:rFonts w:ascii="Calibri" w:eastAsia="SimSun" w:hAnsi="Times New Roman" w:cs="SimSun"/>
+      <w:noProof/>
+      <w:lang w:val="id-ID"/>
+    </w:rPr>
+  </w:style>
 </w:styles>
 </file>
 
@@ -50170,7 +51186,7 @@
     <w:lsdException w:name="Medium Shading 2 Accent 1" w:semiHidden="0" w:uiPriority="64" w:unhideWhenUsed="0"/>
     <w:lsdException w:name="Medium List 1 Accent 1" w:semiHidden="0" w:uiPriority="65" w:unhideWhenUsed="0"/>
     <w:lsdException w:name="Revision" w:unhideWhenUsed="0"/>
-    <w:lsdException w:name="List Paragraph" w:semiHidden="0" w:uiPriority="1" w:unhideWhenUsed="0" w:qFormat="1"/>
+    <w:lsdException w:name="List Paragraph" w:semiHidden="0" w:uiPriority="34" w:unhideWhenUsed="0" w:qFormat="1"/>
     <w:lsdException w:name="Quote" w:semiHidden="0" w:uiPriority="29" w:unhideWhenUsed="0" w:qFormat="1"/>
     <w:lsdException w:name="Intense Quote" w:semiHidden="0" w:uiPriority="30" w:unhideWhenUsed="0" w:qFormat="1"/>
     <w:lsdException w:name="Medium List 2 Accent 1" w:semiHidden="0" w:uiPriority="66" w:unhideWhenUsed="0"/>
@@ -50341,7 +51357,8 @@
   <w:style w:type="paragraph" w:styleId="ListParagraph">
     <w:name w:val="List Paragraph"/>
     <w:basedOn w:val="Normal"/>
-    <w:uiPriority w:val="1"/>
+    <w:link w:val="ListParagraphChar"/>
+    <w:uiPriority w:val="34"/>
     <w:qFormat/>
     <w:rsid w:val="00C81D6E"/>
     <w:pPr>
@@ -50544,6 +51561,18 @@
       <w:sz w:val="24"/>
       <w:szCs w:val="24"/>
       <w:lang w:val="en-US"/>
+    </w:rPr>
+  </w:style>
+  <w:style w:type="character" w:customStyle="1" w:styleId="ListParagraphChar">
+    <w:name w:val="List Paragraph Char"/>
+    <w:link w:val="ListParagraph"/>
+    <w:uiPriority w:val="1"/>
+    <w:locked/>
+    <w:rsid w:val="00C713B5"/>
+    <w:rPr>
+      <w:rFonts w:ascii="Calibri" w:eastAsia="SimSun" w:hAnsi="Times New Roman" w:cs="SimSun"/>
+      <w:noProof/>
+      <w:lang w:val="id-ID"/>
     </w:rPr>
   </w:style>
 </w:styles>
@@ -50839,7 +51868,7 @@
 </file>
 
 <file path=customXml/itemProps1.xml><?xml version="1.0" encoding="utf-8"?>
-<ds:datastoreItem xmlns:ds="http://schemas.openxmlformats.org/officeDocument/2006/customXml" ds:itemID="{2ABE85DE-CA36-476A-B6BA-7E6D844EDD74}">
+<ds:datastoreItem xmlns:ds="http://schemas.openxmlformats.org/officeDocument/2006/customXml" ds:itemID="{EE627B97-0396-428F-8B3F-D4475F0397B8}">
   <ds:schemaRefs>
     <ds:schemaRef ds:uri="http://schemas.openxmlformats.org/officeDocument/2006/bibliography"/>
   </ds:schemaRefs>

</xml_diff>